<commit_message>
toni menambahkan flowchart proses
</commit_message>
<xml_diff>
--- a/proposal.docx
+++ b/proposal.docx
@@ -53,12 +53,28 @@
           <w:b/>
         </w:rPr>
       </w:pPr>
+      <w:proofErr w:type="spellStart"/>
       <w:r>
         <w:rPr>
           <w:b/>
         </w:rPr>
-        <w:t>Pernyataan Masalah</w:t>
-      </w:r>
+        <w:t>Pernyataan</w:t>
+      </w:r>
+      <w:proofErr w:type="spellEnd"/>
+      <w:r>
+        <w:rPr>
+          <w:b/>
+        </w:rPr>
+        <w:t xml:space="preserve"> </w:t>
+      </w:r>
+      <w:proofErr w:type="spellStart"/>
+      <w:r>
+        <w:rPr>
+          <w:b/>
+        </w:rPr>
+        <w:t>Masalah</w:t>
+      </w:r>
+      <w:proofErr w:type="spellEnd"/>
     </w:p>
     <w:p>
       <w:pPr>
@@ -67,6 +83,7 @@
           <w:bCs/>
         </w:rPr>
       </w:pPr>
+      <w:proofErr w:type="spellStart"/>
       <w:r>
         <w:rPr>
           <w:bCs/>
@@ -77,32 +94,115 @@
         <w:rPr>
           <w:bCs/>
         </w:rPr>
-        <w:t xml:space="preserve">enentukan penyakit berdasarkan </w:t>
-      </w:r>
+        <w:t>enentukan</w:t>
+      </w:r>
+      <w:proofErr w:type="spellEnd"/>
+      <w:r>
+        <w:rPr>
+          <w:bCs/>
+        </w:rPr>
+        <w:t xml:space="preserve"> </w:t>
+      </w:r>
+      <w:proofErr w:type="spellStart"/>
+      <w:r>
+        <w:rPr>
+          <w:bCs/>
+        </w:rPr>
+        <w:t>penyakit</w:t>
+      </w:r>
+      <w:proofErr w:type="spellEnd"/>
+      <w:r>
+        <w:rPr>
+          <w:bCs/>
+        </w:rPr>
+        <w:t xml:space="preserve"> </w:t>
+      </w:r>
+      <w:proofErr w:type="spellStart"/>
+      <w:r>
+        <w:rPr>
+          <w:bCs/>
+        </w:rPr>
+        <w:t>berdasarkan</w:t>
+      </w:r>
+      <w:proofErr w:type="spellEnd"/>
+      <w:r>
+        <w:rPr>
+          <w:bCs/>
+        </w:rPr>
+        <w:t xml:space="preserve"> </w:t>
+      </w:r>
+      <w:proofErr w:type="spellStart"/>
       <w:r>
         <w:rPr>
           <w:bCs/>
         </w:rPr>
         <w:t>gejala</w:t>
       </w:r>
-      <w:r>
-        <w:rPr>
-          <w:bCs/>
-        </w:rPr>
-        <w:t xml:space="preserve"> yang dialami  dan </w:t>
-      </w:r>
-      <w:r>
-        <w:rPr>
-          <w:bCs/>
-        </w:rPr>
-        <w:t xml:space="preserve">memberikan saran </w:t>
-      </w:r>
-      <w:r>
-        <w:rPr>
-          <w:bCs/>
-        </w:rPr>
-        <w:t>pengobatan yang diberikan</w:t>
-      </w:r>
+      <w:proofErr w:type="spellEnd"/>
+      <w:r>
+        <w:rPr>
+          <w:bCs/>
+        </w:rPr>
+        <w:t xml:space="preserve"> yang </w:t>
+      </w:r>
+      <w:proofErr w:type="spellStart"/>
+      <w:proofErr w:type="gramStart"/>
+      <w:r>
+        <w:rPr>
+          <w:bCs/>
+        </w:rPr>
+        <w:t>dialami</w:t>
+      </w:r>
+      <w:proofErr w:type="spellEnd"/>
+      <w:r>
+        <w:rPr>
+          <w:bCs/>
+        </w:rPr>
+        <w:t xml:space="preserve">  dan</w:t>
+      </w:r>
+      <w:proofErr w:type="gramEnd"/>
+      <w:r>
+        <w:rPr>
+          <w:bCs/>
+        </w:rPr>
+        <w:t xml:space="preserve"> </w:t>
+      </w:r>
+      <w:proofErr w:type="spellStart"/>
+      <w:r>
+        <w:rPr>
+          <w:bCs/>
+        </w:rPr>
+        <w:t>memberikan</w:t>
+      </w:r>
+      <w:proofErr w:type="spellEnd"/>
+      <w:r>
+        <w:rPr>
+          <w:bCs/>
+        </w:rPr>
+        <w:t xml:space="preserve"> saran </w:t>
+      </w:r>
+      <w:proofErr w:type="spellStart"/>
+      <w:r>
+        <w:rPr>
+          <w:bCs/>
+        </w:rPr>
+        <w:t>pengobatan</w:t>
+      </w:r>
+      <w:proofErr w:type="spellEnd"/>
+      <w:r>
+        <w:rPr>
+          <w:bCs/>
+        </w:rPr>
+        <w:t xml:space="preserve"> yang </w:t>
+      </w:r>
+      <w:proofErr w:type="spellStart"/>
+      <w:r>
+        <w:rPr>
+          <w:bCs/>
+        </w:rPr>
+        <w:t>diberikan</w:t>
+      </w:r>
+      <w:proofErr w:type="spellEnd"/>
     </w:p>
     <w:p>
       <w:pPr>
@@ -119,12 +219,28 @@
           <w:b/>
         </w:rPr>
       </w:pPr>
+      <w:proofErr w:type="spellStart"/>
       <w:r>
         <w:rPr>
           <w:b/>
         </w:rPr>
-        <w:t>Pertanyaan Penelitian</w:t>
-      </w:r>
+        <w:t>Pertanyaan</w:t>
+      </w:r>
+      <w:proofErr w:type="spellEnd"/>
+      <w:r>
+        <w:rPr>
+          <w:b/>
+        </w:rPr>
+        <w:t xml:space="preserve"> </w:t>
+      </w:r>
+      <w:proofErr w:type="spellStart"/>
+      <w:r>
+        <w:rPr>
+          <w:b/>
+        </w:rPr>
+        <w:t>Penelitian</w:t>
+      </w:r>
+      <w:proofErr w:type="spellEnd"/>
     </w:p>
     <w:p>
       <w:pPr>
@@ -133,23 +249,157 @@
           <w:bCs/>
         </w:rPr>
       </w:pPr>
-      <w:r>
-        <w:rPr>
-          <w:bCs/>
-        </w:rPr>
-        <w:t>Bagaimana Menentukan 41 penyakit berdasarkan gejala yang yang dialami dan</w:t>
-      </w:r>
-      <w:r>
-        <w:rPr>
-          <w:bCs/>
-        </w:rPr>
-        <w:t xml:space="preserve"> memberikan saran</w:t>
-      </w:r>
-      <w:r>
-        <w:rPr>
-          <w:bCs/>
-        </w:rPr>
-        <w:t xml:space="preserve"> pengobatan yang diberikan </w:t>
+      <w:proofErr w:type="spellStart"/>
+      <w:r>
+        <w:rPr>
+          <w:bCs/>
+        </w:rPr>
+        <w:t>Bagaimana</w:t>
+      </w:r>
+      <w:proofErr w:type="spellEnd"/>
+      <w:r>
+        <w:rPr>
+          <w:bCs/>
+        </w:rPr>
+        <w:t xml:space="preserve"> </w:t>
+      </w:r>
+      <w:proofErr w:type="spellStart"/>
+      <w:r>
+        <w:rPr>
+          <w:bCs/>
+        </w:rPr>
+        <w:t>Menentukan</w:t>
+      </w:r>
+      <w:proofErr w:type="spellEnd"/>
+      <w:r>
+        <w:rPr>
+          <w:bCs/>
+        </w:rPr>
+        <w:t xml:space="preserve"> 41 </w:t>
+      </w:r>
+      <w:proofErr w:type="spellStart"/>
+      <w:r>
+        <w:rPr>
+          <w:bCs/>
+        </w:rPr>
+        <w:t>penyakit</w:t>
+      </w:r>
+      <w:proofErr w:type="spellEnd"/>
+      <w:r>
+        <w:rPr>
+          <w:bCs/>
+        </w:rPr>
+        <w:t xml:space="preserve"> </w:t>
+      </w:r>
+      <w:proofErr w:type="spellStart"/>
+      <w:r>
+        <w:rPr>
+          <w:bCs/>
+        </w:rPr>
+        <w:t>berdasarkan</w:t>
+      </w:r>
+      <w:proofErr w:type="spellEnd"/>
+      <w:r>
+        <w:rPr>
+          <w:bCs/>
+        </w:rPr>
+        <w:t xml:space="preserve"> </w:t>
+      </w:r>
+      <w:proofErr w:type="spellStart"/>
+      <w:r>
+        <w:rPr>
+          <w:bCs/>
+        </w:rPr>
+        <w:t>gejala</w:t>
+      </w:r>
+      <w:proofErr w:type="spellEnd"/>
+      <w:r>
+        <w:rPr>
+          <w:bCs/>
+        </w:rPr>
+        <w:t xml:space="preserve"> yang </w:t>
+      </w:r>
+      <w:proofErr w:type="spellStart"/>
+      <w:r>
+        <w:rPr>
+          <w:bCs/>
+        </w:rPr>
+        <w:t>yang</w:t>
+      </w:r>
+      <w:proofErr w:type="spellEnd"/>
+      <w:r>
+        <w:rPr>
+          <w:bCs/>
+        </w:rPr>
+        <w:t xml:space="preserve"> </w:t>
+      </w:r>
+      <w:proofErr w:type="spellStart"/>
+      <w:r>
+        <w:rPr>
+          <w:bCs/>
+        </w:rPr>
+        <w:t>dialami</w:t>
+      </w:r>
+      <w:proofErr w:type="spellEnd"/>
+      <w:r>
+        <w:rPr>
+          <w:bCs/>
+        </w:rPr>
+        <w:t xml:space="preserve"> dan</w:t>
+      </w:r>
+      <w:r>
+        <w:rPr>
+          <w:bCs/>
+        </w:rPr>
+        <w:t xml:space="preserve"> </w:t>
+      </w:r>
+      <w:proofErr w:type="spellStart"/>
+      <w:r>
+        <w:rPr>
+          <w:bCs/>
+        </w:rPr>
+        <w:t>memberikan</w:t>
+      </w:r>
+      <w:proofErr w:type="spellEnd"/>
+      <w:r>
+        <w:rPr>
+          <w:bCs/>
+        </w:rPr>
+        <w:t xml:space="preserve"> saran</w:t>
+      </w:r>
+      <w:r>
+        <w:rPr>
+          <w:bCs/>
+        </w:rPr>
+        <w:t xml:space="preserve"> </w:t>
+      </w:r>
+      <w:proofErr w:type="spellStart"/>
+      <w:r>
+        <w:rPr>
+          <w:bCs/>
+        </w:rPr>
+        <w:t>pengobatan</w:t>
+      </w:r>
+      <w:proofErr w:type="spellEnd"/>
+      <w:r>
+        <w:rPr>
+          <w:bCs/>
+        </w:rPr>
+        <w:t xml:space="preserve"> yang </w:t>
+      </w:r>
+      <w:proofErr w:type="spellStart"/>
+      <w:r>
+        <w:rPr>
+          <w:bCs/>
+        </w:rPr>
+        <w:t>diberikan</w:t>
+      </w:r>
+      <w:proofErr w:type="spellEnd"/>
+      <w:r>
+        <w:rPr>
+          <w:bCs/>
+        </w:rPr>
+        <w:t xml:space="preserve"> </w:t>
       </w:r>
     </w:p>
     <w:p>
@@ -193,37 +443,664 @@
         <w:rPr>
           <w:bCs/>
         </w:rPr>
-        <w:t>Masing masing anggota membuat data cleaning</w:t>
-      </w:r>
-      <w:r>
-        <w:rPr>
-          <w:bCs/>
-        </w:rPr>
-        <w:t>, hasil data cleaning dari masing masing anggota akan didiskusikan dan akan disepakati yang akan digunakan untuk tahap selanjutnya.</w:t>
-      </w:r>
-      <w:r>
-        <w:rPr>
-          <w:bCs/>
-        </w:rPr>
-        <w:t xml:space="preserve"> </w:t>
-      </w:r>
-      <w:r>
-        <w:rPr>
-          <w:bCs/>
-        </w:rPr>
-        <w:t xml:space="preserve">Tahap selanjutnya </w:t>
-      </w:r>
-      <w:r>
-        <w:rPr>
-          <w:bCs/>
-        </w:rPr>
-        <w:t xml:space="preserve">akan dilakukan pelatihan neural network menggunakan tensorflow. </w:t>
-      </w:r>
-      <w:r>
-        <w:rPr>
-          <w:bCs/>
-        </w:rPr>
-        <w:t>Hasil akhir dari penelitian ini dapat melakukan klasifikasi penyakit dari gejala yang di inputkan oleh user.</w:t>
+        <w:t xml:space="preserve">Masing </w:t>
+      </w:r>
+      <w:proofErr w:type="spellStart"/>
+      <w:r>
+        <w:rPr>
+          <w:bCs/>
+        </w:rPr>
+        <w:t>masing</w:t>
+      </w:r>
+      <w:proofErr w:type="spellEnd"/>
+      <w:r>
+        <w:rPr>
+          <w:bCs/>
+        </w:rPr>
+        <w:t xml:space="preserve"> </w:t>
+      </w:r>
+      <w:proofErr w:type="spellStart"/>
+      <w:r>
+        <w:rPr>
+          <w:bCs/>
+        </w:rPr>
+        <w:t>anggota</w:t>
+      </w:r>
+      <w:proofErr w:type="spellEnd"/>
+      <w:r>
+        <w:rPr>
+          <w:bCs/>
+        </w:rPr>
+        <w:t xml:space="preserve"> </w:t>
+      </w:r>
+      <w:proofErr w:type="spellStart"/>
+      <w:r>
+        <w:rPr>
+          <w:bCs/>
+        </w:rPr>
+        <w:t>membuat</w:t>
+      </w:r>
+      <w:proofErr w:type="spellEnd"/>
+      <w:r>
+        <w:rPr>
+          <w:bCs/>
+        </w:rPr>
+        <w:t xml:space="preserve"> data cleaning</w:t>
+      </w:r>
+      <w:r>
+        <w:rPr>
+          <w:bCs/>
+        </w:rPr>
+        <w:t xml:space="preserve"> dan preprocessing</w:t>
+      </w:r>
+      <w:r>
+        <w:rPr>
+          <w:bCs/>
+        </w:rPr>
+        <w:t xml:space="preserve">, </w:t>
+      </w:r>
+      <w:proofErr w:type="spellStart"/>
+      <w:r>
+        <w:rPr>
+          <w:bCs/>
+        </w:rPr>
+        <w:t>hasil</w:t>
+      </w:r>
+      <w:proofErr w:type="spellEnd"/>
+      <w:r>
+        <w:rPr>
+          <w:bCs/>
+        </w:rPr>
+        <w:t xml:space="preserve"> data </w:t>
+      </w:r>
+      <w:r>
+        <w:rPr>
+          <w:bCs/>
+        </w:rPr>
+        <w:t xml:space="preserve">yang </w:t>
+      </w:r>
+      <w:proofErr w:type="spellStart"/>
+      <w:r>
+        <w:rPr>
+          <w:bCs/>
+        </w:rPr>
+        <w:t>sudah</w:t>
+      </w:r>
+      <w:proofErr w:type="spellEnd"/>
+      <w:r>
+        <w:rPr>
+          <w:bCs/>
+        </w:rPr>
+        <w:t xml:space="preserve"> </w:t>
+      </w:r>
+      <w:r>
+        <w:rPr>
+          <w:bCs/>
+        </w:rPr>
+        <w:t xml:space="preserve">clean </w:t>
+      </w:r>
+      <w:proofErr w:type="spellStart"/>
+      <w:r>
+        <w:rPr>
+          <w:bCs/>
+        </w:rPr>
+        <w:t>dari</w:t>
+      </w:r>
+      <w:proofErr w:type="spellEnd"/>
+      <w:r>
+        <w:rPr>
+          <w:bCs/>
+        </w:rPr>
+        <w:t xml:space="preserve"> masing </w:t>
+      </w:r>
+      <w:proofErr w:type="spellStart"/>
+      <w:r>
+        <w:rPr>
+          <w:bCs/>
+        </w:rPr>
+        <w:t>masing</w:t>
+      </w:r>
+      <w:proofErr w:type="spellEnd"/>
+      <w:r>
+        <w:rPr>
+          <w:bCs/>
+        </w:rPr>
+        <w:t xml:space="preserve"> </w:t>
+      </w:r>
+      <w:proofErr w:type="spellStart"/>
+      <w:r>
+        <w:rPr>
+          <w:bCs/>
+        </w:rPr>
+        <w:t>anggota</w:t>
+      </w:r>
+      <w:proofErr w:type="spellEnd"/>
+      <w:r>
+        <w:rPr>
+          <w:bCs/>
+        </w:rPr>
+        <w:t xml:space="preserve"> </w:t>
+      </w:r>
+      <w:proofErr w:type="spellStart"/>
+      <w:r>
+        <w:rPr>
+          <w:bCs/>
+        </w:rPr>
+        <w:t>akan</w:t>
+      </w:r>
+      <w:proofErr w:type="spellEnd"/>
+      <w:r>
+        <w:rPr>
+          <w:bCs/>
+        </w:rPr>
+        <w:t xml:space="preserve"> </w:t>
+      </w:r>
+      <w:proofErr w:type="spellStart"/>
+      <w:r>
+        <w:rPr>
+          <w:bCs/>
+        </w:rPr>
+        <w:t>didiskusikan</w:t>
+      </w:r>
+      <w:proofErr w:type="spellEnd"/>
+      <w:r>
+        <w:rPr>
+          <w:bCs/>
+        </w:rPr>
+        <w:t xml:space="preserve"> dan </w:t>
+      </w:r>
+      <w:proofErr w:type="spellStart"/>
+      <w:r>
+        <w:rPr>
+          <w:bCs/>
+        </w:rPr>
+        <w:t>akan</w:t>
+      </w:r>
+      <w:proofErr w:type="spellEnd"/>
+      <w:r>
+        <w:rPr>
+          <w:bCs/>
+        </w:rPr>
+        <w:t xml:space="preserve"> </w:t>
+      </w:r>
+      <w:proofErr w:type="spellStart"/>
+      <w:r>
+        <w:rPr>
+          <w:bCs/>
+        </w:rPr>
+        <w:t>disepakati</w:t>
+      </w:r>
+      <w:proofErr w:type="spellEnd"/>
+      <w:r>
+        <w:rPr>
+          <w:bCs/>
+        </w:rPr>
+        <w:t xml:space="preserve"> yang </w:t>
+      </w:r>
+      <w:proofErr w:type="spellStart"/>
+      <w:r>
+        <w:rPr>
+          <w:bCs/>
+        </w:rPr>
+        <w:t>akan</w:t>
+      </w:r>
+      <w:proofErr w:type="spellEnd"/>
+      <w:r>
+        <w:rPr>
+          <w:bCs/>
+        </w:rPr>
+        <w:t xml:space="preserve"> </w:t>
+      </w:r>
+      <w:proofErr w:type="spellStart"/>
+      <w:r>
+        <w:rPr>
+          <w:bCs/>
+        </w:rPr>
+        <w:t>digunakan</w:t>
+      </w:r>
+      <w:proofErr w:type="spellEnd"/>
+      <w:r>
+        <w:rPr>
+          <w:bCs/>
+        </w:rPr>
+        <w:t xml:space="preserve"> </w:t>
+      </w:r>
+      <w:proofErr w:type="spellStart"/>
+      <w:r>
+        <w:rPr>
+          <w:bCs/>
+        </w:rPr>
+        <w:t>untuk</w:t>
+      </w:r>
+      <w:proofErr w:type="spellEnd"/>
+      <w:r>
+        <w:rPr>
+          <w:bCs/>
+        </w:rPr>
+        <w:t xml:space="preserve"> </w:t>
+      </w:r>
+      <w:proofErr w:type="spellStart"/>
+      <w:r>
+        <w:rPr>
+          <w:bCs/>
+        </w:rPr>
+        <w:t>tahap</w:t>
+      </w:r>
+      <w:proofErr w:type="spellEnd"/>
+      <w:r>
+        <w:rPr>
+          <w:bCs/>
+        </w:rPr>
+        <w:t xml:space="preserve"> </w:t>
+      </w:r>
+      <w:proofErr w:type="spellStart"/>
+      <w:r>
+        <w:rPr>
+          <w:bCs/>
+        </w:rPr>
+        <w:t>selanjutnya</w:t>
+      </w:r>
+      <w:proofErr w:type="spellEnd"/>
+      <w:r>
+        <w:rPr>
+          <w:bCs/>
+        </w:rPr>
+        <w:t>.</w:t>
+      </w:r>
+      <w:r>
+        <w:rPr>
+          <w:bCs/>
+        </w:rPr>
+        <w:t xml:space="preserve"> </w:t>
+      </w:r>
+      <w:proofErr w:type="spellStart"/>
+      <w:r>
+        <w:rPr>
+          <w:bCs/>
+        </w:rPr>
+        <w:t>Tahap</w:t>
+      </w:r>
+      <w:proofErr w:type="spellEnd"/>
+      <w:r>
+        <w:rPr>
+          <w:bCs/>
+        </w:rPr>
+        <w:t xml:space="preserve"> </w:t>
+      </w:r>
+      <w:proofErr w:type="spellStart"/>
+      <w:r>
+        <w:rPr>
+          <w:bCs/>
+        </w:rPr>
+        <w:t>selanjutnya</w:t>
+      </w:r>
+      <w:proofErr w:type="spellEnd"/>
+      <w:r>
+        <w:rPr>
+          <w:bCs/>
+        </w:rPr>
+        <w:t xml:space="preserve"> </w:t>
+      </w:r>
+      <w:proofErr w:type="spellStart"/>
+      <w:r>
+        <w:rPr>
+          <w:bCs/>
+        </w:rPr>
+        <w:t>akan</w:t>
+      </w:r>
+      <w:proofErr w:type="spellEnd"/>
+      <w:r>
+        <w:rPr>
+          <w:bCs/>
+        </w:rPr>
+        <w:t xml:space="preserve"> </w:t>
+      </w:r>
+      <w:proofErr w:type="spellStart"/>
+      <w:r>
+        <w:rPr>
+          <w:bCs/>
+        </w:rPr>
+        <w:t>dilakukan</w:t>
+      </w:r>
+      <w:proofErr w:type="spellEnd"/>
+      <w:r>
+        <w:rPr>
+          <w:bCs/>
+        </w:rPr>
+        <w:t xml:space="preserve"> </w:t>
+      </w:r>
+      <w:proofErr w:type="spellStart"/>
+      <w:r>
+        <w:rPr>
+          <w:bCs/>
+        </w:rPr>
+        <w:t>pelatihan</w:t>
+      </w:r>
+      <w:proofErr w:type="spellEnd"/>
+      <w:r>
+        <w:rPr>
+          <w:bCs/>
+        </w:rPr>
+        <w:t xml:space="preserve"> neural network </w:t>
+      </w:r>
+      <w:proofErr w:type="spellStart"/>
+      <w:r>
+        <w:rPr>
+          <w:bCs/>
+        </w:rPr>
+        <w:t>menggunakan</w:t>
+      </w:r>
+      <w:proofErr w:type="spellEnd"/>
+      <w:r>
+        <w:rPr>
+          <w:bCs/>
+        </w:rPr>
+        <w:t xml:space="preserve"> </w:t>
+      </w:r>
+      <w:proofErr w:type="spellStart"/>
+      <w:r>
+        <w:rPr>
+          <w:bCs/>
+        </w:rPr>
+        <w:t>tensorflow</w:t>
+      </w:r>
+      <w:proofErr w:type="spellEnd"/>
+      <w:r>
+        <w:rPr>
+          <w:bCs/>
+        </w:rPr>
+        <w:t xml:space="preserve">. </w:t>
+      </w:r>
+      <w:r>
+        <w:rPr>
+          <w:bCs/>
+        </w:rPr>
+        <w:t xml:space="preserve">Hasil </w:t>
+      </w:r>
+      <w:proofErr w:type="spellStart"/>
+      <w:r>
+        <w:rPr>
+          <w:bCs/>
+        </w:rPr>
+        <w:t>akhir</w:t>
+      </w:r>
+      <w:proofErr w:type="spellEnd"/>
+      <w:r>
+        <w:rPr>
+          <w:bCs/>
+        </w:rPr>
+        <w:t xml:space="preserve"> </w:t>
+      </w:r>
+      <w:proofErr w:type="spellStart"/>
+      <w:r>
+        <w:rPr>
+          <w:bCs/>
+        </w:rPr>
+        <w:t>dari</w:t>
+      </w:r>
+      <w:proofErr w:type="spellEnd"/>
+      <w:r>
+        <w:rPr>
+          <w:bCs/>
+        </w:rPr>
+        <w:t xml:space="preserve"> </w:t>
+      </w:r>
+      <w:proofErr w:type="spellStart"/>
+      <w:r>
+        <w:rPr>
+          <w:bCs/>
+        </w:rPr>
+        <w:t>penelitian</w:t>
+      </w:r>
+      <w:proofErr w:type="spellEnd"/>
+      <w:r>
+        <w:rPr>
+          <w:bCs/>
+        </w:rPr>
+        <w:t xml:space="preserve"> </w:t>
+      </w:r>
+      <w:proofErr w:type="spellStart"/>
+      <w:r>
+        <w:rPr>
+          <w:bCs/>
+        </w:rPr>
+        <w:t>ini</w:t>
+      </w:r>
+      <w:proofErr w:type="spellEnd"/>
+      <w:r>
+        <w:rPr>
+          <w:bCs/>
+        </w:rPr>
+        <w:t xml:space="preserve"> </w:t>
+      </w:r>
+      <w:proofErr w:type="spellStart"/>
+      <w:r>
+        <w:rPr>
+          <w:bCs/>
+        </w:rPr>
+        <w:t>dapat</w:t>
+      </w:r>
+      <w:proofErr w:type="spellEnd"/>
+      <w:r>
+        <w:rPr>
+          <w:bCs/>
+        </w:rPr>
+        <w:t xml:space="preserve"> </w:t>
+      </w:r>
+      <w:proofErr w:type="spellStart"/>
+      <w:r>
+        <w:rPr>
+          <w:bCs/>
+        </w:rPr>
+        <w:t>melakukan</w:t>
+      </w:r>
+      <w:proofErr w:type="spellEnd"/>
+      <w:r>
+        <w:rPr>
+          <w:bCs/>
+        </w:rPr>
+        <w:t xml:space="preserve"> </w:t>
+      </w:r>
+      <w:proofErr w:type="spellStart"/>
+      <w:r>
+        <w:rPr>
+          <w:bCs/>
+        </w:rPr>
+        <w:t>klasifikasi</w:t>
+      </w:r>
+      <w:proofErr w:type="spellEnd"/>
+      <w:r>
+        <w:rPr>
+          <w:bCs/>
+        </w:rPr>
+        <w:t xml:space="preserve"> </w:t>
+      </w:r>
+      <w:proofErr w:type="spellStart"/>
+      <w:r>
+        <w:rPr>
+          <w:bCs/>
+        </w:rPr>
+        <w:t>penyakit</w:t>
+      </w:r>
+      <w:proofErr w:type="spellEnd"/>
+      <w:r>
+        <w:rPr>
+          <w:bCs/>
+        </w:rPr>
+        <w:t xml:space="preserve"> </w:t>
+      </w:r>
+      <w:proofErr w:type="spellStart"/>
+      <w:r>
+        <w:rPr>
+          <w:bCs/>
+        </w:rPr>
+        <w:t>dari</w:t>
+      </w:r>
+      <w:proofErr w:type="spellEnd"/>
+      <w:r>
+        <w:rPr>
+          <w:bCs/>
+        </w:rPr>
+        <w:t xml:space="preserve"> </w:t>
+      </w:r>
+      <w:proofErr w:type="spellStart"/>
+      <w:r>
+        <w:rPr>
+          <w:bCs/>
+        </w:rPr>
+        <w:t>gejala</w:t>
+      </w:r>
+      <w:proofErr w:type="spellEnd"/>
+      <w:r>
+        <w:rPr>
+          <w:bCs/>
+        </w:rPr>
+        <w:t xml:space="preserve"> yang di </w:t>
+      </w:r>
+      <w:proofErr w:type="spellStart"/>
+      <w:r>
+        <w:rPr>
+          <w:bCs/>
+        </w:rPr>
+        <w:t>inputkan</w:t>
+      </w:r>
+      <w:proofErr w:type="spellEnd"/>
+      <w:r>
+        <w:rPr>
+          <w:bCs/>
+        </w:rPr>
+        <w:t xml:space="preserve"> oleh user.</w:t>
+      </w:r>
+      <w:r>
+        <w:rPr>
+          <w:bCs/>
+        </w:rPr>
+        <w:t xml:space="preserve"> Performa model </w:t>
+      </w:r>
+      <w:proofErr w:type="spellStart"/>
+      <w:r>
+        <w:rPr>
+          <w:bCs/>
+        </w:rPr>
+        <w:t>akan</w:t>
+      </w:r>
+      <w:proofErr w:type="spellEnd"/>
+      <w:r>
+        <w:rPr>
+          <w:bCs/>
+        </w:rPr>
+        <w:t xml:space="preserve"> </w:t>
+      </w:r>
+      <w:proofErr w:type="spellStart"/>
+      <w:r>
+        <w:rPr>
+          <w:bCs/>
+        </w:rPr>
+        <w:t>diukur</w:t>
+      </w:r>
+      <w:proofErr w:type="spellEnd"/>
+      <w:r>
+        <w:rPr>
+          <w:bCs/>
+        </w:rPr>
+        <w:t xml:space="preserve"> </w:t>
+      </w:r>
+      <w:proofErr w:type="spellStart"/>
+      <w:r>
+        <w:rPr>
+          <w:bCs/>
+        </w:rPr>
+        <w:t>saat</w:t>
+      </w:r>
+      <w:proofErr w:type="spellEnd"/>
+      <w:r>
+        <w:rPr>
+          <w:bCs/>
+        </w:rPr>
+        <w:t xml:space="preserve"> </w:t>
+      </w:r>
+      <w:proofErr w:type="spellStart"/>
+      <w:r>
+        <w:rPr>
+          <w:bCs/>
+        </w:rPr>
+        <w:t>melakukan</w:t>
+      </w:r>
+      <w:proofErr w:type="spellEnd"/>
+      <w:r>
+        <w:rPr>
+          <w:bCs/>
+        </w:rPr>
+        <w:t xml:space="preserve"> testing.</w:t>
+      </w:r>
+    </w:p>
+    <w:p>
+      <w:pPr>
+        <w:jc w:val="both"/>
+        <w:rPr>
+          <w:bCs/>
+        </w:rPr>
+      </w:pPr>
+    </w:p>
+    <w:p>
+      <w:pPr>
+        <w:jc w:val="both"/>
+        <w:rPr>
+          <w:bCs/>
+        </w:rPr>
+      </w:pPr>
+      <w:r>
+        <w:rPr>
+          <w:noProof/>
+        </w:rPr>
+        <w:drawing>
+          <wp:inline distT="0" distB="0" distL="0" distR="0" wp14:anchorId="58963463" wp14:editId="747AF2EB">
+            <wp:extent cx="5731510" cy="457835"/>
+            <wp:effectExtent l="0" t="0" r="2540" b="0"/>
+            <wp:docPr id="1" name="Picture 1"/>
+            <wp:cNvGraphicFramePr>
+              <a:graphicFrameLocks xmlns:a="http://schemas.openxmlformats.org/drawingml/2006/main" noChangeAspect="1"/>
+            </wp:cNvGraphicFramePr>
+            <a:graphic xmlns:a="http://schemas.openxmlformats.org/drawingml/2006/main">
+              <a:graphicData uri="http://schemas.openxmlformats.org/drawingml/2006/picture">
+                <pic:pic xmlns:pic="http://schemas.openxmlformats.org/drawingml/2006/picture">
+                  <pic:nvPicPr>
+                    <pic:cNvPr id="0" name="Picture 1"/>
+                    <pic:cNvPicPr>
+                      <a:picLocks noChangeAspect="1" noChangeArrowheads="1"/>
+                    </pic:cNvPicPr>
+                  </pic:nvPicPr>
+                  <pic:blipFill>
+                    <a:blip r:embed="rId5">
+                      <a:extLst>
+                        <a:ext uri="{28A0092B-C50C-407E-A947-70E740481C1C}">
+                          <a14:useLocalDpi xmlns:a14="http://schemas.microsoft.com/office/drawing/2010/main" val="0"/>
+                        </a:ext>
+                      </a:extLst>
+                    </a:blip>
+                    <a:srcRect/>
+                    <a:stretch>
+                      <a:fillRect/>
+                    </a:stretch>
+                  </pic:blipFill>
+                  <pic:spPr bwMode="auto">
+                    <a:xfrm>
+                      <a:off x="0" y="0"/>
+                      <a:ext cx="5731510" cy="457835"/>
+                    </a:xfrm>
+                    <a:prstGeom prst="rect">
+                      <a:avLst/>
+                    </a:prstGeom>
+                    <a:noFill/>
+                    <a:ln>
+                      <a:noFill/>
+                    </a:ln>
+                  </pic:spPr>
+                </pic:pic>
+              </a:graphicData>
+            </a:graphic>
+          </wp:inline>
+        </w:drawing>
       </w:r>
     </w:p>
     <w:p>
@@ -1728,11 +2605,19 @@
           <w:b/>
         </w:rPr>
       </w:pPr>
+      <w:proofErr w:type="spellStart"/>
       <w:r>
         <w:rPr>
           <w:b/>
         </w:rPr>
-        <w:t xml:space="preserve">Keterangan </w:t>
+        <w:t>Keterangan</w:t>
+      </w:r>
+      <w:proofErr w:type="spellEnd"/>
+      <w:r>
+        <w:rPr>
+          <w:b/>
+        </w:rPr>
+        <w:t xml:space="preserve"> </w:t>
       </w:r>
     </w:p>
     <w:p>
@@ -1742,12 +2627,21 @@
           <w:bCs/>
         </w:rPr>
       </w:pPr>
-      <w:r>
-        <w:rPr>
-          <w:bCs/>
-        </w:rPr>
-        <w:t xml:space="preserve">kuning </w:t>
-      </w:r>
+      <w:proofErr w:type="spellStart"/>
+      <w:r>
+        <w:rPr>
+          <w:bCs/>
+        </w:rPr>
+        <w:t>kuning</w:t>
+      </w:r>
+      <w:proofErr w:type="spellEnd"/>
+      <w:r>
+        <w:rPr>
+          <w:bCs/>
+        </w:rPr>
+        <w:t xml:space="preserve"> </w:t>
+      </w:r>
+      <w:proofErr w:type="gramStart"/>
       <w:r>
         <w:rPr>
           <w:bCs/>
@@ -1759,7 +2653,14 @@
         <w:rPr>
           <w:bCs/>
         </w:rPr>
-        <w:t xml:space="preserve">: </w:t>
+        <w:t>:</w:t>
+      </w:r>
+      <w:proofErr w:type="gramEnd"/>
+      <w:r>
+        <w:rPr>
+          <w:bCs/>
+        </w:rPr>
+        <w:t xml:space="preserve"> </w:t>
       </w:r>
       <w:r>
         <w:rPr>
@@ -1796,6 +2697,7 @@
         </w:rPr>
         <w:t xml:space="preserve">Hijau </w:t>
       </w:r>
+      <w:proofErr w:type="gramStart"/>
       <w:r>
         <w:rPr>
           <w:bCs/>
@@ -1807,8 +2709,16 @@
         <w:rPr>
           <w:bCs/>
         </w:rPr>
-        <w:t xml:space="preserve">: </w:t>
-      </w:r>
+        <w:t>:</w:t>
+      </w:r>
+      <w:proofErr w:type="gramEnd"/>
+      <w:r>
+        <w:rPr>
+          <w:bCs/>
+        </w:rPr>
+        <w:t xml:space="preserve"> </w:t>
+      </w:r>
+      <w:proofErr w:type="spellStart"/>
       <w:r>
         <w:rPr>
           <w:bCs/>
@@ -1819,7 +2729,14 @@
         <w:rPr>
           <w:bCs/>
         </w:rPr>
-        <w:t xml:space="preserve">engumpulan </w:t>
+        <w:t>engumpulan</w:t>
+      </w:r>
+      <w:proofErr w:type="spellEnd"/>
+      <w:r>
+        <w:rPr>
+          <w:bCs/>
+        </w:rPr>
+        <w:t xml:space="preserve"> </w:t>
       </w:r>
     </w:p>
     <w:p>
@@ -1829,11 +2746,20 @@
           <w:bCs/>
         </w:rPr>
       </w:pPr>
-      <w:r>
-        <w:rPr>
-          <w:bCs/>
-        </w:rPr>
-        <w:t xml:space="preserve">Cokelat </w:t>
+      <w:proofErr w:type="spellStart"/>
+      <w:proofErr w:type="gramStart"/>
+      <w:r>
+        <w:rPr>
+          <w:bCs/>
+        </w:rPr>
+        <w:t>Cokelat</w:t>
+      </w:r>
+      <w:proofErr w:type="spellEnd"/>
+      <w:r>
+        <w:rPr>
+          <w:bCs/>
+        </w:rPr>
+        <w:t xml:space="preserve"> </w:t>
       </w:r>
       <w:r>
         <w:rPr>
@@ -1847,12 +2773,14 @@
         </w:rPr>
         <w:t>:</w:t>
       </w:r>
-      <w:r>
-        <w:rPr>
-          <w:bCs/>
-        </w:rPr>
-        <w:t xml:space="preserve"> </w:t>
-      </w:r>
+      <w:proofErr w:type="gramEnd"/>
+      <w:r>
+        <w:rPr>
+          <w:bCs/>
+        </w:rPr>
+        <w:t xml:space="preserve"> </w:t>
+      </w:r>
+      <w:proofErr w:type="spellStart"/>
       <w:r>
         <w:rPr>
           <w:bCs/>
@@ -1865,6 +2793,7 @@
         </w:rPr>
         <w:t>engerjaan</w:t>
       </w:r>
+      <w:proofErr w:type="spellEnd"/>
     </w:p>
     <w:p>
       <w:pPr>
@@ -1901,8 +2830,44 @@
         <w:rPr>
           <w:bCs/>
         </w:rPr>
-        <w:t>Fitur yang tidak ada bobotnya</w:t>
-      </w:r>
+        <w:t xml:space="preserve">Fitur yang </w:t>
+      </w:r>
+      <w:proofErr w:type="spellStart"/>
+      <w:r>
+        <w:rPr>
+          <w:bCs/>
+        </w:rPr>
+        <w:t>tidak</w:t>
+      </w:r>
+      <w:proofErr w:type="spellEnd"/>
+      <w:r>
+        <w:rPr>
+          <w:bCs/>
+        </w:rPr>
+        <w:t xml:space="preserve"> </w:t>
+      </w:r>
+      <w:proofErr w:type="spellStart"/>
+      <w:r>
+        <w:rPr>
+          <w:bCs/>
+        </w:rPr>
+        <w:t>ada</w:t>
+      </w:r>
+      <w:proofErr w:type="spellEnd"/>
+      <w:r>
+        <w:rPr>
+          <w:bCs/>
+        </w:rPr>
+        <w:t xml:space="preserve"> </w:t>
+      </w:r>
+      <w:proofErr w:type="spellStart"/>
+      <w:r>
+        <w:rPr>
+          <w:bCs/>
+        </w:rPr>
+        <w:t>bobotnya</w:t>
+      </w:r>
+      <w:proofErr w:type="spellEnd"/>
     </w:p>
     <w:p>
       <w:pPr>
@@ -1920,7 +2885,63 @@
         <w:rPr>
           <w:bCs/>
         </w:rPr>
-        <w:t>Fitur yang memiliki bobot ganda atau redundant</w:t>
+        <w:t xml:space="preserve">Fitur yang </w:t>
+      </w:r>
+      <w:proofErr w:type="spellStart"/>
+      <w:r>
+        <w:rPr>
+          <w:bCs/>
+        </w:rPr>
+        <w:t>memiliki</w:t>
+      </w:r>
+      <w:proofErr w:type="spellEnd"/>
+      <w:r>
+        <w:rPr>
+          <w:bCs/>
+        </w:rPr>
+        <w:t xml:space="preserve"> </w:t>
+      </w:r>
+      <w:proofErr w:type="spellStart"/>
+      <w:r>
+        <w:rPr>
+          <w:bCs/>
+        </w:rPr>
+        <w:t>bobot</w:t>
+      </w:r>
+      <w:proofErr w:type="spellEnd"/>
+      <w:r>
+        <w:rPr>
+          <w:bCs/>
+        </w:rPr>
+        <w:t xml:space="preserve"> </w:t>
+      </w:r>
+      <w:proofErr w:type="spellStart"/>
+      <w:r>
+        <w:rPr>
+          <w:bCs/>
+        </w:rPr>
+        <w:t>ganda</w:t>
+      </w:r>
+      <w:proofErr w:type="spellEnd"/>
+      <w:r>
+        <w:rPr>
+          <w:bCs/>
+        </w:rPr>
+        <w:t xml:space="preserve"> </w:t>
+      </w:r>
+      <w:proofErr w:type="spellStart"/>
+      <w:r>
+        <w:rPr>
+          <w:bCs/>
+        </w:rPr>
+        <w:t>atau</w:t>
+      </w:r>
+      <w:proofErr w:type="spellEnd"/>
+      <w:r>
+        <w:rPr>
+          <w:bCs/>
+        </w:rPr>
+        <w:t xml:space="preserve"> redundant</w:t>
       </w:r>
     </w:p>
     <w:p>
@@ -1952,7 +2973,7 @@
           <w:bCs/>
         </w:rPr>
       </w:pPr>
-      <w:hyperlink r:id="rId5" w:history="1">
+      <w:hyperlink r:id="rId6" w:history="1">
         <w:r>
           <w:rPr>
             <w:rStyle w:val="Hyperlink"/>
@@ -1966,7 +2987,7 @@
       <w:pPr>
         <w:jc w:val="both"/>
       </w:pPr>
-      <w:hyperlink r:id="rId6" w:tgtFrame="_blank" w:tooltip="https://www.kaggle.com/datasets/itachi9604/disease-symptom-description-dataset" w:history="1">
+      <w:hyperlink r:id="rId7" w:tgtFrame="_blank" w:tooltip="https://www.kaggle.com/datasets/itachi9604/disease-symptom-description-dataset" w:history="1">
         <w:r>
           <w:rPr>
             <w:rStyle w:val="Hyperlink"/>
@@ -1984,7 +3005,7 @@
           <w:bCs/>
         </w:rPr>
       </w:pPr>
-      <w:hyperlink r:id="rId7" w:history="1">
+      <w:hyperlink r:id="rId8" w:history="1">
         <w:r>
           <w:rPr>
             <w:rStyle w:val="Hyperlink"/>
@@ -2015,45 +3036,43 @@
           <w:b/>
         </w:rPr>
       </w:pPr>
-    </w:p>
-    <w:p>
-      <w:pPr>
-        <w:jc w:val="both"/>
+      <w:proofErr w:type="spellStart"/>
+      <w:r>
         <w:rPr>
           <w:b/>
         </w:rPr>
-      </w:pPr>
-    </w:p>
-    <w:p>
-      <w:pPr>
-        <w:jc w:val="both"/>
+        <w:lastRenderedPageBreak/>
+        <w:t>Latar</w:t>
+      </w:r>
+      <w:proofErr w:type="spellEnd"/>
+      <w:r>
         <w:rPr>
           <w:b/>
         </w:rPr>
-      </w:pPr>
-    </w:p>
-    <w:p>
-      <w:pPr>
-        <w:jc w:val="both"/>
+        <w:t xml:space="preserve"> </w:t>
+      </w:r>
+      <w:proofErr w:type="spellStart"/>
+      <w:r>
         <w:rPr>
           <w:b/>
         </w:rPr>
-      </w:pPr>
-    </w:p>
-    <w:p>
-      <w:pPr>
-        <w:jc w:val="both"/>
+        <w:t>belakang</w:t>
+      </w:r>
+      <w:proofErr w:type="spellEnd"/>
+      <w:r>
         <w:rPr>
           <w:b/>
         </w:rPr>
-      </w:pPr>
+        <w:t xml:space="preserve"> </w:t>
+      </w:r>
+      <w:proofErr w:type="spellStart"/>
       <w:r>
         <w:rPr>
           <w:b/>
         </w:rPr>
-        <w:lastRenderedPageBreak/>
-        <w:t>Latar belakang masalah</w:t>
-      </w:r>
+        <w:t>masalah</w:t>
+      </w:r>
+      <w:proofErr w:type="spellEnd"/>
     </w:p>
     <w:p>
       <w:pPr>
@@ -2063,29 +3082,412 @@
           <w:bCs/>
         </w:rPr>
       </w:pPr>
-      <w:r>
-        <w:rPr>
-          <w:bCs/>
-        </w:rPr>
-        <w:t xml:space="preserve">Perkembangan teknologi AI sangat pesat </w:t>
-      </w:r>
-      <w:r>
-        <w:rPr>
-          <w:bCs/>
-        </w:rPr>
-        <w:t>khususnya dalam bidang data. Data dipandang mulai berguna dalam membantu menentukan pilihan.</w:t>
-      </w:r>
-      <w:r>
-        <w:rPr>
-          <w:bCs/>
-        </w:rPr>
-        <w:t xml:space="preserve"> </w:t>
-      </w:r>
+      <w:proofErr w:type="spellStart"/>
+      <w:r>
+        <w:rPr>
+          <w:bCs/>
+        </w:rPr>
+        <w:t>Perkembangan</w:t>
+      </w:r>
+      <w:proofErr w:type="spellEnd"/>
+      <w:r>
+        <w:rPr>
+          <w:bCs/>
+        </w:rPr>
+        <w:t xml:space="preserve"> </w:t>
+      </w:r>
+      <w:proofErr w:type="spellStart"/>
+      <w:r>
+        <w:rPr>
+          <w:bCs/>
+        </w:rPr>
+        <w:t>teknologi</w:t>
+      </w:r>
+      <w:proofErr w:type="spellEnd"/>
+      <w:r>
+        <w:rPr>
+          <w:bCs/>
+        </w:rPr>
+        <w:t xml:space="preserve"> AI sangat </w:t>
+      </w:r>
+      <w:proofErr w:type="spellStart"/>
+      <w:r>
+        <w:rPr>
+          <w:bCs/>
+        </w:rPr>
+        <w:t>pesat</w:t>
+      </w:r>
+      <w:proofErr w:type="spellEnd"/>
+      <w:r>
+        <w:rPr>
+          <w:bCs/>
+        </w:rPr>
+        <w:t xml:space="preserve"> </w:t>
+      </w:r>
+      <w:proofErr w:type="spellStart"/>
+      <w:r>
+        <w:rPr>
+          <w:bCs/>
+        </w:rPr>
+        <w:t>khususnya</w:t>
+      </w:r>
+      <w:proofErr w:type="spellEnd"/>
+      <w:r>
+        <w:rPr>
+          <w:bCs/>
+        </w:rPr>
+        <w:t xml:space="preserve"> </w:t>
+      </w:r>
+      <w:proofErr w:type="spellStart"/>
+      <w:r>
+        <w:rPr>
+          <w:bCs/>
+        </w:rPr>
+        <w:t>dalam</w:t>
+      </w:r>
+      <w:proofErr w:type="spellEnd"/>
+      <w:r>
+        <w:rPr>
+          <w:bCs/>
+        </w:rPr>
+        <w:t xml:space="preserve"> </w:t>
+      </w:r>
+      <w:proofErr w:type="spellStart"/>
+      <w:r>
+        <w:rPr>
+          <w:bCs/>
+        </w:rPr>
+        <w:t>bidang</w:t>
+      </w:r>
+      <w:proofErr w:type="spellEnd"/>
+      <w:r>
+        <w:rPr>
+          <w:bCs/>
+        </w:rPr>
+        <w:t xml:space="preserve"> data. Data </w:t>
+      </w:r>
+      <w:proofErr w:type="spellStart"/>
+      <w:r>
+        <w:rPr>
+          <w:bCs/>
+        </w:rPr>
+        <w:t>dipandang</w:t>
+      </w:r>
+      <w:proofErr w:type="spellEnd"/>
+      <w:r>
+        <w:rPr>
+          <w:bCs/>
+        </w:rPr>
+        <w:t xml:space="preserve"> </w:t>
+      </w:r>
+      <w:proofErr w:type="spellStart"/>
+      <w:r>
+        <w:rPr>
+          <w:bCs/>
+        </w:rPr>
+        <w:t>mulai</w:t>
+      </w:r>
+      <w:proofErr w:type="spellEnd"/>
+      <w:r>
+        <w:rPr>
+          <w:bCs/>
+        </w:rPr>
+        <w:t xml:space="preserve"> </w:t>
+      </w:r>
+      <w:proofErr w:type="spellStart"/>
+      <w:r>
+        <w:rPr>
+          <w:bCs/>
+        </w:rPr>
+        <w:t>berguna</w:t>
+      </w:r>
+      <w:proofErr w:type="spellEnd"/>
+      <w:r>
+        <w:rPr>
+          <w:bCs/>
+        </w:rPr>
+        <w:t xml:space="preserve"> </w:t>
+      </w:r>
+      <w:proofErr w:type="spellStart"/>
+      <w:r>
+        <w:rPr>
+          <w:bCs/>
+        </w:rPr>
+        <w:t>dalam</w:t>
+      </w:r>
+      <w:proofErr w:type="spellEnd"/>
+      <w:r>
+        <w:rPr>
+          <w:bCs/>
+        </w:rPr>
+        <w:t xml:space="preserve"> </w:t>
+      </w:r>
+      <w:proofErr w:type="spellStart"/>
+      <w:r>
+        <w:rPr>
+          <w:bCs/>
+        </w:rPr>
+        <w:t>membantu</w:t>
+      </w:r>
+      <w:proofErr w:type="spellEnd"/>
+      <w:r>
+        <w:rPr>
+          <w:bCs/>
+        </w:rPr>
+        <w:t xml:space="preserve"> </w:t>
+      </w:r>
+      <w:proofErr w:type="spellStart"/>
+      <w:r>
+        <w:rPr>
+          <w:bCs/>
+        </w:rPr>
+        <w:t>menentukan</w:t>
+      </w:r>
+      <w:proofErr w:type="spellEnd"/>
+      <w:r>
+        <w:rPr>
+          <w:bCs/>
+        </w:rPr>
+        <w:t xml:space="preserve"> </w:t>
+      </w:r>
+      <w:proofErr w:type="spellStart"/>
+      <w:r>
+        <w:rPr>
+          <w:bCs/>
+        </w:rPr>
+        <w:t>pilihan</w:t>
+      </w:r>
+      <w:proofErr w:type="spellEnd"/>
+      <w:r>
+        <w:rPr>
+          <w:bCs/>
+        </w:rPr>
+        <w:t>.</w:t>
+      </w:r>
+      <w:r>
+        <w:rPr>
+          <w:bCs/>
+        </w:rPr>
+        <w:t xml:space="preserve"> </w:t>
+      </w:r>
+      <w:proofErr w:type="spellStart"/>
       <w:r>
         <w:t>B</w:t>
       </w:r>
       <w:r>
-        <w:t>eberapa tahun terakhir perkembangan teknologi mempercepat proses terjadinya inovasi di berbagai lini, termasuk inovasi teknologi di bidang kesehatan. Salah satu platform memiliki banyak peminat perkembangan teknologi kesehatan masa depan adalah kecerdasan buatan atau </w:t>
+        <w:t>eberapa</w:t>
+      </w:r>
+      <w:proofErr w:type="spellEnd"/>
+      <w:r>
+        <w:t xml:space="preserve"> </w:t>
+      </w:r>
+      <w:proofErr w:type="spellStart"/>
+      <w:r>
+        <w:t>tahun</w:t>
+      </w:r>
+      <w:proofErr w:type="spellEnd"/>
+      <w:r>
+        <w:t xml:space="preserve"> </w:t>
+      </w:r>
+      <w:proofErr w:type="spellStart"/>
+      <w:r>
+        <w:t>terakhir</w:t>
+      </w:r>
+      <w:proofErr w:type="spellEnd"/>
+      <w:r>
+        <w:t xml:space="preserve"> </w:t>
+      </w:r>
+      <w:proofErr w:type="spellStart"/>
+      <w:r>
+        <w:t>perkembangan</w:t>
+      </w:r>
+      <w:proofErr w:type="spellEnd"/>
+      <w:r>
+        <w:t xml:space="preserve"> </w:t>
+      </w:r>
+      <w:proofErr w:type="spellStart"/>
+      <w:r>
+        <w:t>teknologi</w:t>
+      </w:r>
+      <w:proofErr w:type="spellEnd"/>
+      <w:r>
+        <w:t xml:space="preserve"> </w:t>
+      </w:r>
+      <w:proofErr w:type="spellStart"/>
+      <w:r>
+        <w:t>mempercepat</w:t>
+      </w:r>
+      <w:proofErr w:type="spellEnd"/>
+      <w:r>
+        <w:t xml:space="preserve"> proses </w:t>
+      </w:r>
+      <w:proofErr w:type="spellStart"/>
+      <w:r>
+        <w:t>terjadinya</w:t>
+      </w:r>
+      <w:proofErr w:type="spellEnd"/>
+      <w:r>
+        <w:t xml:space="preserve"> </w:t>
+      </w:r>
+      <w:proofErr w:type="spellStart"/>
+      <w:r>
+        <w:t>inovasi</w:t>
+      </w:r>
+      <w:proofErr w:type="spellEnd"/>
+      <w:r>
+        <w:t xml:space="preserve"> di </w:t>
+      </w:r>
+      <w:proofErr w:type="spellStart"/>
+      <w:r>
+        <w:t>berbagai</w:t>
+      </w:r>
+      <w:proofErr w:type="spellEnd"/>
+      <w:r>
+        <w:t xml:space="preserve"> </w:t>
+      </w:r>
+      <w:proofErr w:type="spellStart"/>
+      <w:r>
+        <w:t>lini</w:t>
+      </w:r>
+      <w:proofErr w:type="spellEnd"/>
+      <w:r>
+        <w:t xml:space="preserve">, </w:t>
+      </w:r>
+      <w:proofErr w:type="spellStart"/>
+      <w:r>
+        <w:t>termasuk</w:t>
+      </w:r>
+      <w:proofErr w:type="spellEnd"/>
+      <w:r>
+        <w:t xml:space="preserve"> </w:t>
+      </w:r>
+      <w:proofErr w:type="spellStart"/>
+      <w:r>
+        <w:t>inovasi</w:t>
+      </w:r>
+      <w:proofErr w:type="spellEnd"/>
+      <w:r>
+        <w:t xml:space="preserve"> </w:t>
+      </w:r>
+      <w:proofErr w:type="spellStart"/>
+      <w:r>
+        <w:t>teknologi</w:t>
+      </w:r>
+      <w:proofErr w:type="spellEnd"/>
+      <w:r>
+        <w:t xml:space="preserve"> di </w:t>
+      </w:r>
+      <w:proofErr w:type="spellStart"/>
+      <w:r>
+        <w:t>bidang</w:t>
+      </w:r>
+      <w:proofErr w:type="spellEnd"/>
+      <w:r>
+        <w:t xml:space="preserve"> </w:t>
+      </w:r>
+      <w:proofErr w:type="spellStart"/>
+      <w:r>
+        <w:t>kesehatan</w:t>
+      </w:r>
+      <w:proofErr w:type="spellEnd"/>
+      <w:r>
+        <w:t xml:space="preserve">. Salah </w:t>
+      </w:r>
+      <w:proofErr w:type="spellStart"/>
+      <w:r>
+        <w:t>satu</w:t>
+      </w:r>
+      <w:proofErr w:type="spellEnd"/>
+      <w:r>
+        <w:t xml:space="preserve"> platform </w:t>
+      </w:r>
+      <w:proofErr w:type="spellStart"/>
+      <w:r>
+        <w:t>memiliki</w:t>
+      </w:r>
+      <w:proofErr w:type="spellEnd"/>
+      <w:r>
+        <w:t xml:space="preserve"> </w:t>
+      </w:r>
+      <w:proofErr w:type="spellStart"/>
+      <w:r>
+        <w:t>banyak</w:t>
+      </w:r>
+      <w:proofErr w:type="spellEnd"/>
+      <w:r>
+        <w:t xml:space="preserve"> </w:t>
+      </w:r>
+      <w:proofErr w:type="spellStart"/>
+      <w:r>
+        <w:t>peminat</w:t>
+      </w:r>
+      <w:proofErr w:type="spellEnd"/>
+      <w:r>
+        <w:t xml:space="preserve"> </w:t>
+      </w:r>
+      <w:proofErr w:type="spellStart"/>
+      <w:r>
+        <w:t>perkembangan</w:t>
+      </w:r>
+      <w:proofErr w:type="spellEnd"/>
+      <w:r>
+        <w:t xml:space="preserve"> </w:t>
+      </w:r>
+      <w:proofErr w:type="spellStart"/>
+      <w:r>
+        <w:t>teknologi</w:t>
+      </w:r>
+      <w:proofErr w:type="spellEnd"/>
+      <w:r>
+        <w:t xml:space="preserve"> </w:t>
+      </w:r>
+      <w:proofErr w:type="spellStart"/>
+      <w:r>
+        <w:t>kesehatan</w:t>
+      </w:r>
+      <w:proofErr w:type="spellEnd"/>
+      <w:r>
+        <w:t xml:space="preserve"> masa </w:t>
+      </w:r>
+      <w:proofErr w:type="spellStart"/>
+      <w:r>
+        <w:t>depan</w:t>
+      </w:r>
+      <w:proofErr w:type="spellEnd"/>
+      <w:r>
+        <w:t xml:space="preserve"> </w:t>
+      </w:r>
+      <w:proofErr w:type="spellStart"/>
+      <w:r>
+        <w:t>adalah</w:t>
+      </w:r>
+      <w:proofErr w:type="spellEnd"/>
+      <w:r>
+        <w:t xml:space="preserve"> </w:t>
+      </w:r>
+      <w:proofErr w:type="spellStart"/>
+      <w:r>
+        <w:t>kecerdasan</w:t>
+      </w:r>
+      <w:proofErr w:type="spellEnd"/>
+      <w:r>
+        <w:t xml:space="preserve"> </w:t>
+      </w:r>
+      <w:proofErr w:type="spellStart"/>
+      <w:r>
+        <w:t>buatan</w:t>
+      </w:r>
+      <w:proofErr w:type="spellEnd"/>
+      <w:r>
+        <w:t xml:space="preserve"> </w:t>
+      </w:r>
+      <w:proofErr w:type="spellStart"/>
+      <w:r>
+        <w:t>atau</w:t>
+      </w:r>
+      <w:proofErr w:type="spellEnd"/>
+      <w:r>
+        <w:t> </w:t>
       </w:r>
       <w:r>
         <w:rPr>
@@ -2097,7 +3499,119 @@
         <w:t> (AI)</w:t>
       </w:r>
       <w:r>
-        <w:t>. Perkembangan dalam dunia medis ini dapat membantu manusia untuk mendapatkan insight baru yang yang membantu pekerja medis.</w:t>
+        <w:t xml:space="preserve">. </w:t>
+      </w:r>
+      <w:proofErr w:type="spellStart"/>
+      <w:r>
+        <w:t>Perkembangan</w:t>
+      </w:r>
+      <w:proofErr w:type="spellEnd"/>
+      <w:r>
+        <w:t xml:space="preserve"> </w:t>
+      </w:r>
+      <w:proofErr w:type="spellStart"/>
+      <w:r>
+        <w:t>dalam</w:t>
+      </w:r>
+      <w:proofErr w:type="spellEnd"/>
+      <w:r>
+        <w:t xml:space="preserve"> dunia </w:t>
+      </w:r>
+      <w:proofErr w:type="spellStart"/>
+      <w:r>
+        <w:t>medis</w:t>
+      </w:r>
+      <w:proofErr w:type="spellEnd"/>
+      <w:r>
+        <w:t xml:space="preserve"> </w:t>
+      </w:r>
+      <w:proofErr w:type="spellStart"/>
+      <w:r>
+        <w:t>ini</w:t>
+      </w:r>
+      <w:proofErr w:type="spellEnd"/>
+      <w:r>
+        <w:t xml:space="preserve"> </w:t>
+      </w:r>
+      <w:proofErr w:type="spellStart"/>
+      <w:r>
+        <w:t>dapat</w:t>
+      </w:r>
+      <w:proofErr w:type="spellEnd"/>
+      <w:r>
+        <w:t xml:space="preserve"> </w:t>
+      </w:r>
+      <w:proofErr w:type="spellStart"/>
+      <w:r>
+        <w:t>membantu</w:t>
+      </w:r>
+      <w:proofErr w:type="spellEnd"/>
+      <w:r>
+        <w:t xml:space="preserve"> </w:t>
+      </w:r>
+      <w:proofErr w:type="spellStart"/>
+      <w:r>
+        <w:t>manusia</w:t>
+      </w:r>
+      <w:proofErr w:type="spellEnd"/>
+      <w:r>
+        <w:t xml:space="preserve"> </w:t>
+      </w:r>
+      <w:proofErr w:type="spellStart"/>
+      <w:r>
+        <w:t>untuk</w:t>
+      </w:r>
+      <w:proofErr w:type="spellEnd"/>
+      <w:r>
+        <w:t xml:space="preserve"> </w:t>
+      </w:r>
+      <w:proofErr w:type="spellStart"/>
+      <w:r>
+        <w:t>mendapatkan</w:t>
+      </w:r>
+      <w:proofErr w:type="spellEnd"/>
+      <w:r>
+        <w:t xml:space="preserve"> insight </w:t>
+      </w:r>
+      <w:proofErr w:type="spellStart"/>
+      <w:r>
+        <w:t>baru</w:t>
+      </w:r>
+      <w:proofErr w:type="spellEnd"/>
+      <w:r>
+        <w:t xml:space="preserve"> yang </w:t>
+      </w:r>
+      <w:proofErr w:type="spellStart"/>
+      <w:r>
+        <w:t>yang</w:t>
+      </w:r>
+      <w:proofErr w:type="spellEnd"/>
+      <w:r>
+        <w:t xml:space="preserve"> </w:t>
+      </w:r>
+      <w:proofErr w:type="spellStart"/>
+      <w:r>
+        <w:t>membantu</w:t>
+      </w:r>
+      <w:proofErr w:type="spellEnd"/>
+      <w:r>
+        <w:t xml:space="preserve"> </w:t>
+      </w:r>
+      <w:proofErr w:type="spellStart"/>
+      <w:r>
+        <w:t>pekerja</w:t>
+      </w:r>
+      <w:proofErr w:type="spellEnd"/>
+      <w:r>
+        <w:t xml:space="preserve"> </w:t>
+      </w:r>
+      <w:proofErr w:type="spellStart"/>
+      <w:r>
+        <w:t>medis</w:t>
+      </w:r>
+      <w:proofErr w:type="spellEnd"/>
+      <w:r>
+        <w:t>.</w:t>
       </w:r>
     </w:p>
     <w:p>
@@ -2106,19 +3620,151 @@
         <w:jc w:val="both"/>
       </w:pPr>
       <w:r>
-        <w:t xml:space="preserve">Di bidang kedokteran, </w:t>
-      </w:r>
-      <w:r>
-        <w:t>kecerdasan buatan</w:t>
-      </w:r>
-      <w:r>
-        <w:t xml:space="preserve"> dapat diaplikasikan dalam hal diagnosis, tatalaksana, dan prediksi risiko. </w:t>
-      </w:r>
-      <w:r>
-        <w:t>Kecerdasan buatan</w:t>
-      </w:r>
-      <w:r>
-        <w:t xml:space="preserve"> diharapkan dapat melakukan hal-hal berikut:</w:t>
+        <w:t xml:space="preserve">Di </w:t>
+      </w:r>
+      <w:proofErr w:type="spellStart"/>
+      <w:r>
+        <w:t>bidang</w:t>
+      </w:r>
+      <w:proofErr w:type="spellEnd"/>
+      <w:r>
+        <w:t xml:space="preserve"> </w:t>
+      </w:r>
+      <w:proofErr w:type="spellStart"/>
+      <w:r>
+        <w:t>kedokteran</w:t>
+      </w:r>
+      <w:proofErr w:type="spellEnd"/>
+      <w:r>
+        <w:t xml:space="preserve">, </w:t>
+      </w:r>
+      <w:proofErr w:type="spellStart"/>
+      <w:r>
+        <w:t>kecerdasan</w:t>
+      </w:r>
+      <w:proofErr w:type="spellEnd"/>
+      <w:r>
+        <w:t xml:space="preserve"> </w:t>
+      </w:r>
+      <w:proofErr w:type="spellStart"/>
+      <w:r>
+        <w:t>buatan</w:t>
+      </w:r>
+      <w:proofErr w:type="spellEnd"/>
+      <w:r>
+        <w:t xml:space="preserve"> </w:t>
+      </w:r>
+      <w:proofErr w:type="spellStart"/>
+      <w:r>
+        <w:t>dapat</w:t>
+      </w:r>
+      <w:proofErr w:type="spellEnd"/>
+      <w:r>
+        <w:t xml:space="preserve"> </w:t>
+      </w:r>
+      <w:proofErr w:type="spellStart"/>
+      <w:r>
+        <w:t>diaplikasikan</w:t>
+      </w:r>
+      <w:proofErr w:type="spellEnd"/>
+      <w:r>
+        <w:t xml:space="preserve"> </w:t>
+      </w:r>
+      <w:proofErr w:type="spellStart"/>
+      <w:r>
+        <w:t>dalam</w:t>
+      </w:r>
+      <w:proofErr w:type="spellEnd"/>
+      <w:r>
+        <w:t xml:space="preserve"> </w:t>
+      </w:r>
+      <w:proofErr w:type="spellStart"/>
+      <w:r>
+        <w:t>hal</w:t>
+      </w:r>
+      <w:proofErr w:type="spellEnd"/>
+      <w:r>
+        <w:t xml:space="preserve"> diagnosis, </w:t>
+      </w:r>
+      <w:proofErr w:type="spellStart"/>
+      <w:r>
+        <w:t>tatalaksana</w:t>
+      </w:r>
+      <w:proofErr w:type="spellEnd"/>
+      <w:r>
+        <w:t xml:space="preserve">, dan </w:t>
+      </w:r>
+      <w:proofErr w:type="spellStart"/>
+      <w:r>
+        <w:t>prediksi</w:t>
+      </w:r>
+      <w:proofErr w:type="spellEnd"/>
+      <w:r>
+        <w:t xml:space="preserve"> </w:t>
+      </w:r>
+      <w:proofErr w:type="spellStart"/>
+      <w:r>
+        <w:t>risiko</w:t>
+      </w:r>
+      <w:proofErr w:type="spellEnd"/>
+      <w:r>
+        <w:t xml:space="preserve">. </w:t>
+      </w:r>
+      <w:proofErr w:type="spellStart"/>
+      <w:r>
+        <w:t>Kecerdasan</w:t>
+      </w:r>
+      <w:proofErr w:type="spellEnd"/>
+      <w:r>
+        <w:t xml:space="preserve"> </w:t>
+      </w:r>
+      <w:proofErr w:type="spellStart"/>
+      <w:r>
+        <w:t>buatan</w:t>
+      </w:r>
+      <w:proofErr w:type="spellEnd"/>
+      <w:r>
+        <w:t xml:space="preserve"> </w:t>
+      </w:r>
+      <w:proofErr w:type="spellStart"/>
+      <w:r>
+        <w:t>diharapkan</w:t>
+      </w:r>
+      <w:proofErr w:type="spellEnd"/>
+      <w:r>
+        <w:t xml:space="preserve"> </w:t>
+      </w:r>
+      <w:proofErr w:type="spellStart"/>
+      <w:r>
+        <w:t>dapat</w:t>
+      </w:r>
+      <w:proofErr w:type="spellEnd"/>
+      <w:r>
+        <w:t xml:space="preserve"> </w:t>
+      </w:r>
+      <w:proofErr w:type="spellStart"/>
+      <w:r>
+        <w:t>melakukan</w:t>
+      </w:r>
+      <w:proofErr w:type="spellEnd"/>
+      <w:r>
+        <w:t xml:space="preserve"> </w:t>
+      </w:r>
+      <w:proofErr w:type="spellStart"/>
+      <w:r>
+        <w:t>hal-hal</w:t>
+      </w:r>
+      <w:proofErr w:type="spellEnd"/>
+      <w:r>
+        <w:t xml:space="preserve"> </w:t>
+      </w:r>
+      <w:proofErr w:type="spellStart"/>
+      <w:r>
+        <w:t>berikut</w:t>
+      </w:r>
+      <w:proofErr w:type="spellEnd"/>
+      <w:r>
+        <w:t>:</w:t>
       </w:r>
     </w:p>
     <w:p>
@@ -2133,6 +3779,7 @@
           <w:lang w:val="en-ID"/>
         </w:rPr>
       </w:pPr>
+      <w:proofErr w:type="gramStart"/>
       <w:r>
         <w:rPr>
           <w:rFonts w:ascii="Times New Roman" w:eastAsia="Times New Roman" w:hAnsi="Symbol" w:cs="Times New Roman"/>
@@ -2149,7 +3796,148 @@
           <w:szCs w:val="24"/>
           <w:lang w:val="en-ID"/>
         </w:rPr>
-        <w:t xml:space="preserve">  Membantu klinisi mendiagnosis suatu penyakit dan mengoptimalkan proses tatalaksana </w:t>
+        <w:t xml:space="preserve">  </w:t>
+      </w:r>
+      <w:proofErr w:type="spellStart"/>
+      <w:r>
+        <w:rPr>
+          <w:rFonts w:ascii="Times New Roman" w:eastAsia="Times New Roman" w:hAnsi="Times New Roman" w:cs="Times New Roman"/>
+          <w:sz w:val="24"/>
+          <w:szCs w:val="24"/>
+          <w:lang w:val="en-ID"/>
+        </w:rPr>
+        <w:t>Membantu</w:t>
+      </w:r>
+      <w:proofErr w:type="spellEnd"/>
+      <w:proofErr w:type="gramEnd"/>
+      <w:r>
+        <w:rPr>
+          <w:rFonts w:ascii="Times New Roman" w:eastAsia="Times New Roman" w:hAnsi="Times New Roman" w:cs="Times New Roman"/>
+          <w:sz w:val="24"/>
+          <w:szCs w:val="24"/>
+          <w:lang w:val="en-ID"/>
+        </w:rPr>
+        <w:t xml:space="preserve"> </w:t>
+      </w:r>
+      <w:proofErr w:type="spellStart"/>
+      <w:r>
+        <w:rPr>
+          <w:rFonts w:ascii="Times New Roman" w:eastAsia="Times New Roman" w:hAnsi="Times New Roman" w:cs="Times New Roman"/>
+          <w:sz w:val="24"/>
+          <w:szCs w:val="24"/>
+          <w:lang w:val="en-ID"/>
+        </w:rPr>
+        <w:t>klinisi</w:t>
+      </w:r>
+      <w:proofErr w:type="spellEnd"/>
+      <w:r>
+        <w:rPr>
+          <w:rFonts w:ascii="Times New Roman" w:eastAsia="Times New Roman" w:hAnsi="Times New Roman" w:cs="Times New Roman"/>
+          <w:sz w:val="24"/>
+          <w:szCs w:val="24"/>
+          <w:lang w:val="en-ID"/>
+        </w:rPr>
+        <w:t xml:space="preserve"> </w:t>
+      </w:r>
+      <w:proofErr w:type="spellStart"/>
+      <w:r>
+        <w:rPr>
+          <w:rFonts w:ascii="Times New Roman" w:eastAsia="Times New Roman" w:hAnsi="Times New Roman" w:cs="Times New Roman"/>
+          <w:sz w:val="24"/>
+          <w:szCs w:val="24"/>
+          <w:lang w:val="en-ID"/>
+        </w:rPr>
+        <w:t>mendiagnosis</w:t>
+      </w:r>
+      <w:proofErr w:type="spellEnd"/>
+      <w:r>
+        <w:rPr>
+          <w:rFonts w:ascii="Times New Roman" w:eastAsia="Times New Roman" w:hAnsi="Times New Roman" w:cs="Times New Roman"/>
+          <w:sz w:val="24"/>
+          <w:szCs w:val="24"/>
+          <w:lang w:val="en-ID"/>
+        </w:rPr>
+        <w:t xml:space="preserve"> </w:t>
+      </w:r>
+      <w:proofErr w:type="spellStart"/>
+      <w:r>
+        <w:rPr>
+          <w:rFonts w:ascii="Times New Roman" w:eastAsia="Times New Roman" w:hAnsi="Times New Roman" w:cs="Times New Roman"/>
+          <w:sz w:val="24"/>
+          <w:szCs w:val="24"/>
+          <w:lang w:val="en-ID"/>
+        </w:rPr>
+        <w:t>suatu</w:t>
+      </w:r>
+      <w:proofErr w:type="spellEnd"/>
+      <w:r>
+        <w:rPr>
+          <w:rFonts w:ascii="Times New Roman" w:eastAsia="Times New Roman" w:hAnsi="Times New Roman" w:cs="Times New Roman"/>
+          <w:sz w:val="24"/>
+          <w:szCs w:val="24"/>
+          <w:lang w:val="en-ID"/>
+        </w:rPr>
+        <w:t xml:space="preserve"> </w:t>
+      </w:r>
+      <w:proofErr w:type="spellStart"/>
+      <w:r>
+        <w:rPr>
+          <w:rFonts w:ascii="Times New Roman" w:eastAsia="Times New Roman" w:hAnsi="Times New Roman" w:cs="Times New Roman"/>
+          <w:sz w:val="24"/>
+          <w:szCs w:val="24"/>
+          <w:lang w:val="en-ID"/>
+        </w:rPr>
+        <w:t>penyakit</w:t>
+      </w:r>
+      <w:proofErr w:type="spellEnd"/>
+      <w:r>
+        <w:rPr>
+          <w:rFonts w:ascii="Times New Roman" w:eastAsia="Times New Roman" w:hAnsi="Times New Roman" w:cs="Times New Roman"/>
+          <w:sz w:val="24"/>
+          <w:szCs w:val="24"/>
+          <w:lang w:val="en-ID"/>
+        </w:rPr>
+        <w:t xml:space="preserve"> dan </w:t>
+      </w:r>
+      <w:proofErr w:type="spellStart"/>
+      <w:r>
+        <w:rPr>
+          <w:rFonts w:ascii="Times New Roman" w:eastAsia="Times New Roman" w:hAnsi="Times New Roman" w:cs="Times New Roman"/>
+          <w:sz w:val="24"/>
+          <w:szCs w:val="24"/>
+          <w:lang w:val="en-ID"/>
+        </w:rPr>
+        <w:t>mengoptimalkan</w:t>
+      </w:r>
+      <w:proofErr w:type="spellEnd"/>
+      <w:r>
+        <w:rPr>
+          <w:rFonts w:ascii="Times New Roman" w:eastAsia="Times New Roman" w:hAnsi="Times New Roman" w:cs="Times New Roman"/>
+          <w:sz w:val="24"/>
+          <w:szCs w:val="24"/>
+          <w:lang w:val="en-ID"/>
+        </w:rPr>
+        <w:t xml:space="preserve"> proses </w:t>
+      </w:r>
+      <w:proofErr w:type="spellStart"/>
+      <w:r>
+        <w:rPr>
+          <w:rFonts w:ascii="Times New Roman" w:eastAsia="Times New Roman" w:hAnsi="Times New Roman" w:cs="Times New Roman"/>
+          <w:sz w:val="24"/>
+          <w:szCs w:val="24"/>
+          <w:lang w:val="en-ID"/>
+        </w:rPr>
+        <w:t>tatalaksana</w:t>
+      </w:r>
+      <w:proofErr w:type="spellEnd"/>
+      <w:r>
+        <w:rPr>
+          <w:rFonts w:ascii="Times New Roman" w:eastAsia="Times New Roman" w:hAnsi="Times New Roman" w:cs="Times New Roman"/>
+          <w:sz w:val="24"/>
+          <w:szCs w:val="24"/>
+          <w:lang w:val="en-ID"/>
+        </w:rPr>
+        <w:t xml:space="preserve"> </w:t>
       </w:r>
     </w:p>
     <w:p>
@@ -2164,6 +3952,7 @@
           <w:lang w:val="en-ID"/>
         </w:rPr>
       </w:pPr>
+      <w:proofErr w:type="gramStart"/>
       <w:r>
         <w:rPr>
           <w:rFonts w:ascii="Times New Roman" w:eastAsia="Times New Roman" w:hAnsi="Symbol" w:cs="Times New Roman"/>
@@ -2180,7 +3969,108 @@
           <w:szCs w:val="24"/>
           <w:lang w:val="en-ID"/>
         </w:rPr>
-        <w:t xml:space="preserve">  Mengurangi angka misdiagnosis dan meningkatkan efisiensi diagnostik </w:t>
+        <w:t xml:space="preserve">  </w:t>
+      </w:r>
+      <w:proofErr w:type="spellStart"/>
+      <w:r>
+        <w:rPr>
+          <w:rFonts w:ascii="Times New Roman" w:eastAsia="Times New Roman" w:hAnsi="Times New Roman" w:cs="Times New Roman"/>
+          <w:sz w:val="24"/>
+          <w:szCs w:val="24"/>
+          <w:lang w:val="en-ID"/>
+        </w:rPr>
+        <w:t>Mengurangi</w:t>
+      </w:r>
+      <w:proofErr w:type="spellEnd"/>
+      <w:proofErr w:type="gramEnd"/>
+      <w:r>
+        <w:rPr>
+          <w:rFonts w:ascii="Times New Roman" w:eastAsia="Times New Roman" w:hAnsi="Times New Roman" w:cs="Times New Roman"/>
+          <w:sz w:val="24"/>
+          <w:szCs w:val="24"/>
+          <w:lang w:val="en-ID"/>
+        </w:rPr>
+        <w:t xml:space="preserve"> </w:t>
+      </w:r>
+      <w:proofErr w:type="spellStart"/>
+      <w:r>
+        <w:rPr>
+          <w:rFonts w:ascii="Times New Roman" w:eastAsia="Times New Roman" w:hAnsi="Times New Roman" w:cs="Times New Roman"/>
+          <w:sz w:val="24"/>
+          <w:szCs w:val="24"/>
+          <w:lang w:val="en-ID"/>
+        </w:rPr>
+        <w:t>angka</w:t>
+      </w:r>
+      <w:proofErr w:type="spellEnd"/>
+      <w:r>
+        <w:rPr>
+          <w:rFonts w:ascii="Times New Roman" w:eastAsia="Times New Roman" w:hAnsi="Times New Roman" w:cs="Times New Roman"/>
+          <w:sz w:val="24"/>
+          <w:szCs w:val="24"/>
+          <w:lang w:val="en-ID"/>
+        </w:rPr>
+        <w:t xml:space="preserve"> misdiagnosis dan </w:t>
+      </w:r>
+      <w:proofErr w:type="spellStart"/>
+      <w:r>
+        <w:rPr>
+          <w:rFonts w:ascii="Times New Roman" w:eastAsia="Times New Roman" w:hAnsi="Times New Roman" w:cs="Times New Roman"/>
+          <w:sz w:val="24"/>
+          <w:szCs w:val="24"/>
+          <w:lang w:val="en-ID"/>
+        </w:rPr>
+        <w:t>meningkatkan</w:t>
+      </w:r>
+      <w:proofErr w:type="spellEnd"/>
+      <w:r>
+        <w:rPr>
+          <w:rFonts w:ascii="Times New Roman" w:eastAsia="Times New Roman" w:hAnsi="Times New Roman" w:cs="Times New Roman"/>
+          <w:sz w:val="24"/>
+          <w:szCs w:val="24"/>
+          <w:lang w:val="en-ID"/>
+        </w:rPr>
+        <w:t xml:space="preserve"> </w:t>
+      </w:r>
+      <w:proofErr w:type="spellStart"/>
+      <w:r>
+        <w:rPr>
+          <w:rFonts w:ascii="Times New Roman" w:eastAsia="Times New Roman" w:hAnsi="Times New Roman" w:cs="Times New Roman"/>
+          <w:sz w:val="24"/>
+          <w:szCs w:val="24"/>
+          <w:lang w:val="en-ID"/>
+        </w:rPr>
+        <w:t>efisiensi</w:t>
+      </w:r>
+      <w:proofErr w:type="spellEnd"/>
+      <w:r>
+        <w:rPr>
+          <w:rFonts w:ascii="Times New Roman" w:eastAsia="Times New Roman" w:hAnsi="Times New Roman" w:cs="Times New Roman"/>
+          <w:sz w:val="24"/>
+          <w:szCs w:val="24"/>
+          <w:lang w:val="en-ID"/>
+        </w:rPr>
+        <w:t xml:space="preserve"> </w:t>
+      </w:r>
+      <w:proofErr w:type="spellStart"/>
+      <w:r>
+        <w:rPr>
+          <w:rFonts w:ascii="Times New Roman" w:eastAsia="Times New Roman" w:hAnsi="Times New Roman" w:cs="Times New Roman"/>
+          <w:sz w:val="24"/>
+          <w:szCs w:val="24"/>
+          <w:lang w:val="en-ID"/>
+        </w:rPr>
+        <w:t>diagnostik</w:t>
+      </w:r>
+      <w:proofErr w:type="spellEnd"/>
+      <w:r>
+        <w:rPr>
+          <w:rFonts w:ascii="Times New Roman" w:eastAsia="Times New Roman" w:hAnsi="Times New Roman" w:cs="Times New Roman"/>
+          <w:sz w:val="24"/>
+          <w:szCs w:val="24"/>
+          <w:lang w:val="en-ID"/>
+        </w:rPr>
+        <w:t xml:space="preserve"> </w:t>
       </w:r>
     </w:p>
     <w:p>
@@ -2195,6 +4085,7 @@
           <w:lang w:val="en-ID"/>
         </w:rPr>
       </w:pPr>
+      <w:proofErr w:type="gramStart"/>
       <w:r>
         <w:rPr>
           <w:rFonts w:ascii="Times New Roman" w:eastAsia="Times New Roman" w:hAnsi="Symbol" w:cs="Times New Roman"/>
@@ -2211,7 +4102,188 @@
           <w:szCs w:val="24"/>
           <w:lang w:val="en-ID"/>
         </w:rPr>
-        <w:t xml:space="preserve">  Mengenali hasil pencitraan dan memberi informasi diagnostik pencitraan yang lebih akurat </w:t>
+        <w:t xml:space="preserve">  </w:t>
+      </w:r>
+      <w:proofErr w:type="spellStart"/>
+      <w:r>
+        <w:rPr>
+          <w:rFonts w:ascii="Times New Roman" w:eastAsia="Times New Roman" w:hAnsi="Times New Roman" w:cs="Times New Roman"/>
+          <w:sz w:val="24"/>
+          <w:szCs w:val="24"/>
+          <w:lang w:val="en-ID"/>
+        </w:rPr>
+        <w:t>Mengenali</w:t>
+      </w:r>
+      <w:proofErr w:type="spellEnd"/>
+      <w:proofErr w:type="gramEnd"/>
+      <w:r>
+        <w:rPr>
+          <w:rFonts w:ascii="Times New Roman" w:eastAsia="Times New Roman" w:hAnsi="Times New Roman" w:cs="Times New Roman"/>
+          <w:sz w:val="24"/>
+          <w:szCs w:val="24"/>
+          <w:lang w:val="en-ID"/>
+        </w:rPr>
+        <w:t xml:space="preserve"> </w:t>
+      </w:r>
+      <w:proofErr w:type="spellStart"/>
+      <w:r>
+        <w:rPr>
+          <w:rFonts w:ascii="Times New Roman" w:eastAsia="Times New Roman" w:hAnsi="Times New Roman" w:cs="Times New Roman"/>
+          <w:sz w:val="24"/>
+          <w:szCs w:val="24"/>
+          <w:lang w:val="en-ID"/>
+        </w:rPr>
+        <w:t>hasil</w:t>
+      </w:r>
+      <w:proofErr w:type="spellEnd"/>
+      <w:r>
+        <w:rPr>
+          <w:rFonts w:ascii="Times New Roman" w:eastAsia="Times New Roman" w:hAnsi="Times New Roman" w:cs="Times New Roman"/>
+          <w:sz w:val="24"/>
+          <w:szCs w:val="24"/>
+          <w:lang w:val="en-ID"/>
+        </w:rPr>
+        <w:t xml:space="preserve"> </w:t>
+      </w:r>
+      <w:proofErr w:type="spellStart"/>
+      <w:r>
+        <w:rPr>
+          <w:rFonts w:ascii="Times New Roman" w:eastAsia="Times New Roman" w:hAnsi="Times New Roman" w:cs="Times New Roman"/>
+          <w:sz w:val="24"/>
+          <w:szCs w:val="24"/>
+          <w:lang w:val="en-ID"/>
+        </w:rPr>
+        <w:t>pencitraan</w:t>
+      </w:r>
+      <w:proofErr w:type="spellEnd"/>
+      <w:r>
+        <w:rPr>
+          <w:rFonts w:ascii="Times New Roman" w:eastAsia="Times New Roman" w:hAnsi="Times New Roman" w:cs="Times New Roman"/>
+          <w:sz w:val="24"/>
+          <w:szCs w:val="24"/>
+          <w:lang w:val="en-ID"/>
+        </w:rPr>
+        <w:t xml:space="preserve"> dan </w:t>
+      </w:r>
+      <w:proofErr w:type="spellStart"/>
+      <w:r>
+        <w:rPr>
+          <w:rFonts w:ascii="Times New Roman" w:eastAsia="Times New Roman" w:hAnsi="Times New Roman" w:cs="Times New Roman"/>
+          <w:sz w:val="24"/>
+          <w:szCs w:val="24"/>
+          <w:lang w:val="en-ID"/>
+        </w:rPr>
+        <w:t>memberi</w:t>
+      </w:r>
+      <w:proofErr w:type="spellEnd"/>
+      <w:r>
+        <w:rPr>
+          <w:rFonts w:ascii="Times New Roman" w:eastAsia="Times New Roman" w:hAnsi="Times New Roman" w:cs="Times New Roman"/>
+          <w:sz w:val="24"/>
+          <w:szCs w:val="24"/>
+          <w:lang w:val="en-ID"/>
+        </w:rPr>
+        <w:t xml:space="preserve"> </w:t>
+      </w:r>
+      <w:proofErr w:type="spellStart"/>
+      <w:r>
+        <w:rPr>
+          <w:rFonts w:ascii="Times New Roman" w:eastAsia="Times New Roman" w:hAnsi="Times New Roman" w:cs="Times New Roman"/>
+          <w:sz w:val="24"/>
+          <w:szCs w:val="24"/>
+          <w:lang w:val="en-ID"/>
+        </w:rPr>
+        <w:t>informasi</w:t>
+      </w:r>
+      <w:proofErr w:type="spellEnd"/>
+      <w:r>
+        <w:rPr>
+          <w:rFonts w:ascii="Times New Roman" w:eastAsia="Times New Roman" w:hAnsi="Times New Roman" w:cs="Times New Roman"/>
+          <w:sz w:val="24"/>
+          <w:szCs w:val="24"/>
+          <w:lang w:val="en-ID"/>
+        </w:rPr>
+        <w:t xml:space="preserve"> </w:t>
+      </w:r>
+      <w:proofErr w:type="spellStart"/>
+      <w:r>
+        <w:rPr>
+          <w:rFonts w:ascii="Times New Roman" w:eastAsia="Times New Roman" w:hAnsi="Times New Roman" w:cs="Times New Roman"/>
+          <w:sz w:val="24"/>
+          <w:szCs w:val="24"/>
+          <w:lang w:val="en-ID"/>
+        </w:rPr>
+        <w:t>diagnostik</w:t>
+      </w:r>
+      <w:proofErr w:type="spellEnd"/>
+      <w:r>
+        <w:rPr>
+          <w:rFonts w:ascii="Times New Roman" w:eastAsia="Times New Roman" w:hAnsi="Times New Roman" w:cs="Times New Roman"/>
+          <w:sz w:val="24"/>
+          <w:szCs w:val="24"/>
+          <w:lang w:val="en-ID"/>
+        </w:rPr>
+        <w:t xml:space="preserve"> </w:t>
+      </w:r>
+      <w:proofErr w:type="spellStart"/>
+      <w:r>
+        <w:rPr>
+          <w:rFonts w:ascii="Times New Roman" w:eastAsia="Times New Roman" w:hAnsi="Times New Roman" w:cs="Times New Roman"/>
+          <w:sz w:val="24"/>
+          <w:szCs w:val="24"/>
+          <w:lang w:val="en-ID"/>
+        </w:rPr>
+        <w:t>pencitraan</w:t>
+      </w:r>
+      <w:proofErr w:type="spellEnd"/>
+      <w:r>
+        <w:rPr>
+          <w:rFonts w:ascii="Times New Roman" w:eastAsia="Times New Roman" w:hAnsi="Times New Roman" w:cs="Times New Roman"/>
+          <w:sz w:val="24"/>
+          <w:szCs w:val="24"/>
+          <w:lang w:val="en-ID"/>
+        </w:rPr>
+        <w:t xml:space="preserve"> yang </w:t>
+      </w:r>
+      <w:proofErr w:type="spellStart"/>
+      <w:r>
+        <w:rPr>
+          <w:rFonts w:ascii="Times New Roman" w:eastAsia="Times New Roman" w:hAnsi="Times New Roman" w:cs="Times New Roman"/>
+          <w:sz w:val="24"/>
+          <w:szCs w:val="24"/>
+          <w:lang w:val="en-ID"/>
+        </w:rPr>
+        <w:t>lebih</w:t>
+      </w:r>
+      <w:proofErr w:type="spellEnd"/>
+      <w:r>
+        <w:rPr>
+          <w:rFonts w:ascii="Times New Roman" w:eastAsia="Times New Roman" w:hAnsi="Times New Roman" w:cs="Times New Roman"/>
+          <w:sz w:val="24"/>
+          <w:szCs w:val="24"/>
+          <w:lang w:val="en-ID"/>
+        </w:rPr>
+        <w:t xml:space="preserve"> </w:t>
+      </w:r>
+      <w:proofErr w:type="spellStart"/>
+      <w:r>
+        <w:rPr>
+          <w:rFonts w:ascii="Times New Roman" w:eastAsia="Times New Roman" w:hAnsi="Times New Roman" w:cs="Times New Roman"/>
+          <w:sz w:val="24"/>
+          <w:szCs w:val="24"/>
+          <w:lang w:val="en-ID"/>
+        </w:rPr>
+        <w:t>akurat</w:t>
+      </w:r>
+      <w:proofErr w:type="spellEnd"/>
+      <w:r>
+        <w:rPr>
+          <w:rFonts w:ascii="Times New Roman" w:eastAsia="Times New Roman" w:hAnsi="Times New Roman" w:cs="Times New Roman"/>
+          <w:sz w:val="24"/>
+          <w:szCs w:val="24"/>
+          <w:lang w:val="en-ID"/>
+        </w:rPr>
+        <w:t xml:space="preserve"> </w:t>
       </w:r>
     </w:p>
     <w:p>
@@ -2226,6 +4298,7 @@
           <w:lang w:val="en-ID"/>
         </w:rPr>
       </w:pPr>
+      <w:proofErr w:type="gramStart"/>
       <w:r>
         <w:rPr>
           <w:rFonts w:ascii="Times New Roman" w:eastAsia="Times New Roman" w:hAnsi="Symbol" w:cs="Times New Roman"/>
@@ -2242,7 +4315,188 @@
           <w:szCs w:val="24"/>
           <w:lang w:val="en-ID"/>
         </w:rPr>
-        <w:t xml:space="preserve">  Menyediakan hasil analisis prediksi pasien yang lebih akurat menggunakan analisis big data </w:t>
+        <w:t xml:space="preserve">  </w:t>
+      </w:r>
+      <w:proofErr w:type="spellStart"/>
+      <w:r>
+        <w:rPr>
+          <w:rFonts w:ascii="Times New Roman" w:eastAsia="Times New Roman" w:hAnsi="Times New Roman" w:cs="Times New Roman"/>
+          <w:sz w:val="24"/>
+          <w:szCs w:val="24"/>
+          <w:lang w:val="en-ID"/>
+        </w:rPr>
+        <w:t>Menyediakan</w:t>
+      </w:r>
+      <w:proofErr w:type="spellEnd"/>
+      <w:proofErr w:type="gramEnd"/>
+      <w:r>
+        <w:rPr>
+          <w:rFonts w:ascii="Times New Roman" w:eastAsia="Times New Roman" w:hAnsi="Times New Roman" w:cs="Times New Roman"/>
+          <w:sz w:val="24"/>
+          <w:szCs w:val="24"/>
+          <w:lang w:val="en-ID"/>
+        </w:rPr>
+        <w:t xml:space="preserve"> </w:t>
+      </w:r>
+      <w:proofErr w:type="spellStart"/>
+      <w:r>
+        <w:rPr>
+          <w:rFonts w:ascii="Times New Roman" w:eastAsia="Times New Roman" w:hAnsi="Times New Roman" w:cs="Times New Roman"/>
+          <w:sz w:val="24"/>
+          <w:szCs w:val="24"/>
+          <w:lang w:val="en-ID"/>
+        </w:rPr>
+        <w:t>hasil</w:t>
+      </w:r>
+      <w:proofErr w:type="spellEnd"/>
+      <w:r>
+        <w:rPr>
+          <w:rFonts w:ascii="Times New Roman" w:eastAsia="Times New Roman" w:hAnsi="Times New Roman" w:cs="Times New Roman"/>
+          <w:sz w:val="24"/>
+          <w:szCs w:val="24"/>
+          <w:lang w:val="en-ID"/>
+        </w:rPr>
+        <w:t xml:space="preserve"> </w:t>
+      </w:r>
+      <w:proofErr w:type="spellStart"/>
+      <w:r>
+        <w:rPr>
+          <w:rFonts w:ascii="Times New Roman" w:eastAsia="Times New Roman" w:hAnsi="Times New Roman" w:cs="Times New Roman"/>
+          <w:sz w:val="24"/>
+          <w:szCs w:val="24"/>
+          <w:lang w:val="en-ID"/>
+        </w:rPr>
+        <w:t>analisis</w:t>
+      </w:r>
+      <w:proofErr w:type="spellEnd"/>
+      <w:r>
+        <w:rPr>
+          <w:rFonts w:ascii="Times New Roman" w:eastAsia="Times New Roman" w:hAnsi="Times New Roman" w:cs="Times New Roman"/>
+          <w:sz w:val="24"/>
+          <w:szCs w:val="24"/>
+          <w:lang w:val="en-ID"/>
+        </w:rPr>
+        <w:t xml:space="preserve"> </w:t>
+      </w:r>
+      <w:proofErr w:type="spellStart"/>
+      <w:r>
+        <w:rPr>
+          <w:rFonts w:ascii="Times New Roman" w:eastAsia="Times New Roman" w:hAnsi="Times New Roman" w:cs="Times New Roman"/>
+          <w:sz w:val="24"/>
+          <w:szCs w:val="24"/>
+          <w:lang w:val="en-ID"/>
+        </w:rPr>
+        <w:t>prediksi</w:t>
+      </w:r>
+      <w:proofErr w:type="spellEnd"/>
+      <w:r>
+        <w:rPr>
+          <w:rFonts w:ascii="Times New Roman" w:eastAsia="Times New Roman" w:hAnsi="Times New Roman" w:cs="Times New Roman"/>
+          <w:sz w:val="24"/>
+          <w:szCs w:val="24"/>
+          <w:lang w:val="en-ID"/>
+        </w:rPr>
+        <w:t xml:space="preserve"> </w:t>
+      </w:r>
+      <w:proofErr w:type="spellStart"/>
+      <w:r>
+        <w:rPr>
+          <w:rFonts w:ascii="Times New Roman" w:eastAsia="Times New Roman" w:hAnsi="Times New Roman" w:cs="Times New Roman"/>
+          <w:sz w:val="24"/>
+          <w:szCs w:val="24"/>
+          <w:lang w:val="en-ID"/>
+        </w:rPr>
+        <w:t>pasien</w:t>
+      </w:r>
+      <w:proofErr w:type="spellEnd"/>
+      <w:r>
+        <w:rPr>
+          <w:rFonts w:ascii="Times New Roman" w:eastAsia="Times New Roman" w:hAnsi="Times New Roman" w:cs="Times New Roman"/>
+          <w:sz w:val="24"/>
+          <w:szCs w:val="24"/>
+          <w:lang w:val="en-ID"/>
+        </w:rPr>
+        <w:t xml:space="preserve"> yang </w:t>
+      </w:r>
+      <w:proofErr w:type="spellStart"/>
+      <w:r>
+        <w:rPr>
+          <w:rFonts w:ascii="Times New Roman" w:eastAsia="Times New Roman" w:hAnsi="Times New Roman" w:cs="Times New Roman"/>
+          <w:sz w:val="24"/>
+          <w:szCs w:val="24"/>
+          <w:lang w:val="en-ID"/>
+        </w:rPr>
+        <w:t>lebih</w:t>
+      </w:r>
+      <w:proofErr w:type="spellEnd"/>
+      <w:r>
+        <w:rPr>
+          <w:rFonts w:ascii="Times New Roman" w:eastAsia="Times New Roman" w:hAnsi="Times New Roman" w:cs="Times New Roman"/>
+          <w:sz w:val="24"/>
+          <w:szCs w:val="24"/>
+          <w:lang w:val="en-ID"/>
+        </w:rPr>
+        <w:t xml:space="preserve"> </w:t>
+      </w:r>
+      <w:proofErr w:type="spellStart"/>
+      <w:r>
+        <w:rPr>
+          <w:rFonts w:ascii="Times New Roman" w:eastAsia="Times New Roman" w:hAnsi="Times New Roman" w:cs="Times New Roman"/>
+          <w:sz w:val="24"/>
+          <w:szCs w:val="24"/>
+          <w:lang w:val="en-ID"/>
+        </w:rPr>
+        <w:t>akurat</w:t>
+      </w:r>
+      <w:proofErr w:type="spellEnd"/>
+      <w:r>
+        <w:rPr>
+          <w:rFonts w:ascii="Times New Roman" w:eastAsia="Times New Roman" w:hAnsi="Times New Roman" w:cs="Times New Roman"/>
+          <w:sz w:val="24"/>
+          <w:szCs w:val="24"/>
+          <w:lang w:val="en-ID"/>
+        </w:rPr>
+        <w:t xml:space="preserve"> </w:t>
+      </w:r>
+      <w:proofErr w:type="spellStart"/>
+      <w:r>
+        <w:rPr>
+          <w:rFonts w:ascii="Times New Roman" w:eastAsia="Times New Roman" w:hAnsi="Times New Roman" w:cs="Times New Roman"/>
+          <w:sz w:val="24"/>
+          <w:szCs w:val="24"/>
+          <w:lang w:val="en-ID"/>
+        </w:rPr>
+        <w:t>menggunakan</w:t>
+      </w:r>
+      <w:proofErr w:type="spellEnd"/>
+      <w:r>
+        <w:rPr>
+          <w:rFonts w:ascii="Times New Roman" w:eastAsia="Times New Roman" w:hAnsi="Times New Roman" w:cs="Times New Roman"/>
+          <w:sz w:val="24"/>
+          <w:szCs w:val="24"/>
+          <w:lang w:val="en-ID"/>
+        </w:rPr>
+        <w:t xml:space="preserve"> </w:t>
+      </w:r>
+      <w:proofErr w:type="spellStart"/>
+      <w:r>
+        <w:rPr>
+          <w:rFonts w:ascii="Times New Roman" w:eastAsia="Times New Roman" w:hAnsi="Times New Roman" w:cs="Times New Roman"/>
+          <w:sz w:val="24"/>
+          <w:szCs w:val="24"/>
+          <w:lang w:val="en-ID"/>
+        </w:rPr>
+        <w:t>analisis</w:t>
+      </w:r>
+      <w:proofErr w:type="spellEnd"/>
+      <w:r>
+        <w:rPr>
+          <w:rFonts w:ascii="Times New Roman" w:eastAsia="Times New Roman" w:hAnsi="Times New Roman" w:cs="Times New Roman"/>
+          <w:sz w:val="24"/>
+          <w:szCs w:val="24"/>
+          <w:lang w:val="en-ID"/>
+        </w:rPr>
+        <w:t xml:space="preserve"> big data </w:t>
       </w:r>
     </w:p>
     <w:p>
@@ -2256,6 +4510,7 @@
           <w:lang w:val="en-ID"/>
         </w:rPr>
       </w:pPr>
+      <w:proofErr w:type="gramStart"/>
       <w:r>
         <w:rPr>
           <w:rFonts w:ascii="Times New Roman" w:eastAsia="Times New Roman" w:hAnsi="Symbol" w:cs="Times New Roman"/>
@@ -2272,8 +4527,160 @@
           <w:szCs w:val="24"/>
           <w:lang w:val="en-ID"/>
         </w:rPr>
-        <w:t xml:space="preserve">  Mendukung penelitian obat-obatan dan meningkatkan efisiensi pengembangan obat baru</w:t>
-      </w:r>
+        <w:t xml:space="preserve">  </w:t>
+      </w:r>
+      <w:proofErr w:type="spellStart"/>
+      <w:r>
+        <w:rPr>
+          <w:rFonts w:ascii="Times New Roman" w:eastAsia="Times New Roman" w:hAnsi="Times New Roman" w:cs="Times New Roman"/>
+          <w:sz w:val="24"/>
+          <w:szCs w:val="24"/>
+          <w:lang w:val="en-ID"/>
+        </w:rPr>
+        <w:t>Mendukung</w:t>
+      </w:r>
+      <w:proofErr w:type="spellEnd"/>
+      <w:proofErr w:type="gramEnd"/>
+      <w:r>
+        <w:rPr>
+          <w:rFonts w:ascii="Times New Roman" w:eastAsia="Times New Roman" w:hAnsi="Times New Roman" w:cs="Times New Roman"/>
+          <w:sz w:val="24"/>
+          <w:szCs w:val="24"/>
+          <w:lang w:val="en-ID"/>
+        </w:rPr>
+        <w:t xml:space="preserve"> </w:t>
+      </w:r>
+      <w:proofErr w:type="spellStart"/>
+      <w:r>
+        <w:rPr>
+          <w:rFonts w:ascii="Times New Roman" w:eastAsia="Times New Roman" w:hAnsi="Times New Roman" w:cs="Times New Roman"/>
+          <w:sz w:val="24"/>
+          <w:szCs w:val="24"/>
+          <w:lang w:val="en-ID"/>
+        </w:rPr>
+        <w:t>penelitian</w:t>
+      </w:r>
+      <w:proofErr w:type="spellEnd"/>
+      <w:r>
+        <w:rPr>
+          <w:rFonts w:ascii="Times New Roman" w:eastAsia="Times New Roman" w:hAnsi="Times New Roman" w:cs="Times New Roman"/>
+          <w:sz w:val="24"/>
+          <w:szCs w:val="24"/>
+          <w:lang w:val="en-ID"/>
+        </w:rPr>
+        <w:t xml:space="preserve"> </w:t>
+      </w:r>
+      <w:proofErr w:type="spellStart"/>
+      <w:r>
+        <w:rPr>
+          <w:rFonts w:ascii="Times New Roman" w:eastAsia="Times New Roman" w:hAnsi="Times New Roman" w:cs="Times New Roman"/>
+          <w:sz w:val="24"/>
+          <w:szCs w:val="24"/>
+          <w:lang w:val="en-ID"/>
+        </w:rPr>
+        <w:t>obat-obatan</w:t>
+      </w:r>
+      <w:proofErr w:type="spellEnd"/>
+      <w:r>
+        <w:rPr>
+          <w:rFonts w:ascii="Times New Roman" w:eastAsia="Times New Roman" w:hAnsi="Times New Roman" w:cs="Times New Roman"/>
+          <w:sz w:val="24"/>
+          <w:szCs w:val="24"/>
+          <w:lang w:val="en-ID"/>
+        </w:rPr>
+        <w:t xml:space="preserve"> dan </w:t>
+      </w:r>
+      <w:proofErr w:type="spellStart"/>
+      <w:r>
+        <w:rPr>
+          <w:rFonts w:ascii="Times New Roman" w:eastAsia="Times New Roman" w:hAnsi="Times New Roman" w:cs="Times New Roman"/>
+          <w:sz w:val="24"/>
+          <w:szCs w:val="24"/>
+          <w:lang w:val="en-ID"/>
+        </w:rPr>
+        <w:t>meningkatkan</w:t>
+      </w:r>
+      <w:proofErr w:type="spellEnd"/>
+      <w:r>
+        <w:rPr>
+          <w:rFonts w:ascii="Times New Roman" w:eastAsia="Times New Roman" w:hAnsi="Times New Roman" w:cs="Times New Roman"/>
+          <w:sz w:val="24"/>
+          <w:szCs w:val="24"/>
+          <w:lang w:val="en-ID"/>
+        </w:rPr>
+        <w:t xml:space="preserve"> </w:t>
+      </w:r>
+      <w:proofErr w:type="spellStart"/>
+      <w:r>
+        <w:rPr>
+          <w:rFonts w:ascii="Times New Roman" w:eastAsia="Times New Roman" w:hAnsi="Times New Roman" w:cs="Times New Roman"/>
+          <w:sz w:val="24"/>
+          <w:szCs w:val="24"/>
+          <w:lang w:val="en-ID"/>
+        </w:rPr>
+        <w:t>efisiensi</w:t>
+      </w:r>
+      <w:proofErr w:type="spellEnd"/>
+      <w:r>
+        <w:rPr>
+          <w:rFonts w:ascii="Times New Roman" w:eastAsia="Times New Roman" w:hAnsi="Times New Roman" w:cs="Times New Roman"/>
+          <w:sz w:val="24"/>
+          <w:szCs w:val="24"/>
+          <w:lang w:val="en-ID"/>
+        </w:rPr>
+        <w:t xml:space="preserve"> </w:t>
+      </w:r>
+      <w:proofErr w:type="spellStart"/>
+      <w:r>
+        <w:rPr>
+          <w:rFonts w:ascii="Times New Roman" w:eastAsia="Times New Roman" w:hAnsi="Times New Roman" w:cs="Times New Roman"/>
+          <w:sz w:val="24"/>
+          <w:szCs w:val="24"/>
+          <w:lang w:val="en-ID"/>
+        </w:rPr>
+        <w:t>pengembangan</w:t>
+      </w:r>
+      <w:proofErr w:type="spellEnd"/>
+      <w:r>
+        <w:rPr>
+          <w:rFonts w:ascii="Times New Roman" w:eastAsia="Times New Roman" w:hAnsi="Times New Roman" w:cs="Times New Roman"/>
+          <w:sz w:val="24"/>
+          <w:szCs w:val="24"/>
+          <w:lang w:val="en-ID"/>
+        </w:rPr>
+        <w:t xml:space="preserve"> </w:t>
+      </w:r>
+      <w:proofErr w:type="spellStart"/>
+      <w:r>
+        <w:rPr>
+          <w:rFonts w:ascii="Times New Roman" w:eastAsia="Times New Roman" w:hAnsi="Times New Roman" w:cs="Times New Roman"/>
+          <w:sz w:val="24"/>
+          <w:szCs w:val="24"/>
+          <w:lang w:val="en-ID"/>
+        </w:rPr>
+        <w:t>obat</w:t>
+      </w:r>
+      <w:proofErr w:type="spellEnd"/>
+      <w:r>
+        <w:rPr>
+          <w:rFonts w:ascii="Times New Roman" w:eastAsia="Times New Roman" w:hAnsi="Times New Roman" w:cs="Times New Roman"/>
+          <w:sz w:val="24"/>
+          <w:szCs w:val="24"/>
+          <w:lang w:val="en-ID"/>
+        </w:rPr>
+        <w:t xml:space="preserve"> </w:t>
+      </w:r>
+      <w:proofErr w:type="spellStart"/>
+      <w:r>
+        <w:rPr>
+          <w:rFonts w:ascii="Times New Roman" w:eastAsia="Times New Roman" w:hAnsi="Times New Roman" w:cs="Times New Roman"/>
+          <w:sz w:val="24"/>
+          <w:szCs w:val="24"/>
+          <w:lang w:val="en-ID"/>
+        </w:rPr>
+        <w:t>baru</w:t>
+      </w:r>
+      <w:proofErr w:type="spellEnd"/>
     </w:p>
     <w:p>
       <w:pPr>
@@ -2281,22 +4688,381 @@
         <w:jc w:val="both"/>
       </w:pPr>
       <w:r>
-        <w:t>Pada penelitian ini mencoba me</w:t>
+        <w:t xml:space="preserve">Pada </w:t>
+      </w:r>
+      <w:proofErr w:type="spellStart"/>
+      <w:r>
+        <w:t>penelitian</w:t>
+      </w:r>
+      <w:proofErr w:type="spellEnd"/>
+      <w:r>
+        <w:t xml:space="preserve"> </w:t>
+      </w:r>
+      <w:proofErr w:type="spellStart"/>
+      <w:r>
+        <w:t>ini</w:t>
+      </w:r>
+      <w:proofErr w:type="spellEnd"/>
+      <w:r>
+        <w:t xml:space="preserve"> </w:t>
+      </w:r>
+      <w:proofErr w:type="spellStart"/>
+      <w:r>
+        <w:t>mencoba</w:t>
+      </w:r>
+      <w:proofErr w:type="spellEnd"/>
+      <w:r>
+        <w:t xml:space="preserve"> </w:t>
+      </w:r>
+      <w:proofErr w:type="spellStart"/>
+      <w:r>
+        <w:t>me</w:t>
       </w:r>
       <w:r>
         <w:t>lakukan</w:t>
       </w:r>
-      <w:r>
-        <w:t xml:space="preserve"> </w:t>
-      </w:r>
-      <w:r>
-        <w:t>klasifikasi 41 penyakit dari 132 gejala yang yang dialami oleh pasien</w:t>
-      </w:r>
-      <w:r>
-        <w:t>. Data gejala penyakit memiliki bobot sudah disediakan yang akan menjadi acuan dalam menentukan penyakit yang dialami oleh pasien. Dalam menentukan penyakit yang dialami oleh pasien, dilakukan pelatihan menggunakan data yang sudah ada dengan neural network.</w:t>
-      </w:r>
-      <w:r>
-        <w:t xml:space="preserve"> Hasil dari pelatihan akan menghasilkan model yang dapat mengklasifikasikan 41 penyakit dengan gejala yang di inputkan.</w:t>
+      <w:proofErr w:type="spellEnd"/>
+      <w:r>
+        <w:t xml:space="preserve"> </w:t>
+      </w:r>
+      <w:proofErr w:type="spellStart"/>
+      <w:r>
+        <w:t>klasifikasi</w:t>
+      </w:r>
+      <w:proofErr w:type="spellEnd"/>
+      <w:r>
+        <w:t xml:space="preserve"> 41 </w:t>
+      </w:r>
+      <w:proofErr w:type="spellStart"/>
+      <w:r>
+        <w:t>penyakit</w:t>
+      </w:r>
+      <w:proofErr w:type="spellEnd"/>
+      <w:r>
+        <w:t xml:space="preserve"> </w:t>
+      </w:r>
+      <w:proofErr w:type="spellStart"/>
+      <w:r>
+        <w:t>dari</w:t>
+      </w:r>
+      <w:proofErr w:type="spellEnd"/>
+      <w:r>
+        <w:t xml:space="preserve"> 132 </w:t>
+      </w:r>
+      <w:proofErr w:type="spellStart"/>
+      <w:r>
+        <w:t>gejala</w:t>
+      </w:r>
+      <w:proofErr w:type="spellEnd"/>
+      <w:r>
+        <w:t xml:space="preserve"> yang </w:t>
+      </w:r>
+      <w:proofErr w:type="spellStart"/>
+      <w:r>
+        <w:t>yang</w:t>
+      </w:r>
+      <w:proofErr w:type="spellEnd"/>
+      <w:r>
+        <w:t xml:space="preserve"> </w:t>
+      </w:r>
+      <w:proofErr w:type="spellStart"/>
+      <w:r>
+        <w:t>dialami</w:t>
+      </w:r>
+      <w:proofErr w:type="spellEnd"/>
+      <w:r>
+        <w:t xml:space="preserve"> oleh </w:t>
+      </w:r>
+      <w:proofErr w:type="spellStart"/>
+      <w:r>
+        <w:t>pasien</w:t>
+      </w:r>
+      <w:proofErr w:type="spellEnd"/>
+      <w:r>
+        <w:t xml:space="preserve">. Data </w:t>
+      </w:r>
+      <w:proofErr w:type="spellStart"/>
+      <w:r>
+        <w:t>gejala</w:t>
+      </w:r>
+      <w:proofErr w:type="spellEnd"/>
+      <w:r>
+        <w:t xml:space="preserve"> </w:t>
+      </w:r>
+      <w:proofErr w:type="spellStart"/>
+      <w:r>
+        <w:t>penyakit</w:t>
+      </w:r>
+      <w:proofErr w:type="spellEnd"/>
+      <w:r>
+        <w:t xml:space="preserve"> </w:t>
+      </w:r>
+      <w:proofErr w:type="spellStart"/>
+      <w:r>
+        <w:t>memiliki</w:t>
+      </w:r>
+      <w:proofErr w:type="spellEnd"/>
+      <w:r>
+        <w:t xml:space="preserve"> </w:t>
+      </w:r>
+      <w:proofErr w:type="spellStart"/>
+      <w:r>
+        <w:t>bobot</w:t>
+      </w:r>
+      <w:proofErr w:type="spellEnd"/>
+      <w:r>
+        <w:t xml:space="preserve"> </w:t>
+      </w:r>
+      <w:proofErr w:type="spellStart"/>
+      <w:r>
+        <w:t>sudah</w:t>
+      </w:r>
+      <w:proofErr w:type="spellEnd"/>
+      <w:r>
+        <w:t xml:space="preserve"> </w:t>
+      </w:r>
+      <w:proofErr w:type="spellStart"/>
+      <w:r>
+        <w:t>disediakan</w:t>
+      </w:r>
+      <w:proofErr w:type="spellEnd"/>
+      <w:r>
+        <w:t xml:space="preserve"> yang </w:t>
+      </w:r>
+      <w:proofErr w:type="spellStart"/>
+      <w:r>
+        <w:t>akan</w:t>
+      </w:r>
+      <w:proofErr w:type="spellEnd"/>
+      <w:r>
+        <w:t xml:space="preserve"> </w:t>
+      </w:r>
+      <w:proofErr w:type="spellStart"/>
+      <w:r>
+        <w:t>menjadi</w:t>
+      </w:r>
+      <w:proofErr w:type="spellEnd"/>
+      <w:r>
+        <w:t xml:space="preserve"> </w:t>
+      </w:r>
+      <w:proofErr w:type="spellStart"/>
+      <w:r>
+        <w:t>acuan</w:t>
+      </w:r>
+      <w:proofErr w:type="spellEnd"/>
+      <w:r>
+        <w:t xml:space="preserve"> </w:t>
+      </w:r>
+      <w:proofErr w:type="spellStart"/>
+      <w:r>
+        <w:t>dalam</w:t>
+      </w:r>
+      <w:proofErr w:type="spellEnd"/>
+      <w:r>
+        <w:t xml:space="preserve"> </w:t>
+      </w:r>
+      <w:proofErr w:type="spellStart"/>
+      <w:r>
+        <w:t>menentukan</w:t>
+      </w:r>
+      <w:proofErr w:type="spellEnd"/>
+      <w:r>
+        <w:t xml:space="preserve"> </w:t>
+      </w:r>
+      <w:proofErr w:type="spellStart"/>
+      <w:r>
+        <w:t>penyakit</w:t>
+      </w:r>
+      <w:proofErr w:type="spellEnd"/>
+      <w:r>
+        <w:t xml:space="preserve"> yang </w:t>
+      </w:r>
+      <w:proofErr w:type="spellStart"/>
+      <w:r>
+        <w:t>dialami</w:t>
+      </w:r>
+      <w:proofErr w:type="spellEnd"/>
+      <w:r>
+        <w:t xml:space="preserve"> oleh </w:t>
+      </w:r>
+      <w:proofErr w:type="spellStart"/>
+      <w:r>
+        <w:t>pasien</w:t>
+      </w:r>
+      <w:proofErr w:type="spellEnd"/>
+      <w:r>
+        <w:t xml:space="preserve">. </w:t>
+      </w:r>
+      <w:proofErr w:type="spellStart"/>
+      <w:r>
+        <w:t>Dalam</w:t>
+      </w:r>
+      <w:proofErr w:type="spellEnd"/>
+      <w:r>
+        <w:t xml:space="preserve"> </w:t>
+      </w:r>
+      <w:proofErr w:type="spellStart"/>
+      <w:r>
+        <w:t>menentukan</w:t>
+      </w:r>
+      <w:proofErr w:type="spellEnd"/>
+      <w:r>
+        <w:t xml:space="preserve"> </w:t>
+      </w:r>
+      <w:proofErr w:type="spellStart"/>
+      <w:r>
+        <w:t>penyakit</w:t>
+      </w:r>
+      <w:proofErr w:type="spellEnd"/>
+      <w:r>
+        <w:t xml:space="preserve"> yang </w:t>
+      </w:r>
+      <w:proofErr w:type="spellStart"/>
+      <w:r>
+        <w:t>dialami</w:t>
+      </w:r>
+      <w:proofErr w:type="spellEnd"/>
+      <w:r>
+        <w:t xml:space="preserve"> oleh </w:t>
+      </w:r>
+      <w:proofErr w:type="spellStart"/>
+      <w:r>
+        <w:t>pasien</w:t>
+      </w:r>
+      <w:proofErr w:type="spellEnd"/>
+      <w:r>
+        <w:t xml:space="preserve">, </w:t>
+      </w:r>
+      <w:proofErr w:type="spellStart"/>
+      <w:r>
+        <w:t>dilakukan</w:t>
+      </w:r>
+      <w:proofErr w:type="spellEnd"/>
+      <w:r>
+        <w:t xml:space="preserve"> </w:t>
+      </w:r>
+      <w:proofErr w:type="spellStart"/>
+      <w:r>
+        <w:t>pelatihan</w:t>
+      </w:r>
+      <w:proofErr w:type="spellEnd"/>
+      <w:r>
+        <w:t xml:space="preserve"> </w:t>
+      </w:r>
+      <w:proofErr w:type="spellStart"/>
+      <w:r>
+        <w:t>menggunakan</w:t>
+      </w:r>
+      <w:proofErr w:type="spellEnd"/>
+      <w:r>
+        <w:t xml:space="preserve"> data yang </w:t>
+      </w:r>
+      <w:proofErr w:type="spellStart"/>
+      <w:r>
+        <w:t>sudah</w:t>
+      </w:r>
+      <w:proofErr w:type="spellEnd"/>
+      <w:r>
+        <w:t xml:space="preserve"> </w:t>
+      </w:r>
+      <w:proofErr w:type="spellStart"/>
+      <w:r>
+        <w:t>ada</w:t>
+      </w:r>
+      <w:proofErr w:type="spellEnd"/>
+      <w:r>
+        <w:t xml:space="preserve"> </w:t>
+      </w:r>
+      <w:proofErr w:type="spellStart"/>
+      <w:r>
+        <w:t>dengan</w:t>
+      </w:r>
+      <w:proofErr w:type="spellEnd"/>
+      <w:r>
+        <w:t xml:space="preserve"> neural network.</w:t>
+      </w:r>
+      <w:r>
+        <w:t xml:space="preserve"> Hasil </w:t>
+      </w:r>
+      <w:proofErr w:type="spellStart"/>
+      <w:r>
+        <w:t>dari</w:t>
+      </w:r>
+      <w:proofErr w:type="spellEnd"/>
+      <w:r>
+        <w:t xml:space="preserve"> </w:t>
+      </w:r>
+      <w:proofErr w:type="spellStart"/>
+      <w:r>
+        <w:t>pelatihan</w:t>
+      </w:r>
+      <w:proofErr w:type="spellEnd"/>
+      <w:r>
+        <w:t xml:space="preserve"> </w:t>
+      </w:r>
+      <w:proofErr w:type="spellStart"/>
+      <w:r>
+        <w:t>akan</w:t>
+      </w:r>
+      <w:proofErr w:type="spellEnd"/>
+      <w:r>
+        <w:t xml:space="preserve"> </w:t>
+      </w:r>
+      <w:proofErr w:type="spellStart"/>
+      <w:r>
+        <w:t>menghasilkan</w:t>
+      </w:r>
+      <w:proofErr w:type="spellEnd"/>
+      <w:r>
+        <w:t xml:space="preserve"> model yang </w:t>
+      </w:r>
+      <w:proofErr w:type="spellStart"/>
+      <w:r>
+        <w:t>dapat</w:t>
+      </w:r>
+      <w:proofErr w:type="spellEnd"/>
+      <w:r>
+        <w:t xml:space="preserve"> </w:t>
+      </w:r>
+      <w:proofErr w:type="spellStart"/>
+      <w:r>
+        <w:t>mengklasifikasikan</w:t>
+      </w:r>
+      <w:proofErr w:type="spellEnd"/>
+      <w:r>
+        <w:t xml:space="preserve"> 41 </w:t>
+      </w:r>
+      <w:proofErr w:type="spellStart"/>
+      <w:r>
+        <w:t>penyakit</w:t>
+      </w:r>
+      <w:proofErr w:type="spellEnd"/>
+      <w:r>
+        <w:t xml:space="preserve"> </w:t>
+      </w:r>
+      <w:proofErr w:type="spellStart"/>
+      <w:r>
+        <w:t>dengan</w:t>
+      </w:r>
+      <w:proofErr w:type="spellEnd"/>
+      <w:r>
+        <w:t xml:space="preserve"> </w:t>
+      </w:r>
+      <w:proofErr w:type="spellStart"/>
+      <w:r>
+        <w:t>gejala</w:t>
+      </w:r>
+      <w:proofErr w:type="spellEnd"/>
+      <w:r>
+        <w:t xml:space="preserve"> yang di </w:t>
+      </w:r>
+      <w:proofErr w:type="spellStart"/>
+      <w:r>
+        <w:t>inputkan</w:t>
+      </w:r>
+      <w:proofErr w:type="spellEnd"/>
+      <w:r>
+        <w:t>.</w:t>
       </w:r>
     </w:p>
     <w:sectPr>
@@ -2839,6 +5605,7 @@
   <w:style w:type="character" w:default="1" w:styleId="DefaultParagraphFont">
     <w:name w:val="Default Paragraph Font"/>
     <w:uiPriority w:val="1"/>
+    <w:semiHidden/>
     <w:unhideWhenUsed/>
   </w:style>
   <w:style w:type="table" w:default="1" w:styleId="TableNormal">

</xml_diff>

<commit_message>
Toni merubahh posisi latar belakang
</commit_message>
<xml_diff>
--- a/proposal.docx
+++ b/proposal.docx
@@ -329,6 +329,7 @@
                 <w:szCs w:val="24"/>
               </w:rPr>
             </w:pPr>
+            <w:proofErr w:type="spellStart"/>
             <w:r>
               <w:rPr>
                 <w:rFonts w:ascii="Source Sans Pro" w:eastAsia="Source Sans Pro" w:hAnsi="Source Sans Pro" w:cs="Source Sans Pro"/>
@@ -336,7 +337,17 @@
                 <w:sz w:val="24"/>
                 <w:szCs w:val="24"/>
               </w:rPr>
-              <w:t>Anthonius Adi Nugroho (1</w:t>
+              <w:t>Anthonius</w:t>
+            </w:r>
+            <w:proofErr w:type="spellEnd"/>
+            <w:r>
+              <w:rPr>
+                <w:rFonts w:ascii="Source Sans Pro" w:eastAsia="Source Sans Pro" w:hAnsi="Source Sans Pro" w:cs="Source Sans Pro"/>
+                <w:b/>
+                <w:sz w:val="24"/>
+                <w:szCs w:val="24"/>
+              </w:rPr>
+              <w:t xml:space="preserve"> Adi Nugroho (1</w:t>
             </w:r>
             <w:r>
               <w:rPr>
@@ -368,6 +379,7 @@
                 <w:szCs w:val="24"/>
               </w:rPr>
             </w:pPr>
+            <w:proofErr w:type="spellStart"/>
             <w:r>
               <w:rPr>
                 <w:rFonts w:ascii="Source Sans Pro" w:eastAsia="Source Sans Pro" w:hAnsi="Source Sans Pro" w:cs="Source Sans Pro"/>
@@ -375,7 +387,57 @@
                 <w:sz w:val="24"/>
                 <w:szCs w:val="24"/>
               </w:rPr>
-              <w:t>Alfonsus Haryo Sangaji (</w:t>
+              <w:t>Alfonsus</w:t>
+            </w:r>
+            <w:proofErr w:type="spellEnd"/>
+            <w:r>
+              <w:rPr>
+                <w:rFonts w:ascii="Source Sans Pro" w:eastAsia="Source Sans Pro" w:hAnsi="Source Sans Pro" w:cs="Source Sans Pro"/>
+                <w:b/>
+                <w:sz w:val="24"/>
+                <w:szCs w:val="24"/>
+              </w:rPr>
+              <w:t xml:space="preserve"> </w:t>
+            </w:r>
+            <w:proofErr w:type="spellStart"/>
+            <w:r>
+              <w:rPr>
+                <w:rFonts w:ascii="Source Sans Pro" w:eastAsia="Source Sans Pro" w:hAnsi="Source Sans Pro" w:cs="Source Sans Pro"/>
+                <w:b/>
+                <w:sz w:val="24"/>
+                <w:szCs w:val="24"/>
+              </w:rPr>
+              <w:t>Haryo</w:t>
+            </w:r>
+            <w:proofErr w:type="spellEnd"/>
+            <w:r>
+              <w:rPr>
+                <w:rFonts w:ascii="Source Sans Pro" w:eastAsia="Source Sans Pro" w:hAnsi="Source Sans Pro" w:cs="Source Sans Pro"/>
+                <w:b/>
+                <w:sz w:val="24"/>
+                <w:szCs w:val="24"/>
+              </w:rPr>
+              <w:t xml:space="preserve"> </w:t>
+            </w:r>
+            <w:proofErr w:type="spellStart"/>
+            <w:r>
+              <w:rPr>
+                <w:rFonts w:ascii="Source Sans Pro" w:eastAsia="Source Sans Pro" w:hAnsi="Source Sans Pro" w:cs="Source Sans Pro"/>
+                <w:b/>
+                <w:sz w:val="24"/>
+                <w:szCs w:val="24"/>
+              </w:rPr>
+              <w:t>Sangaji</w:t>
+            </w:r>
+            <w:proofErr w:type="spellEnd"/>
+            <w:r>
+              <w:rPr>
+                <w:rFonts w:ascii="Source Sans Pro" w:eastAsia="Source Sans Pro" w:hAnsi="Source Sans Pro" w:cs="Source Sans Pro"/>
+                <w:b/>
+                <w:sz w:val="24"/>
+                <w:szCs w:val="24"/>
+              </w:rPr>
+              <w:t xml:space="preserve"> (</w:t>
             </w:r>
             <w:r>
               <w:rPr>
@@ -482,6 +544,7 @@
                 <w:szCs w:val="24"/>
               </w:rPr>
             </w:pPr>
+            <w:proofErr w:type="spellStart"/>
             <w:r>
               <w:rPr>
                 <w:rFonts w:ascii="Source Sans Pro" w:eastAsia="Source Sans Pro" w:hAnsi="Source Sans Pro" w:cs="Source Sans Pro"/>
@@ -489,14 +552,33 @@
                 <w:sz w:val="24"/>
                 <w:szCs w:val="24"/>
               </w:rPr>
-              <w:t xml:space="preserve">Alda </w:t>
+              <w:t>Alda</w:t>
             </w:r>
+            <w:proofErr w:type="spellEnd"/>
+            <w:r>
+              <w:rPr>
+                <w:rFonts w:ascii="Source Sans Pro" w:eastAsia="Source Sans Pro" w:hAnsi="Source Sans Pro" w:cs="Source Sans Pro"/>
+                <w:b/>
+                <w:sz w:val="24"/>
+                <w:szCs w:val="24"/>
+              </w:rPr>
+              <w:t xml:space="preserve"> </w:t>
+            </w:r>
+            <w:proofErr w:type="spellStart"/>
             <w:r>
               <w:rPr>
                 <w:b/>
                 <w:bCs/>
               </w:rPr>
-              <w:t>Raharja (</w:t>
+              <w:t>Raharja</w:t>
+            </w:r>
+            <w:proofErr w:type="spellEnd"/>
+            <w:r>
+              <w:rPr>
+                <w:b/>
+                <w:bCs/>
+              </w:rPr>
+              <w:t xml:space="preserve"> (</w:t>
             </w:r>
             <w:r>
               <w:rPr>
@@ -533,7 +615,27 @@
                 <w:sz w:val="24"/>
                 <w:szCs w:val="24"/>
               </w:rPr>
-              <w:t>Zia Firnanda (</w:t>
+              <w:t xml:space="preserve">Zia </w:t>
+            </w:r>
+            <w:proofErr w:type="spellStart"/>
+            <w:r>
+              <w:rPr>
+                <w:rFonts w:ascii="Source Sans Pro" w:eastAsia="Source Sans Pro" w:hAnsi="Source Sans Pro" w:cs="Source Sans Pro"/>
+                <w:b/>
+                <w:sz w:val="24"/>
+                <w:szCs w:val="24"/>
+              </w:rPr>
+              <w:t>Firnanda</w:t>
+            </w:r>
+            <w:proofErr w:type="spellEnd"/>
+            <w:r>
+              <w:rPr>
+                <w:rFonts w:ascii="Source Sans Pro" w:eastAsia="Source Sans Pro" w:hAnsi="Source Sans Pro" w:cs="Source Sans Pro"/>
+                <w:b/>
+                <w:sz w:val="24"/>
+                <w:szCs w:val="24"/>
+              </w:rPr>
+              <w:t xml:space="preserve"> (</w:t>
             </w:r>
             <w:r>
               <w:rPr>
@@ -627,116 +729,2052 @@
           <w:b/>
         </w:rPr>
       </w:pPr>
+      <w:proofErr w:type="spellStart"/>
       <w:r>
         <w:rPr>
           <w:b/>
         </w:rPr>
-        <w:t>Pernyataan Masalah</w:t>
-      </w:r>
+        <w:t>Latar</w:t>
+      </w:r>
+      <w:proofErr w:type="spellEnd"/>
+      <w:r>
+        <w:rPr>
+          <w:b/>
+        </w:rPr>
+        <w:t xml:space="preserve"> </w:t>
+      </w:r>
+      <w:proofErr w:type="spellStart"/>
+      <w:r>
+        <w:rPr>
+          <w:b/>
+        </w:rPr>
+        <w:t>belakang</w:t>
+      </w:r>
+      <w:proofErr w:type="spellEnd"/>
+      <w:r>
+        <w:rPr>
+          <w:b/>
+        </w:rPr>
+        <w:t xml:space="preserve"> </w:t>
+      </w:r>
+      <w:proofErr w:type="spellStart"/>
+      <w:r>
+        <w:rPr>
+          <w:b/>
+        </w:rPr>
+        <w:t>masalah</w:t>
+      </w:r>
+      <w:proofErr w:type="spellEnd"/>
     </w:p>
     <w:p>
       <w:pPr>
         <w:spacing w:line="360" w:lineRule="auto"/>
+        <w:ind w:firstLine="720"/>
         <w:jc w:val="both"/>
         <w:rPr>
           <w:bCs/>
         </w:rPr>
       </w:pPr>
-      <w:r>
-        <w:rPr>
-          <w:bCs/>
-        </w:rPr>
-        <w:t>M</w:t>
-      </w:r>
-      <w:r>
-        <w:rPr>
-          <w:bCs/>
-        </w:rPr>
-        <w:t xml:space="preserve">enentukan penyakit berdasarkan </w:t>
-      </w:r>
-      <w:r>
-        <w:rPr>
-          <w:bCs/>
-        </w:rPr>
-        <w:t>gejala</w:t>
-      </w:r>
-      <w:r>
-        <w:rPr>
-          <w:bCs/>
-        </w:rPr>
-        <w:t xml:space="preserve"> yang dialami  dan </w:t>
-      </w:r>
-      <w:r>
-        <w:rPr>
-          <w:bCs/>
-        </w:rPr>
-        <w:t xml:space="preserve">memberikan saran </w:t>
-      </w:r>
-      <w:r>
-        <w:rPr>
-          <w:bCs/>
-        </w:rPr>
-        <w:t>pengobatan yang diberikan</w:t>
+      <w:proofErr w:type="spellStart"/>
+      <w:r>
+        <w:rPr>
+          <w:bCs/>
+        </w:rPr>
+        <w:t>Perkembangan</w:t>
+      </w:r>
+      <w:proofErr w:type="spellEnd"/>
+      <w:r>
+        <w:rPr>
+          <w:bCs/>
+        </w:rPr>
+        <w:t xml:space="preserve"> </w:t>
+      </w:r>
+      <w:proofErr w:type="spellStart"/>
+      <w:r>
+        <w:rPr>
+          <w:bCs/>
+        </w:rPr>
+        <w:t>teknologi</w:t>
+      </w:r>
+      <w:proofErr w:type="spellEnd"/>
+      <w:r>
+        <w:rPr>
+          <w:bCs/>
+        </w:rPr>
+        <w:t xml:space="preserve"> AI sangat </w:t>
+      </w:r>
+      <w:proofErr w:type="spellStart"/>
+      <w:r>
+        <w:rPr>
+          <w:bCs/>
+        </w:rPr>
+        <w:t>pesat</w:t>
+      </w:r>
+      <w:proofErr w:type="spellEnd"/>
+      <w:r>
+        <w:rPr>
+          <w:bCs/>
+        </w:rPr>
+        <w:t xml:space="preserve"> </w:t>
+      </w:r>
+      <w:proofErr w:type="spellStart"/>
+      <w:r>
+        <w:rPr>
+          <w:bCs/>
+        </w:rPr>
+        <w:t>khususnya</w:t>
+      </w:r>
+      <w:proofErr w:type="spellEnd"/>
+      <w:r>
+        <w:rPr>
+          <w:bCs/>
+        </w:rPr>
+        <w:t xml:space="preserve"> </w:t>
+      </w:r>
+      <w:proofErr w:type="spellStart"/>
+      <w:r>
+        <w:rPr>
+          <w:bCs/>
+        </w:rPr>
+        <w:t>dalam</w:t>
+      </w:r>
+      <w:proofErr w:type="spellEnd"/>
+      <w:r>
+        <w:rPr>
+          <w:bCs/>
+        </w:rPr>
+        <w:t xml:space="preserve"> </w:t>
+      </w:r>
+      <w:proofErr w:type="spellStart"/>
+      <w:r>
+        <w:rPr>
+          <w:bCs/>
+        </w:rPr>
+        <w:t>bidang</w:t>
+      </w:r>
+      <w:proofErr w:type="spellEnd"/>
+      <w:r>
+        <w:rPr>
+          <w:bCs/>
+        </w:rPr>
+        <w:t xml:space="preserve"> data. Data </w:t>
+      </w:r>
+      <w:proofErr w:type="spellStart"/>
+      <w:r>
+        <w:rPr>
+          <w:bCs/>
+        </w:rPr>
+        <w:t>dipandang</w:t>
+      </w:r>
+      <w:proofErr w:type="spellEnd"/>
+      <w:r>
+        <w:rPr>
+          <w:bCs/>
+        </w:rPr>
+        <w:t xml:space="preserve"> </w:t>
+      </w:r>
+      <w:proofErr w:type="spellStart"/>
+      <w:r>
+        <w:rPr>
+          <w:bCs/>
+        </w:rPr>
+        <w:t>mulai</w:t>
+      </w:r>
+      <w:proofErr w:type="spellEnd"/>
+      <w:r>
+        <w:rPr>
+          <w:bCs/>
+        </w:rPr>
+        <w:t xml:space="preserve"> </w:t>
+      </w:r>
+      <w:proofErr w:type="spellStart"/>
+      <w:r>
+        <w:rPr>
+          <w:bCs/>
+        </w:rPr>
+        <w:t>berguna</w:t>
+      </w:r>
+      <w:proofErr w:type="spellEnd"/>
+      <w:r>
+        <w:rPr>
+          <w:bCs/>
+        </w:rPr>
+        <w:t xml:space="preserve"> </w:t>
+      </w:r>
+      <w:proofErr w:type="spellStart"/>
+      <w:r>
+        <w:rPr>
+          <w:bCs/>
+        </w:rPr>
+        <w:t>dalam</w:t>
+      </w:r>
+      <w:proofErr w:type="spellEnd"/>
+      <w:r>
+        <w:rPr>
+          <w:bCs/>
+        </w:rPr>
+        <w:t xml:space="preserve"> </w:t>
+      </w:r>
+      <w:proofErr w:type="spellStart"/>
+      <w:r>
+        <w:rPr>
+          <w:bCs/>
+        </w:rPr>
+        <w:t>membantu</w:t>
+      </w:r>
+      <w:proofErr w:type="spellEnd"/>
+      <w:r>
+        <w:rPr>
+          <w:bCs/>
+        </w:rPr>
+        <w:t xml:space="preserve"> </w:t>
+      </w:r>
+      <w:proofErr w:type="spellStart"/>
+      <w:r>
+        <w:rPr>
+          <w:bCs/>
+        </w:rPr>
+        <w:t>menentukan</w:t>
+      </w:r>
+      <w:proofErr w:type="spellEnd"/>
+      <w:r>
+        <w:rPr>
+          <w:bCs/>
+        </w:rPr>
+        <w:t xml:space="preserve"> </w:t>
+      </w:r>
+      <w:proofErr w:type="spellStart"/>
+      <w:r>
+        <w:rPr>
+          <w:bCs/>
+        </w:rPr>
+        <w:t>pilihan</w:t>
+      </w:r>
+      <w:proofErr w:type="spellEnd"/>
+      <w:r>
+        <w:rPr>
+          <w:bCs/>
+        </w:rPr>
+        <w:t xml:space="preserve">. </w:t>
+      </w:r>
+      <w:proofErr w:type="spellStart"/>
+      <w:r>
+        <w:t>Beberapa</w:t>
+      </w:r>
+      <w:proofErr w:type="spellEnd"/>
+      <w:r>
+        <w:t xml:space="preserve"> </w:t>
+      </w:r>
+      <w:proofErr w:type="spellStart"/>
+      <w:r>
+        <w:t>tahun</w:t>
+      </w:r>
+      <w:proofErr w:type="spellEnd"/>
+      <w:r>
+        <w:t xml:space="preserve"> </w:t>
+      </w:r>
+      <w:proofErr w:type="spellStart"/>
+      <w:r>
+        <w:t>terakhir</w:t>
+      </w:r>
+      <w:proofErr w:type="spellEnd"/>
+      <w:r>
+        <w:t xml:space="preserve"> </w:t>
+      </w:r>
+      <w:proofErr w:type="spellStart"/>
+      <w:r>
+        <w:t>perkembangan</w:t>
+      </w:r>
+      <w:proofErr w:type="spellEnd"/>
+      <w:r>
+        <w:t xml:space="preserve"> </w:t>
+      </w:r>
+      <w:proofErr w:type="spellStart"/>
+      <w:r>
+        <w:t>teknologi</w:t>
+      </w:r>
+      <w:proofErr w:type="spellEnd"/>
+      <w:r>
+        <w:t xml:space="preserve"> </w:t>
+      </w:r>
+      <w:proofErr w:type="spellStart"/>
+      <w:r>
+        <w:t>mempercepat</w:t>
+      </w:r>
+      <w:proofErr w:type="spellEnd"/>
+      <w:r>
+        <w:t xml:space="preserve"> proses </w:t>
+      </w:r>
+      <w:proofErr w:type="spellStart"/>
+      <w:r>
+        <w:t>terjadinya</w:t>
+      </w:r>
+      <w:proofErr w:type="spellEnd"/>
+      <w:r>
+        <w:t xml:space="preserve"> </w:t>
+      </w:r>
+      <w:proofErr w:type="spellStart"/>
+      <w:r>
+        <w:t>inovasi</w:t>
+      </w:r>
+      <w:proofErr w:type="spellEnd"/>
+      <w:r>
+        <w:t xml:space="preserve"> di </w:t>
+      </w:r>
+      <w:proofErr w:type="spellStart"/>
+      <w:r>
+        <w:t>berbagai</w:t>
+      </w:r>
+      <w:proofErr w:type="spellEnd"/>
+      <w:r>
+        <w:t xml:space="preserve"> </w:t>
+      </w:r>
+      <w:proofErr w:type="spellStart"/>
+      <w:r>
+        <w:t>lini</w:t>
+      </w:r>
+      <w:proofErr w:type="spellEnd"/>
+      <w:r>
+        <w:t xml:space="preserve">, </w:t>
+      </w:r>
+      <w:proofErr w:type="spellStart"/>
+      <w:r>
+        <w:t>termasuk</w:t>
+      </w:r>
+      <w:proofErr w:type="spellEnd"/>
+      <w:r>
+        <w:t xml:space="preserve"> </w:t>
+      </w:r>
+      <w:proofErr w:type="spellStart"/>
+      <w:r>
+        <w:t>inovasi</w:t>
+      </w:r>
+      <w:proofErr w:type="spellEnd"/>
+      <w:r>
+        <w:t xml:space="preserve"> </w:t>
+      </w:r>
+      <w:proofErr w:type="spellStart"/>
+      <w:r>
+        <w:t>teknologi</w:t>
+      </w:r>
+      <w:proofErr w:type="spellEnd"/>
+      <w:r>
+        <w:t xml:space="preserve"> di </w:t>
+      </w:r>
+      <w:proofErr w:type="spellStart"/>
+      <w:r>
+        <w:t>bidang</w:t>
+      </w:r>
+      <w:proofErr w:type="spellEnd"/>
+      <w:r>
+        <w:t xml:space="preserve"> </w:t>
+      </w:r>
+      <w:proofErr w:type="spellStart"/>
+      <w:r>
+        <w:t>kesehatan</w:t>
+      </w:r>
+      <w:proofErr w:type="spellEnd"/>
+      <w:r>
+        <w:t xml:space="preserve">. Salah </w:t>
+      </w:r>
+      <w:proofErr w:type="spellStart"/>
+      <w:r>
+        <w:t>satu</w:t>
+      </w:r>
+      <w:proofErr w:type="spellEnd"/>
+      <w:r>
+        <w:t xml:space="preserve"> platform </w:t>
+      </w:r>
+      <w:proofErr w:type="spellStart"/>
+      <w:r>
+        <w:t>memiliki</w:t>
+      </w:r>
+      <w:proofErr w:type="spellEnd"/>
+      <w:r>
+        <w:t xml:space="preserve"> </w:t>
+      </w:r>
+      <w:proofErr w:type="spellStart"/>
+      <w:r>
+        <w:t>banyak</w:t>
+      </w:r>
+      <w:proofErr w:type="spellEnd"/>
+      <w:r>
+        <w:t xml:space="preserve"> </w:t>
+      </w:r>
+      <w:proofErr w:type="spellStart"/>
+      <w:r>
+        <w:t>peminat</w:t>
+      </w:r>
+      <w:proofErr w:type="spellEnd"/>
+      <w:r>
+        <w:t xml:space="preserve"> </w:t>
+      </w:r>
+      <w:proofErr w:type="spellStart"/>
+      <w:r>
+        <w:t>perkembangan</w:t>
+      </w:r>
+      <w:proofErr w:type="spellEnd"/>
+      <w:r>
+        <w:t xml:space="preserve"> </w:t>
+      </w:r>
+      <w:proofErr w:type="spellStart"/>
+      <w:r>
+        <w:t>teknologi</w:t>
+      </w:r>
+      <w:proofErr w:type="spellEnd"/>
+      <w:r>
+        <w:t xml:space="preserve"> </w:t>
+      </w:r>
+      <w:proofErr w:type="spellStart"/>
+      <w:r>
+        <w:t>kesehatan</w:t>
+      </w:r>
+      <w:proofErr w:type="spellEnd"/>
+      <w:r>
+        <w:t xml:space="preserve"> masa </w:t>
+      </w:r>
+      <w:proofErr w:type="spellStart"/>
+      <w:r>
+        <w:t>depan</w:t>
+      </w:r>
+      <w:proofErr w:type="spellEnd"/>
+      <w:r>
+        <w:t xml:space="preserve"> </w:t>
+      </w:r>
+      <w:proofErr w:type="spellStart"/>
+      <w:r>
+        <w:t>adalah</w:t>
+      </w:r>
+      <w:proofErr w:type="spellEnd"/>
+      <w:r>
+        <w:t xml:space="preserve"> </w:t>
+      </w:r>
+      <w:proofErr w:type="spellStart"/>
+      <w:r>
+        <w:t>kecerdasan</w:t>
+      </w:r>
+      <w:proofErr w:type="spellEnd"/>
+      <w:r>
+        <w:t xml:space="preserve"> </w:t>
+      </w:r>
+      <w:proofErr w:type="spellStart"/>
+      <w:r>
+        <w:t>buatan</w:t>
+      </w:r>
+      <w:proofErr w:type="spellEnd"/>
+      <w:r>
+        <w:t xml:space="preserve"> </w:t>
+      </w:r>
+      <w:proofErr w:type="spellStart"/>
+      <w:r>
+        <w:t>atau</w:t>
+      </w:r>
+      <w:proofErr w:type="spellEnd"/>
+      <w:r>
+        <w:t> </w:t>
+      </w:r>
+      <w:r>
+        <w:rPr>
+          <w:rStyle w:val="Emphasis"/>
+        </w:rPr>
+        <w:t>artificial intelligence</w:t>
+      </w:r>
+      <w:r>
+        <w:t xml:space="preserve"> (AI). </w:t>
+      </w:r>
+      <w:proofErr w:type="spellStart"/>
+      <w:r>
+        <w:t>Perkembangan</w:t>
+      </w:r>
+      <w:proofErr w:type="spellEnd"/>
+      <w:r>
+        <w:t xml:space="preserve"> </w:t>
+      </w:r>
+      <w:proofErr w:type="spellStart"/>
+      <w:r>
+        <w:t>dalam</w:t>
+      </w:r>
+      <w:proofErr w:type="spellEnd"/>
+      <w:r>
+        <w:t xml:space="preserve"> dunia </w:t>
+      </w:r>
+      <w:proofErr w:type="spellStart"/>
+      <w:r>
+        <w:t>medis</w:t>
+      </w:r>
+      <w:proofErr w:type="spellEnd"/>
+      <w:r>
+        <w:t xml:space="preserve"> </w:t>
+      </w:r>
+      <w:proofErr w:type="spellStart"/>
+      <w:r>
+        <w:t>ini</w:t>
+      </w:r>
+      <w:proofErr w:type="spellEnd"/>
+      <w:r>
+        <w:t xml:space="preserve"> </w:t>
+      </w:r>
+      <w:proofErr w:type="spellStart"/>
+      <w:r>
+        <w:t>dapat</w:t>
+      </w:r>
+      <w:proofErr w:type="spellEnd"/>
+      <w:r>
+        <w:t xml:space="preserve"> </w:t>
+      </w:r>
+      <w:proofErr w:type="spellStart"/>
+      <w:r>
+        <w:t>membantu</w:t>
+      </w:r>
+      <w:proofErr w:type="spellEnd"/>
+      <w:r>
+        <w:t xml:space="preserve"> </w:t>
+      </w:r>
+      <w:proofErr w:type="spellStart"/>
+      <w:r>
+        <w:t>manusia</w:t>
+      </w:r>
+      <w:proofErr w:type="spellEnd"/>
+      <w:r>
+        <w:t xml:space="preserve"> </w:t>
+      </w:r>
+      <w:proofErr w:type="spellStart"/>
+      <w:r>
+        <w:t>untuk</w:t>
+      </w:r>
+      <w:proofErr w:type="spellEnd"/>
+      <w:r>
+        <w:t xml:space="preserve"> </w:t>
+      </w:r>
+      <w:proofErr w:type="spellStart"/>
+      <w:r>
+        <w:t>mendapatkan</w:t>
+      </w:r>
+      <w:proofErr w:type="spellEnd"/>
+      <w:r>
+        <w:t xml:space="preserve"> insight </w:t>
+      </w:r>
+      <w:proofErr w:type="spellStart"/>
+      <w:r>
+        <w:t>baru</w:t>
+      </w:r>
+      <w:proofErr w:type="spellEnd"/>
+      <w:r>
+        <w:t xml:space="preserve"> yang </w:t>
+      </w:r>
+      <w:proofErr w:type="spellStart"/>
+      <w:r>
+        <w:t>yang</w:t>
+      </w:r>
+      <w:proofErr w:type="spellEnd"/>
+      <w:r>
+        <w:t xml:space="preserve"> </w:t>
+      </w:r>
+      <w:proofErr w:type="spellStart"/>
+      <w:r>
+        <w:t>membantu</w:t>
+      </w:r>
+      <w:proofErr w:type="spellEnd"/>
+      <w:r>
+        <w:t xml:space="preserve"> </w:t>
+      </w:r>
+      <w:proofErr w:type="spellStart"/>
+      <w:r>
+        <w:t>pekerja</w:t>
+      </w:r>
+      <w:proofErr w:type="spellEnd"/>
+      <w:r>
+        <w:t xml:space="preserve"> </w:t>
+      </w:r>
+      <w:proofErr w:type="spellStart"/>
+      <w:r>
+        <w:t>medis</w:t>
+      </w:r>
+      <w:proofErr w:type="spellEnd"/>
+      <w:r>
+        <w:t>.</w:t>
       </w:r>
     </w:p>
     <w:p>
       <w:pPr>
         <w:spacing w:line="360" w:lineRule="auto"/>
+        <w:ind w:firstLine="720"/>
         <w:jc w:val="both"/>
-        <w:rPr>
-          <w:b/>
-        </w:rPr>
+      </w:pPr>
+      <w:r>
+        <w:t xml:space="preserve">Di </w:t>
+      </w:r>
+      <w:proofErr w:type="spellStart"/>
+      <w:r>
+        <w:t>bidang</w:t>
+      </w:r>
+      <w:proofErr w:type="spellEnd"/>
+      <w:r>
+        <w:t xml:space="preserve"> </w:t>
+      </w:r>
+      <w:proofErr w:type="spellStart"/>
+      <w:r>
+        <w:t>kedokteran</w:t>
+      </w:r>
+      <w:proofErr w:type="spellEnd"/>
+      <w:r>
+        <w:t xml:space="preserve">, </w:t>
+      </w:r>
+      <w:proofErr w:type="spellStart"/>
+      <w:r>
+        <w:t>kecerdasan</w:t>
+      </w:r>
+      <w:proofErr w:type="spellEnd"/>
+      <w:r>
+        <w:t xml:space="preserve"> </w:t>
+      </w:r>
+      <w:proofErr w:type="spellStart"/>
+      <w:r>
+        <w:t>buatan</w:t>
+      </w:r>
+      <w:proofErr w:type="spellEnd"/>
+      <w:r>
+        <w:t xml:space="preserve"> </w:t>
+      </w:r>
+      <w:proofErr w:type="spellStart"/>
+      <w:r>
+        <w:t>dapat</w:t>
+      </w:r>
+      <w:proofErr w:type="spellEnd"/>
+      <w:r>
+        <w:t xml:space="preserve"> </w:t>
+      </w:r>
+      <w:proofErr w:type="spellStart"/>
+      <w:r>
+        <w:t>diaplikasikan</w:t>
+      </w:r>
+      <w:proofErr w:type="spellEnd"/>
+      <w:r>
+        <w:t xml:space="preserve"> </w:t>
+      </w:r>
+      <w:proofErr w:type="spellStart"/>
+      <w:r>
+        <w:t>dalam</w:t>
+      </w:r>
+      <w:proofErr w:type="spellEnd"/>
+      <w:r>
+        <w:t xml:space="preserve"> </w:t>
+      </w:r>
+      <w:proofErr w:type="spellStart"/>
+      <w:r>
+        <w:t>hal</w:t>
+      </w:r>
+      <w:proofErr w:type="spellEnd"/>
+      <w:r>
+        <w:t xml:space="preserve"> diagnosis, </w:t>
+      </w:r>
+      <w:proofErr w:type="spellStart"/>
+      <w:r>
+        <w:t>tatalaksana</w:t>
+      </w:r>
+      <w:proofErr w:type="spellEnd"/>
+      <w:r>
+        <w:t xml:space="preserve">, dan </w:t>
+      </w:r>
+      <w:proofErr w:type="spellStart"/>
+      <w:r>
+        <w:t>prediksi</w:t>
+      </w:r>
+      <w:proofErr w:type="spellEnd"/>
+      <w:r>
+        <w:t xml:space="preserve"> </w:t>
+      </w:r>
+      <w:proofErr w:type="spellStart"/>
+      <w:r>
+        <w:t>risiko</w:t>
+      </w:r>
+      <w:proofErr w:type="spellEnd"/>
+      <w:r>
+        <w:t xml:space="preserve">. </w:t>
+      </w:r>
+      <w:proofErr w:type="spellStart"/>
+      <w:r>
+        <w:t>Kecerdasan</w:t>
+      </w:r>
+      <w:proofErr w:type="spellEnd"/>
+      <w:r>
+        <w:t xml:space="preserve"> </w:t>
+      </w:r>
+      <w:proofErr w:type="spellStart"/>
+      <w:r>
+        <w:t>buatan</w:t>
+      </w:r>
+      <w:proofErr w:type="spellEnd"/>
+      <w:r>
+        <w:t xml:space="preserve"> </w:t>
+      </w:r>
+      <w:proofErr w:type="spellStart"/>
+      <w:r>
+        <w:t>diharapkan</w:t>
+      </w:r>
+      <w:proofErr w:type="spellEnd"/>
+      <w:r>
+        <w:t xml:space="preserve"> </w:t>
+      </w:r>
+      <w:proofErr w:type="spellStart"/>
+      <w:r>
+        <w:t>dapat</w:t>
+      </w:r>
+      <w:proofErr w:type="spellEnd"/>
+      <w:r>
+        <w:t xml:space="preserve"> </w:t>
+      </w:r>
+      <w:proofErr w:type="spellStart"/>
+      <w:r>
+        <w:t>melakukan</w:t>
+      </w:r>
+      <w:proofErr w:type="spellEnd"/>
+      <w:r>
+        <w:t xml:space="preserve"> </w:t>
+      </w:r>
+      <w:proofErr w:type="spellStart"/>
+      <w:r>
+        <w:t>hal-hal</w:t>
+      </w:r>
+      <w:proofErr w:type="spellEnd"/>
+      <w:r>
+        <w:t xml:space="preserve"> </w:t>
+      </w:r>
+      <w:proofErr w:type="spellStart"/>
+      <w:r>
+        <w:t>berikut</w:t>
+      </w:r>
+      <w:proofErr w:type="spellEnd"/>
+      <w:r>
+        <w:t>:</w:t>
+      </w:r>
+    </w:p>
+    <w:p>
+      <w:pPr>
+        <w:spacing w:line="360" w:lineRule="auto"/>
+        <w:ind w:left="720"/>
+        <w:jc w:val="both"/>
+        <w:rPr>
+          <w:rFonts w:ascii="Times New Roman" w:eastAsia="Times New Roman" w:hAnsi="Times New Roman" w:cs="Times New Roman"/>
+          <w:sz w:val="24"/>
+          <w:szCs w:val="24"/>
+          <w:lang w:val="en-ID"/>
+        </w:rPr>
+      </w:pPr>
+      <w:proofErr w:type="gramStart"/>
+      <w:r>
+        <w:rPr>
+          <w:rFonts w:ascii="Times New Roman" w:eastAsia="Times New Roman" w:hAnsi="Symbol" w:cs="Times New Roman"/>
+          <w:sz w:val="24"/>
+          <w:szCs w:val="24"/>
+          <w:lang w:val="en-ID"/>
+        </w:rPr>
+        <w:t></w:t>
+      </w:r>
+      <w:r>
+        <w:rPr>
+          <w:rFonts w:ascii="Times New Roman" w:eastAsia="Times New Roman" w:hAnsi="Times New Roman" w:cs="Times New Roman"/>
+          <w:sz w:val="24"/>
+          <w:szCs w:val="24"/>
+          <w:lang w:val="en-ID"/>
+        </w:rPr>
+        <w:t xml:space="preserve">  </w:t>
+      </w:r>
+      <w:proofErr w:type="spellStart"/>
+      <w:r>
+        <w:rPr>
+          <w:rFonts w:ascii="Times New Roman" w:eastAsia="Times New Roman" w:hAnsi="Times New Roman" w:cs="Times New Roman"/>
+          <w:sz w:val="24"/>
+          <w:szCs w:val="24"/>
+          <w:lang w:val="en-ID"/>
+        </w:rPr>
+        <w:t>Membantu</w:t>
+      </w:r>
+      <w:proofErr w:type="spellEnd"/>
+      <w:proofErr w:type="gramEnd"/>
+      <w:r>
+        <w:rPr>
+          <w:rFonts w:ascii="Times New Roman" w:eastAsia="Times New Roman" w:hAnsi="Times New Roman" w:cs="Times New Roman"/>
+          <w:sz w:val="24"/>
+          <w:szCs w:val="24"/>
+          <w:lang w:val="en-ID"/>
+        </w:rPr>
+        <w:t xml:space="preserve"> </w:t>
+      </w:r>
+      <w:proofErr w:type="spellStart"/>
+      <w:r>
+        <w:rPr>
+          <w:rFonts w:ascii="Times New Roman" w:eastAsia="Times New Roman" w:hAnsi="Times New Roman" w:cs="Times New Roman"/>
+          <w:sz w:val="24"/>
+          <w:szCs w:val="24"/>
+          <w:lang w:val="en-ID"/>
+        </w:rPr>
+        <w:t>klinisi</w:t>
+      </w:r>
+      <w:proofErr w:type="spellEnd"/>
+      <w:r>
+        <w:rPr>
+          <w:rFonts w:ascii="Times New Roman" w:eastAsia="Times New Roman" w:hAnsi="Times New Roman" w:cs="Times New Roman"/>
+          <w:sz w:val="24"/>
+          <w:szCs w:val="24"/>
+          <w:lang w:val="en-ID"/>
+        </w:rPr>
+        <w:t xml:space="preserve"> </w:t>
+      </w:r>
+      <w:proofErr w:type="spellStart"/>
+      <w:r>
+        <w:rPr>
+          <w:rFonts w:ascii="Times New Roman" w:eastAsia="Times New Roman" w:hAnsi="Times New Roman" w:cs="Times New Roman"/>
+          <w:sz w:val="24"/>
+          <w:szCs w:val="24"/>
+          <w:lang w:val="en-ID"/>
+        </w:rPr>
+        <w:t>mendiagnosis</w:t>
+      </w:r>
+      <w:proofErr w:type="spellEnd"/>
+      <w:r>
+        <w:rPr>
+          <w:rFonts w:ascii="Times New Roman" w:eastAsia="Times New Roman" w:hAnsi="Times New Roman" w:cs="Times New Roman"/>
+          <w:sz w:val="24"/>
+          <w:szCs w:val="24"/>
+          <w:lang w:val="en-ID"/>
+        </w:rPr>
+        <w:t xml:space="preserve"> </w:t>
+      </w:r>
+      <w:proofErr w:type="spellStart"/>
+      <w:r>
+        <w:rPr>
+          <w:rFonts w:ascii="Times New Roman" w:eastAsia="Times New Roman" w:hAnsi="Times New Roman" w:cs="Times New Roman"/>
+          <w:sz w:val="24"/>
+          <w:szCs w:val="24"/>
+          <w:lang w:val="en-ID"/>
+        </w:rPr>
+        <w:t>suatu</w:t>
+      </w:r>
+      <w:proofErr w:type="spellEnd"/>
+      <w:r>
+        <w:rPr>
+          <w:rFonts w:ascii="Times New Roman" w:eastAsia="Times New Roman" w:hAnsi="Times New Roman" w:cs="Times New Roman"/>
+          <w:sz w:val="24"/>
+          <w:szCs w:val="24"/>
+          <w:lang w:val="en-ID"/>
+        </w:rPr>
+        <w:t xml:space="preserve"> </w:t>
+      </w:r>
+      <w:proofErr w:type="spellStart"/>
+      <w:r>
+        <w:rPr>
+          <w:rFonts w:ascii="Times New Roman" w:eastAsia="Times New Roman" w:hAnsi="Times New Roman" w:cs="Times New Roman"/>
+          <w:sz w:val="24"/>
+          <w:szCs w:val="24"/>
+          <w:lang w:val="en-ID"/>
+        </w:rPr>
+        <w:t>penyakit</w:t>
+      </w:r>
+      <w:proofErr w:type="spellEnd"/>
+      <w:r>
+        <w:rPr>
+          <w:rFonts w:ascii="Times New Roman" w:eastAsia="Times New Roman" w:hAnsi="Times New Roman" w:cs="Times New Roman"/>
+          <w:sz w:val="24"/>
+          <w:szCs w:val="24"/>
+          <w:lang w:val="en-ID"/>
+        </w:rPr>
+        <w:t xml:space="preserve"> dan </w:t>
+      </w:r>
+      <w:proofErr w:type="spellStart"/>
+      <w:r>
+        <w:rPr>
+          <w:rFonts w:ascii="Times New Roman" w:eastAsia="Times New Roman" w:hAnsi="Times New Roman" w:cs="Times New Roman"/>
+          <w:sz w:val="24"/>
+          <w:szCs w:val="24"/>
+          <w:lang w:val="en-ID"/>
+        </w:rPr>
+        <w:t>mengoptimalkan</w:t>
+      </w:r>
+      <w:proofErr w:type="spellEnd"/>
+      <w:r>
+        <w:rPr>
+          <w:rFonts w:ascii="Times New Roman" w:eastAsia="Times New Roman" w:hAnsi="Times New Roman" w:cs="Times New Roman"/>
+          <w:sz w:val="24"/>
+          <w:szCs w:val="24"/>
+          <w:lang w:val="en-ID"/>
+        </w:rPr>
+        <w:t xml:space="preserve"> proses </w:t>
+      </w:r>
+      <w:proofErr w:type="spellStart"/>
+      <w:r>
+        <w:rPr>
+          <w:rFonts w:ascii="Times New Roman" w:eastAsia="Times New Roman" w:hAnsi="Times New Roman" w:cs="Times New Roman"/>
+          <w:sz w:val="24"/>
+          <w:szCs w:val="24"/>
+          <w:lang w:val="en-ID"/>
+        </w:rPr>
+        <w:t>tatalaksana</w:t>
+      </w:r>
+      <w:proofErr w:type="spellEnd"/>
+      <w:r>
+        <w:rPr>
+          <w:rFonts w:ascii="Times New Roman" w:eastAsia="Times New Roman" w:hAnsi="Times New Roman" w:cs="Times New Roman"/>
+          <w:sz w:val="24"/>
+          <w:szCs w:val="24"/>
+          <w:lang w:val="en-ID"/>
+        </w:rPr>
+        <w:t xml:space="preserve"> </w:t>
+      </w:r>
+    </w:p>
+    <w:p>
+      <w:pPr>
+        <w:spacing w:line="360" w:lineRule="auto"/>
+        <w:ind w:left="720"/>
+        <w:jc w:val="both"/>
+        <w:rPr>
+          <w:rFonts w:ascii="Times New Roman" w:eastAsia="Times New Roman" w:hAnsi="Times New Roman" w:cs="Times New Roman"/>
+          <w:sz w:val="24"/>
+          <w:szCs w:val="24"/>
+          <w:lang w:val="en-ID"/>
+        </w:rPr>
+      </w:pPr>
+      <w:proofErr w:type="gramStart"/>
+      <w:r>
+        <w:rPr>
+          <w:rFonts w:ascii="Times New Roman" w:eastAsia="Times New Roman" w:hAnsi="Symbol" w:cs="Times New Roman"/>
+          <w:sz w:val="24"/>
+          <w:szCs w:val="24"/>
+          <w:lang w:val="en-ID"/>
+        </w:rPr>
+        <w:t></w:t>
+      </w:r>
+      <w:r>
+        <w:rPr>
+          <w:rFonts w:ascii="Times New Roman" w:eastAsia="Times New Roman" w:hAnsi="Times New Roman" w:cs="Times New Roman"/>
+          <w:sz w:val="24"/>
+          <w:szCs w:val="24"/>
+          <w:lang w:val="en-ID"/>
+        </w:rPr>
+        <w:t xml:space="preserve">  </w:t>
+      </w:r>
+      <w:proofErr w:type="spellStart"/>
+      <w:r>
+        <w:rPr>
+          <w:rFonts w:ascii="Times New Roman" w:eastAsia="Times New Roman" w:hAnsi="Times New Roman" w:cs="Times New Roman"/>
+          <w:sz w:val="24"/>
+          <w:szCs w:val="24"/>
+          <w:lang w:val="en-ID"/>
+        </w:rPr>
+        <w:t>Mengurangi</w:t>
+      </w:r>
+      <w:proofErr w:type="spellEnd"/>
+      <w:proofErr w:type="gramEnd"/>
+      <w:r>
+        <w:rPr>
+          <w:rFonts w:ascii="Times New Roman" w:eastAsia="Times New Roman" w:hAnsi="Times New Roman" w:cs="Times New Roman"/>
+          <w:sz w:val="24"/>
+          <w:szCs w:val="24"/>
+          <w:lang w:val="en-ID"/>
+        </w:rPr>
+        <w:t xml:space="preserve"> </w:t>
+      </w:r>
+      <w:proofErr w:type="spellStart"/>
+      <w:r>
+        <w:rPr>
+          <w:rFonts w:ascii="Times New Roman" w:eastAsia="Times New Roman" w:hAnsi="Times New Roman" w:cs="Times New Roman"/>
+          <w:sz w:val="24"/>
+          <w:szCs w:val="24"/>
+          <w:lang w:val="en-ID"/>
+        </w:rPr>
+        <w:t>angka</w:t>
+      </w:r>
+      <w:proofErr w:type="spellEnd"/>
+      <w:r>
+        <w:rPr>
+          <w:rFonts w:ascii="Times New Roman" w:eastAsia="Times New Roman" w:hAnsi="Times New Roman" w:cs="Times New Roman"/>
+          <w:sz w:val="24"/>
+          <w:szCs w:val="24"/>
+          <w:lang w:val="en-ID"/>
+        </w:rPr>
+        <w:t xml:space="preserve"> misdiagnosis dan </w:t>
+      </w:r>
+      <w:proofErr w:type="spellStart"/>
+      <w:r>
+        <w:rPr>
+          <w:rFonts w:ascii="Times New Roman" w:eastAsia="Times New Roman" w:hAnsi="Times New Roman" w:cs="Times New Roman"/>
+          <w:sz w:val="24"/>
+          <w:szCs w:val="24"/>
+          <w:lang w:val="en-ID"/>
+        </w:rPr>
+        <w:t>meningkatkan</w:t>
+      </w:r>
+      <w:proofErr w:type="spellEnd"/>
+      <w:r>
+        <w:rPr>
+          <w:rFonts w:ascii="Times New Roman" w:eastAsia="Times New Roman" w:hAnsi="Times New Roman" w:cs="Times New Roman"/>
+          <w:sz w:val="24"/>
+          <w:szCs w:val="24"/>
+          <w:lang w:val="en-ID"/>
+        </w:rPr>
+        <w:t xml:space="preserve"> </w:t>
+      </w:r>
+      <w:proofErr w:type="spellStart"/>
+      <w:r>
+        <w:rPr>
+          <w:rFonts w:ascii="Times New Roman" w:eastAsia="Times New Roman" w:hAnsi="Times New Roman" w:cs="Times New Roman"/>
+          <w:sz w:val="24"/>
+          <w:szCs w:val="24"/>
+          <w:lang w:val="en-ID"/>
+        </w:rPr>
+        <w:t>efisiensi</w:t>
+      </w:r>
+      <w:proofErr w:type="spellEnd"/>
+      <w:r>
+        <w:rPr>
+          <w:rFonts w:ascii="Times New Roman" w:eastAsia="Times New Roman" w:hAnsi="Times New Roman" w:cs="Times New Roman"/>
+          <w:sz w:val="24"/>
+          <w:szCs w:val="24"/>
+          <w:lang w:val="en-ID"/>
+        </w:rPr>
+        <w:t xml:space="preserve"> </w:t>
+      </w:r>
+      <w:proofErr w:type="spellStart"/>
+      <w:r>
+        <w:rPr>
+          <w:rFonts w:ascii="Times New Roman" w:eastAsia="Times New Roman" w:hAnsi="Times New Roman" w:cs="Times New Roman"/>
+          <w:sz w:val="24"/>
+          <w:szCs w:val="24"/>
+          <w:lang w:val="en-ID"/>
+        </w:rPr>
+        <w:t>diagnostik</w:t>
+      </w:r>
+      <w:proofErr w:type="spellEnd"/>
+      <w:r>
+        <w:rPr>
+          <w:rFonts w:ascii="Times New Roman" w:eastAsia="Times New Roman" w:hAnsi="Times New Roman" w:cs="Times New Roman"/>
+          <w:sz w:val="24"/>
+          <w:szCs w:val="24"/>
+          <w:lang w:val="en-ID"/>
+        </w:rPr>
+        <w:t xml:space="preserve"> </w:t>
+      </w:r>
+    </w:p>
+    <w:p>
+      <w:pPr>
+        <w:spacing w:line="360" w:lineRule="auto"/>
+        <w:ind w:left="720"/>
+        <w:jc w:val="both"/>
+        <w:rPr>
+          <w:rFonts w:ascii="Times New Roman" w:eastAsia="Times New Roman" w:hAnsi="Times New Roman" w:cs="Times New Roman"/>
+          <w:sz w:val="24"/>
+          <w:szCs w:val="24"/>
+          <w:lang w:val="en-ID"/>
+        </w:rPr>
+      </w:pPr>
+      <w:proofErr w:type="gramStart"/>
+      <w:r>
+        <w:rPr>
+          <w:rFonts w:ascii="Times New Roman" w:eastAsia="Times New Roman" w:hAnsi="Symbol" w:cs="Times New Roman"/>
+          <w:sz w:val="24"/>
+          <w:szCs w:val="24"/>
+          <w:lang w:val="en-ID"/>
+        </w:rPr>
+        <w:t></w:t>
+      </w:r>
+      <w:r>
+        <w:rPr>
+          <w:rFonts w:ascii="Times New Roman" w:eastAsia="Times New Roman" w:hAnsi="Times New Roman" w:cs="Times New Roman"/>
+          <w:sz w:val="24"/>
+          <w:szCs w:val="24"/>
+          <w:lang w:val="en-ID"/>
+        </w:rPr>
+        <w:t xml:space="preserve">  </w:t>
+      </w:r>
+      <w:proofErr w:type="spellStart"/>
+      <w:r>
+        <w:rPr>
+          <w:rFonts w:ascii="Times New Roman" w:eastAsia="Times New Roman" w:hAnsi="Times New Roman" w:cs="Times New Roman"/>
+          <w:sz w:val="24"/>
+          <w:szCs w:val="24"/>
+          <w:lang w:val="en-ID"/>
+        </w:rPr>
+        <w:t>Mengenali</w:t>
+      </w:r>
+      <w:proofErr w:type="spellEnd"/>
+      <w:proofErr w:type="gramEnd"/>
+      <w:r>
+        <w:rPr>
+          <w:rFonts w:ascii="Times New Roman" w:eastAsia="Times New Roman" w:hAnsi="Times New Roman" w:cs="Times New Roman"/>
+          <w:sz w:val="24"/>
+          <w:szCs w:val="24"/>
+          <w:lang w:val="en-ID"/>
+        </w:rPr>
+        <w:t xml:space="preserve"> </w:t>
+      </w:r>
+      <w:proofErr w:type="spellStart"/>
+      <w:r>
+        <w:rPr>
+          <w:rFonts w:ascii="Times New Roman" w:eastAsia="Times New Roman" w:hAnsi="Times New Roman" w:cs="Times New Roman"/>
+          <w:sz w:val="24"/>
+          <w:szCs w:val="24"/>
+          <w:lang w:val="en-ID"/>
+        </w:rPr>
+        <w:t>hasil</w:t>
+      </w:r>
+      <w:proofErr w:type="spellEnd"/>
+      <w:r>
+        <w:rPr>
+          <w:rFonts w:ascii="Times New Roman" w:eastAsia="Times New Roman" w:hAnsi="Times New Roman" w:cs="Times New Roman"/>
+          <w:sz w:val="24"/>
+          <w:szCs w:val="24"/>
+          <w:lang w:val="en-ID"/>
+        </w:rPr>
+        <w:t xml:space="preserve"> </w:t>
+      </w:r>
+      <w:proofErr w:type="spellStart"/>
+      <w:r>
+        <w:rPr>
+          <w:rFonts w:ascii="Times New Roman" w:eastAsia="Times New Roman" w:hAnsi="Times New Roman" w:cs="Times New Roman"/>
+          <w:sz w:val="24"/>
+          <w:szCs w:val="24"/>
+          <w:lang w:val="en-ID"/>
+        </w:rPr>
+        <w:t>pencitraan</w:t>
+      </w:r>
+      <w:proofErr w:type="spellEnd"/>
+      <w:r>
+        <w:rPr>
+          <w:rFonts w:ascii="Times New Roman" w:eastAsia="Times New Roman" w:hAnsi="Times New Roman" w:cs="Times New Roman"/>
+          <w:sz w:val="24"/>
+          <w:szCs w:val="24"/>
+          <w:lang w:val="en-ID"/>
+        </w:rPr>
+        <w:t xml:space="preserve"> dan </w:t>
+      </w:r>
+      <w:proofErr w:type="spellStart"/>
+      <w:r>
+        <w:rPr>
+          <w:rFonts w:ascii="Times New Roman" w:eastAsia="Times New Roman" w:hAnsi="Times New Roman" w:cs="Times New Roman"/>
+          <w:sz w:val="24"/>
+          <w:szCs w:val="24"/>
+          <w:lang w:val="en-ID"/>
+        </w:rPr>
+        <w:t>memberi</w:t>
+      </w:r>
+      <w:proofErr w:type="spellEnd"/>
+      <w:r>
+        <w:rPr>
+          <w:rFonts w:ascii="Times New Roman" w:eastAsia="Times New Roman" w:hAnsi="Times New Roman" w:cs="Times New Roman"/>
+          <w:sz w:val="24"/>
+          <w:szCs w:val="24"/>
+          <w:lang w:val="en-ID"/>
+        </w:rPr>
+        <w:t xml:space="preserve"> </w:t>
+      </w:r>
+      <w:proofErr w:type="spellStart"/>
+      <w:r>
+        <w:rPr>
+          <w:rFonts w:ascii="Times New Roman" w:eastAsia="Times New Roman" w:hAnsi="Times New Roman" w:cs="Times New Roman"/>
+          <w:sz w:val="24"/>
+          <w:szCs w:val="24"/>
+          <w:lang w:val="en-ID"/>
+        </w:rPr>
+        <w:t>informasi</w:t>
+      </w:r>
+      <w:proofErr w:type="spellEnd"/>
+      <w:r>
+        <w:rPr>
+          <w:rFonts w:ascii="Times New Roman" w:eastAsia="Times New Roman" w:hAnsi="Times New Roman" w:cs="Times New Roman"/>
+          <w:sz w:val="24"/>
+          <w:szCs w:val="24"/>
+          <w:lang w:val="en-ID"/>
+        </w:rPr>
+        <w:t xml:space="preserve"> </w:t>
+      </w:r>
+      <w:proofErr w:type="spellStart"/>
+      <w:r>
+        <w:rPr>
+          <w:rFonts w:ascii="Times New Roman" w:eastAsia="Times New Roman" w:hAnsi="Times New Roman" w:cs="Times New Roman"/>
+          <w:sz w:val="24"/>
+          <w:szCs w:val="24"/>
+          <w:lang w:val="en-ID"/>
+        </w:rPr>
+        <w:t>diagnostik</w:t>
+      </w:r>
+      <w:proofErr w:type="spellEnd"/>
+      <w:r>
+        <w:rPr>
+          <w:rFonts w:ascii="Times New Roman" w:eastAsia="Times New Roman" w:hAnsi="Times New Roman" w:cs="Times New Roman"/>
+          <w:sz w:val="24"/>
+          <w:szCs w:val="24"/>
+          <w:lang w:val="en-ID"/>
+        </w:rPr>
+        <w:t xml:space="preserve"> </w:t>
+      </w:r>
+      <w:proofErr w:type="spellStart"/>
+      <w:r>
+        <w:rPr>
+          <w:rFonts w:ascii="Times New Roman" w:eastAsia="Times New Roman" w:hAnsi="Times New Roman" w:cs="Times New Roman"/>
+          <w:sz w:val="24"/>
+          <w:szCs w:val="24"/>
+          <w:lang w:val="en-ID"/>
+        </w:rPr>
+        <w:t>pencitraan</w:t>
+      </w:r>
+      <w:proofErr w:type="spellEnd"/>
+      <w:r>
+        <w:rPr>
+          <w:rFonts w:ascii="Times New Roman" w:eastAsia="Times New Roman" w:hAnsi="Times New Roman" w:cs="Times New Roman"/>
+          <w:sz w:val="24"/>
+          <w:szCs w:val="24"/>
+          <w:lang w:val="en-ID"/>
+        </w:rPr>
+        <w:t xml:space="preserve"> yang </w:t>
+      </w:r>
+      <w:proofErr w:type="spellStart"/>
+      <w:r>
+        <w:rPr>
+          <w:rFonts w:ascii="Times New Roman" w:eastAsia="Times New Roman" w:hAnsi="Times New Roman" w:cs="Times New Roman"/>
+          <w:sz w:val="24"/>
+          <w:szCs w:val="24"/>
+          <w:lang w:val="en-ID"/>
+        </w:rPr>
+        <w:t>lebih</w:t>
+      </w:r>
+      <w:proofErr w:type="spellEnd"/>
+      <w:r>
+        <w:rPr>
+          <w:rFonts w:ascii="Times New Roman" w:eastAsia="Times New Roman" w:hAnsi="Times New Roman" w:cs="Times New Roman"/>
+          <w:sz w:val="24"/>
+          <w:szCs w:val="24"/>
+          <w:lang w:val="en-ID"/>
+        </w:rPr>
+        <w:t xml:space="preserve"> </w:t>
+      </w:r>
+      <w:proofErr w:type="spellStart"/>
+      <w:r>
+        <w:rPr>
+          <w:rFonts w:ascii="Times New Roman" w:eastAsia="Times New Roman" w:hAnsi="Times New Roman" w:cs="Times New Roman"/>
+          <w:sz w:val="24"/>
+          <w:szCs w:val="24"/>
+          <w:lang w:val="en-ID"/>
+        </w:rPr>
+        <w:t>akurat</w:t>
+      </w:r>
+      <w:proofErr w:type="spellEnd"/>
+      <w:r>
+        <w:rPr>
+          <w:rFonts w:ascii="Times New Roman" w:eastAsia="Times New Roman" w:hAnsi="Times New Roman" w:cs="Times New Roman"/>
+          <w:sz w:val="24"/>
+          <w:szCs w:val="24"/>
+          <w:lang w:val="en-ID"/>
+        </w:rPr>
+        <w:t xml:space="preserve"> </w:t>
+      </w:r>
+    </w:p>
+    <w:p>
+      <w:pPr>
+        <w:spacing w:line="360" w:lineRule="auto"/>
+        <w:ind w:left="720"/>
+        <w:jc w:val="both"/>
+        <w:rPr>
+          <w:rFonts w:ascii="Times New Roman" w:eastAsia="Times New Roman" w:hAnsi="Times New Roman" w:cs="Times New Roman"/>
+          <w:sz w:val="24"/>
+          <w:szCs w:val="24"/>
+          <w:lang w:val="en-ID"/>
+        </w:rPr>
+      </w:pPr>
+      <w:proofErr w:type="gramStart"/>
+      <w:r>
+        <w:rPr>
+          <w:rFonts w:ascii="Times New Roman" w:eastAsia="Times New Roman" w:hAnsi="Symbol" w:cs="Times New Roman"/>
+          <w:sz w:val="24"/>
+          <w:szCs w:val="24"/>
+          <w:lang w:val="en-ID"/>
+        </w:rPr>
+        <w:t></w:t>
+      </w:r>
+      <w:r>
+        <w:rPr>
+          <w:rFonts w:ascii="Times New Roman" w:eastAsia="Times New Roman" w:hAnsi="Times New Roman" w:cs="Times New Roman"/>
+          <w:sz w:val="24"/>
+          <w:szCs w:val="24"/>
+          <w:lang w:val="en-ID"/>
+        </w:rPr>
+        <w:t xml:space="preserve">  </w:t>
+      </w:r>
+      <w:proofErr w:type="spellStart"/>
+      <w:r>
+        <w:rPr>
+          <w:rFonts w:ascii="Times New Roman" w:eastAsia="Times New Roman" w:hAnsi="Times New Roman" w:cs="Times New Roman"/>
+          <w:sz w:val="24"/>
+          <w:szCs w:val="24"/>
+          <w:lang w:val="en-ID"/>
+        </w:rPr>
+        <w:t>Menyediakan</w:t>
+      </w:r>
+      <w:proofErr w:type="spellEnd"/>
+      <w:proofErr w:type="gramEnd"/>
+      <w:r>
+        <w:rPr>
+          <w:rFonts w:ascii="Times New Roman" w:eastAsia="Times New Roman" w:hAnsi="Times New Roman" w:cs="Times New Roman"/>
+          <w:sz w:val="24"/>
+          <w:szCs w:val="24"/>
+          <w:lang w:val="en-ID"/>
+        </w:rPr>
+        <w:t xml:space="preserve"> </w:t>
+      </w:r>
+      <w:proofErr w:type="spellStart"/>
+      <w:r>
+        <w:rPr>
+          <w:rFonts w:ascii="Times New Roman" w:eastAsia="Times New Roman" w:hAnsi="Times New Roman" w:cs="Times New Roman"/>
+          <w:sz w:val="24"/>
+          <w:szCs w:val="24"/>
+          <w:lang w:val="en-ID"/>
+        </w:rPr>
+        <w:t>hasil</w:t>
+      </w:r>
+      <w:proofErr w:type="spellEnd"/>
+      <w:r>
+        <w:rPr>
+          <w:rFonts w:ascii="Times New Roman" w:eastAsia="Times New Roman" w:hAnsi="Times New Roman" w:cs="Times New Roman"/>
+          <w:sz w:val="24"/>
+          <w:szCs w:val="24"/>
+          <w:lang w:val="en-ID"/>
+        </w:rPr>
+        <w:t xml:space="preserve"> </w:t>
+      </w:r>
+      <w:proofErr w:type="spellStart"/>
+      <w:r>
+        <w:rPr>
+          <w:rFonts w:ascii="Times New Roman" w:eastAsia="Times New Roman" w:hAnsi="Times New Roman" w:cs="Times New Roman"/>
+          <w:sz w:val="24"/>
+          <w:szCs w:val="24"/>
+          <w:lang w:val="en-ID"/>
+        </w:rPr>
+        <w:t>analisis</w:t>
+      </w:r>
+      <w:proofErr w:type="spellEnd"/>
+      <w:r>
+        <w:rPr>
+          <w:rFonts w:ascii="Times New Roman" w:eastAsia="Times New Roman" w:hAnsi="Times New Roman" w:cs="Times New Roman"/>
+          <w:sz w:val="24"/>
+          <w:szCs w:val="24"/>
+          <w:lang w:val="en-ID"/>
+        </w:rPr>
+        <w:t xml:space="preserve"> </w:t>
+      </w:r>
+      <w:proofErr w:type="spellStart"/>
+      <w:r>
+        <w:rPr>
+          <w:rFonts w:ascii="Times New Roman" w:eastAsia="Times New Roman" w:hAnsi="Times New Roman" w:cs="Times New Roman"/>
+          <w:sz w:val="24"/>
+          <w:szCs w:val="24"/>
+          <w:lang w:val="en-ID"/>
+        </w:rPr>
+        <w:t>prediksi</w:t>
+      </w:r>
+      <w:proofErr w:type="spellEnd"/>
+      <w:r>
+        <w:rPr>
+          <w:rFonts w:ascii="Times New Roman" w:eastAsia="Times New Roman" w:hAnsi="Times New Roman" w:cs="Times New Roman"/>
+          <w:sz w:val="24"/>
+          <w:szCs w:val="24"/>
+          <w:lang w:val="en-ID"/>
+        </w:rPr>
+        <w:t xml:space="preserve"> </w:t>
+      </w:r>
+      <w:proofErr w:type="spellStart"/>
+      <w:r>
+        <w:rPr>
+          <w:rFonts w:ascii="Times New Roman" w:eastAsia="Times New Roman" w:hAnsi="Times New Roman" w:cs="Times New Roman"/>
+          <w:sz w:val="24"/>
+          <w:szCs w:val="24"/>
+          <w:lang w:val="en-ID"/>
+        </w:rPr>
+        <w:t>pasien</w:t>
+      </w:r>
+      <w:proofErr w:type="spellEnd"/>
+      <w:r>
+        <w:rPr>
+          <w:rFonts w:ascii="Times New Roman" w:eastAsia="Times New Roman" w:hAnsi="Times New Roman" w:cs="Times New Roman"/>
+          <w:sz w:val="24"/>
+          <w:szCs w:val="24"/>
+          <w:lang w:val="en-ID"/>
+        </w:rPr>
+        <w:t xml:space="preserve"> yang </w:t>
+      </w:r>
+      <w:proofErr w:type="spellStart"/>
+      <w:r>
+        <w:rPr>
+          <w:rFonts w:ascii="Times New Roman" w:eastAsia="Times New Roman" w:hAnsi="Times New Roman" w:cs="Times New Roman"/>
+          <w:sz w:val="24"/>
+          <w:szCs w:val="24"/>
+          <w:lang w:val="en-ID"/>
+        </w:rPr>
+        <w:t>lebih</w:t>
+      </w:r>
+      <w:proofErr w:type="spellEnd"/>
+      <w:r>
+        <w:rPr>
+          <w:rFonts w:ascii="Times New Roman" w:eastAsia="Times New Roman" w:hAnsi="Times New Roman" w:cs="Times New Roman"/>
+          <w:sz w:val="24"/>
+          <w:szCs w:val="24"/>
+          <w:lang w:val="en-ID"/>
+        </w:rPr>
+        <w:t xml:space="preserve"> </w:t>
+      </w:r>
+      <w:proofErr w:type="spellStart"/>
+      <w:r>
+        <w:rPr>
+          <w:rFonts w:ascii="Times New Roman" w:eastAsia="Times New Roman" w:hAnsi="Times New Roman" w:cs="Times New Roman"/>
+          <w:sz w:val="24"/>
+          <w:szCs w:val="24"/>
+          <w:lang w:val="en-ID"/>
+        </w:rPr>
+        <w:t>akurat</w:t>
+      </w:r>
+      <w:proofErr w:type="spellEnd"/>
+      <w:r>
+        <w:rPr>
+          <w:rFonts w:ascii="Times New Roman" w:eastAsia="Times New Roman" w:hAnsi="Times New Roman" w:cs="Times New Roman"/>
+          <w:sz w:val="24"/>
+          <w:szCs w:val="24"/>
+          <w:lang w:val="en-ID"/>
+        </w:rPr>
+        <w:t xml:space="preserve"> </w:t>
+      </w:r>
+      <w:proofErr w:type="spellStart"/>
+      <w:r>
+        <w:rPr>
+          <w:rFonts w:ascii="Times New Roman" w:eastAsia="Times New Roman" w:hAnsi="Times New Roman" w:cs="Times New Roman"/>
+          <w:sz w:val="24"/>
+          <w:szCs w:val="24"/>
+          <w:lang w:val="en-ID"/>
+        </w:rPr>
+        <w:t>menggunakan</w:t>
+      </w:r>
+      <w:proofErr w:type="spellEnd"/>
+      <w:r>
+        <w:rPr>
+          <w:rFonts w:ascii="Times New Roman" w:eastAsia="Times New Roman" w:hAnsi="Times New Roman" w:cs="Times New Roman"/>
+          <w:sz w:val="24"/>
+          <w:szCs w:val="24"/>
+          <w:lang w:val="en-ID"/>
+        </w:rPr>
+        <w:t xml:space="preserve"> </w:t>
+      </w:r>
+      <w:proofErr w:type="spellStart"/>
+      <w:r>
+        <w:rPr>
+          <w:rFonts w:ascii="Times New Roman" w:eastAsia="Times New Roman" w:hAnsi="Times New Roman" w:cs="Times New Roman"/>
+          <w:sz w:val="24"/>
+          <w:szCs w:val="24"/>
+          <w:lang w:val="en-ID"/>
+        </w:rPr>
+        <w:t>analisis</w:t>
+      </w:r>
+      <w:proofErr w:type="spellEnd"/>
+      <w:r>
+        <w:rPr>
+          <w:rFonts w:ascii="Times New Roman" w:eastAsia="Times New Roman" w:hAnsi="Times New Roman" w:cs="Times New Roman"/>
+          <w:sz w:val="24"/>
+          <w:szCs w:val="24"/>
+          <w:lang w:val="en-ID"/>
+        </w:rPr>
+        <w:t xml:space="preserve"> big data </w:t>
+      </w:r>
+    </w:p>
+    <w:p>
+      <w:pPr>
+        <w:spacing w:line="360" w:lineRule="auto"/>
+        <w:ind w:left="720"/>
+        <w:jc w:val="both"/>
+        <w:rPr>
+          <w:rFonts w:ascii="Times New Roman" w:eastAsia="Times New Roman" w:hAnsi="Times New Roman" w:cs="Times New Roman"/>
+          <w:sz w:val="24"/>
+          <w:szCs w:val="24"/>
+          <w:lang w:val="en-ID"/>
+        </w:rPr>
+      </w:pPr>
+      <w:proofErr w:type="gramStart"/>
+      <w:r>
+        <w:rPr>
+          <w:rFonts w:ascii="Times New Roman" w:eastAsia="Times New Roman" w:hAnsi="Symbol" w:cs="Times New Roman"/>
+          <w:sz w:val="24"/>
+          <w:szCs w:val="24"/>
+          <w:lang w:val="en-ID"/>
+        </w:rPr>
+        <w:t></w:t>
+      </w:r>
+      <w:r>
+        <w:rPr>
+          <w:rFonts w:ascii="Times New Roman" w:eastAsia="Times New Roman" w:hAnsi="Times New Roman" w:cs="Times New Roman"/>
+          <w:sz w:val="24"/>
+          <w:szCs w:val="24"/>
+          <w:lang w:val="en-ID"/>
+        </w:rPr>
+        <w:t xml:space="preserve">  </w:t>
+      </w:r>
+      <w:proofErr w:type="spellStart"/>
+      <w:r>
+        <w:rPr>
+          <w:rFonts w:ascii="Times New Roman" w:eastAsia="Times New Roman" w:hAnsi="Times New Roman" w:cs="Times New Roman"/>
+          <w:sz w:val="24"/>
+          <w:szCs w:val="24"/>
+          <w:lang w:val="en-ID"/>
+        </w:rPr>
+        <w:t>Mendukung</w:t>
+      </w:r>
+      <w:proofErr w:type="spellEnd"/>
+      <w:proofErr w:type="gramEnd"/>
+      <w:r>
+        <w:rPr>
+          <w:rFonts w:ascii="Times New Roman" w:eastAsia="Times New Roman" w:hAnsi="Times New Roman" w:cs="Times New Roman"/>
+          <w:sz w:val="24"/>
+          <w:szCs w:val="24"/>
+          <w:lang w:val="en-ID"/>
+        </w:rPr>
+        <w:t xml:space="preserve"> </w:t>
+      </w:r>
+      <w:proofErr w:type="spellStart"/>
+      <w:r>
+        <w:rPr>
+          <w:rFonts w:ascii="Times New Roman" w:eastAsia="Times New Roman" w:hAnsi="Times New Roman" w:cs="Times New Roman"/>
+          <w:sz w:val="24"/>
+          <w:szCs w:val="24"/>
+          <w:lang w:val="en-ID"/>
+        </w:rPr>
+        <w:t>penelitian</w:t>
+      </w:r>
+      <w:proofErr w:type="spellEnd"/>
+      <w:r>
+        <w:rPr>
+          <w:rFonts w:ascii="Times New Roman" w:eastAsia="Times New Roman" w:hAnsi="Times New Roman" w:cs="Times New Roman"/>
+          <w:sz w:val="24"/>
+          <w:szCs w:val="24"/>
+          <w:lang w:val="en-ID"/>
+        </w:rPr>
+        <w:t xml:space="preserve"> </w:t>
+      </w:r>
+      <w:proofErr w:type="spellStart"/>
+      <w:r>
+        <w:rPr>
+          <w:rFonts w:ascii="Times New Roman" w:eastAsia="Times New Roman" w:hAnsi="Times New Roman" w:cs="Times New Roman"/>
+          <w:sz w:val="24"/>
+          <w:szCs w:val="24"/>
+          <w:lang w:val="en-ID"/>
+        </w:rPr>
+        <w:t>obat-obatan</w:t>
+      </w:r>
+      <w:proofErr w:type="spellEnd"/>
+      <w:r>
+        <w:rPr>
+          <w:rFonts w:ascii="Times New Roman" w:eastAsia="Times New Roman" w:hAnsi="Times New Roman" w:cs="Times New Roman"/>
+          <w:sz w:val="24"/>
+          <w:szCs w:val="24"/>
+          <w:lang w:val="en-ID"/>
+        </w:rPr>
+        <w:t xml:space="preserve"> dan </w:t>
+      </w:r>
+      <w:proofErr w:type="spellStart"/>
+      <w:r>
+        <w:rPr>
+          <w:rFonts w:ascii="Times New Roman" w:eastAsia="Times New Roman" w:hAnsi="Times New Roman" w:cs="Times New Roman"/>
+          <w:sz w:val="24"/>
+          <w:szCs w:val="24"/>
+          <w:lang w:val="en-ID"/>
+        </w:rPr>
+        <w:t>meningkatkan</w:t>
+      </w:r>
+      <w:proofErr w:type="spellEnd"/>
+      <w:r>
+        <w:rPr>
+          <w:rFonts w:ascii="Times New Roman" w:eastAsia="Times New Roman" w:hAnsi="Times New Roman" w:cs="Times New Roman"/>
+          <w:sz w:val="24"/>
+          <w:szCs w:val="24"/>
+          <w:lang w:val="en-ID"/>
+        </w:rPr>
+        <w:t xml:space="preserve"> </w:t>
+      </w:r>
+      <w:proofErr w:type="spellStart"/>
+      <w:r>
+        <w:rPr>
+          <w:rFonts w:ascii="Times New Roman" w:eastAsia="Times New Roman" w:hAnsi="Times New Roman" w:cs="Times New Roman"/>
+          <w:sz w:val="24"/>
+          <w:szCs w:val="24"/>
+          <w:lang w:val="en-ID"/>
+        </w:rPr>
+        <w:t>efisiensi</w:t>
+      </w:r>
+      <w:proofErr w:type="spellEnd"/>
+      <w:r>
+        <w:rPr>
+          <w:rFonts w:ascii="Times New Roman" w:eastAsia="Times New Roman" w:hAnsi="Times New Roman" w:cs="Times New Roman"/>
+          <w:sz w:val="24"/>
+          <w:szCs w:val="24"/>
+          <w:lang w:val="en-ID"/>
+        </w:rPr>
+        <w:t xml:space="preserve"> </w:t>
+      </w:r>
+      <w:proofErr w:type="spellStart"/>
+      <w:r>
+        <w:rPr>
+          <w:rFonts w:ascii="Times New Roman" w:eastAsia="Times New Roman" w:hAnsi="Times New Roman" w:cs="Times New Roman"/>
+          <w:sz w:val="24"/>
+          <w:szCs w:val="24"/>
+          <w:lang w:val="en-ID"/>
+        </w:rPr>
+        <w:t>pengembangan</w:t>
+      </w:r>
+      <w:proofErr w:type="spellEnd"/>
+      <w:r>
+        <w:rPr>
+          <w:rFonts w:ascii="Times New Roman" w:eastAsia="Times New Roman" w:hAnsi="Times New Roman" w:cs="Times New Roman"/>
+          <w:sz w:val="24"/>
+          <w:szCs w:val="24"/>
+          <w:lang w:val="en-ID"/>
+        </w:rPr>
+        <w:t xml:space="preserve"> </w:t>
+      </w:r>
+      <w:proofErr w:type="spellStart"/>
+      <w:r>
+        <w:rPr>
+          <w:rFonts w:ascii="Times New Roman" w:eastAsia="Times New Roman" w:hAnsi="Times New Roman" w:cs="Times New Roman"/>
+          <w:sz w:val="24"/>
+          <w:szCs w:val="24"/>
+          <w:lang w:val="en-ID"/>
+        </w:rPr>
+        <w:t>obat</w:t>
+      </w:r>
+      <w:proofErr w:type="spellEnd"/>
+      <w:r>
+        <w:rPr>
+          <w:rFonts w:ascii="Times New Roman" w:eastAsia="Times New Roman" w:hAnsi="Times New Roman" w:cs="Times New Roman"/>
+          <w:sz w:val="24"/>
+          <w:szCs w:val="24"/>
+          <w:lang w:val="en-ID"/>
+        </w:rPr>
+        <w:t xml:space="preserve"> </w:t>
+      </w:r>
+      <w:proofErr w:type="spellStart"/>
+      <w:r>
+        <w:rPr>
+          <w:rFonts w:ascii="Times New Roman" w:eastAsia="Times New Roman" w:hAnsi="Times New Roman" w:cs="Times New Roman"/>
+          <w:sz w:val="24"/>
+          <w:szCs w:val="24"/>
+          <w:lang w:val="en-ID"/>
+        </w:rPr>
+        <w:t>baru</w:t>
+      </w:r>
+      <w:proofErr w:type="spellEnd"/>
+    </w:p>
+    <w:p>
+      <w:pPr>
+        <w:spacing w:line="360" w:lineRule="auto"/>
+        <w:ind w:firstLine="720"/>
+        <w:jc w:val="both"/>
+      </w:pPr>
+      <w:r>
+        <w:t xml:space="preserve">Pada </w:t>
+      </w:r>
+      <w:proofErr w:type="spellStart"/>
+      <w:r>
+        <w:t>penelitian</w:t>
+      </w:r>
+      <w:proofErr w:type="spellEnd"/>
+      <w:r>
+        <w:t xml:space="preserve"> </w:t>
+      </w:r>
+      <w:proofErr w:type="spellStart"/>
+      <w:r>
+        <w:t>ini</w:t>
+      </w:r>
+      <w:proofErr w:type="spellEnd"/>
+      <w:r>
+        <w:t xml:space="preserve"> </w:t>
+      </w:r>
+      <w:proofErr w:type="spellStart"/>
+      <w:r>
+        <w:t>mencoba</w:t>
+      </w:r>
+      <w:proofErr w:type="spellEnd"/>
+      <w:r>
+        <w:t xml:space="preserve"> </w:t>
+      </w:r>
+      <w:proofErr w:type="spellStart"/>
+      <w:r>
+        <w:t>melakukan</w:t>
+      </w:r>
+      <w:proofErr w:type="spellEnd"/>
+      <w:r>
+        <w:t xml:space="preserve"> </w:t>
+      </w:r>
+      <w:proofErr w:type="spellStart"/>
+      <w:r>
+        <w:t>klasifikasi</w:t>
+      </w:r>
+      <w:proofErr w:type="spellEnd"/>
+      <w:r>
+        <w:t xml:space="preserve"> 41 </w:t>
+      </w:r>
+      <w:proofErr w:type="spellStart"/>
+      <w:r>
+        <w:t>penyakit</w:t>
+      </w:r>
+      <w:proofErr w:type="spellEnd"/>
+      <w:r>
+        <w:t xml:space="preserve"> </w:t>
+      </w:r>
+      <w:proofErr w:type="spellStart"/>
+      <w:r>
+        <w:t>dari</w:t>
+      </w:r>
+      <w:proofErr w:type="spellEnd"/>
+      <w:r>
+        <w:t xml:space="preserve"> 132 </w:t>
+      </w:r>
+      <w:proofErr w:type="spellStart"/>
+      <w:r>
+        <w:t>gejala</w:t>
+      </w:r>
+      <w:proofErr w:type="spellEnd"/>
+      <w:r>
+        <w:t xml:space="preserve"> yang </w:t>
+      </w:r>
+      <w:proofErr w:type="spellStart"/>
+      <w:r>
+        <w:t>yang</w:t>
+      </w:r>
+      <w:proofErr w:type="spellEnd"/>
+      <w:r>
+        <w:t xml:space="preserve"> </w:t>
+      </w:r>
+      <w:proofErr w:type="spellStart"/>
+      <w:r>
+        <w:t>dialami</w:t>
+      </w:r>
+      <w:proofErr w:type="spellEnd"/>
+      <w:r>
+        <w:t xml:space="preserve"> oleh </w:t>
+      </w:r>
+      <w:proofErr w:type="spellStart"/>
+      <w:r>
+        <w:t>pasien</w:t>
+      </w:r>
+      <w:proofErr w:type="spellEnd"/>
+      <w:r>
+        <w:t xml:space="preserve">. Data </w:t>
+      </w:r>
+      <w:proofErr w:type="spellStart"/>
+      <w:r>
+        <w:t>gejala</w:t>
+      </w:r>
+      <w:proofErr w:type="spellEnd"/>
+      <w:r>
+        <w:t xml:space="preserve"> </w:t>
+      </w:r>
+      <w:proofErr w:type="spellStart"/>
+      <w:r>
+        <w:t>penyakit</w:t>
+      </w:r>
+      <w:proofErr w:type="spellEnd"/>
+      <w:r>
+        <w:t xml:space="preserve"> </w:t>
+      </w:r>
+      <w:proofErr w:type="spellStart"/>
+      <w:r>
+        <w:t>memiliki</w:t>
+      </w:r>
+      <w:proofErr w:type="spellEnd"/>
+      <w:r>
+        <w:t xml:space="preserve"> </w:t>
+      </w:r>
+      <w:proofErr w:type="spellStart"/>
+      <w:r>
+        <w:t>bobot</w:t>
+      </w:r>
+      <w:proofErr w:type="spellEnd"/>
+      <w:r>
+        <w:t xml:space="preserve"> </w:t>
+      </w:r>
+      <w:proofErr w:type="spellStart"/>
+      <w:r>
+        <w:t>sudah</w:t>
+      </w:r>
+      <w:proofErr w:type="spellEnd"/>
+      <w:r>
+        <w:t xml:space="preserve"> </w:t>
+      </w:r>
+      <w:proofErr w:type="spellStart"/>
+      <w:r>
+        <w:t>disediakan</w:t>
+      </w:r>
+      <w:proofErr w:type="spellEnd"/>
+      <w:r>
+        <w:t xml:space="preserve"> yang </w:t>
+      </w:r>
+      <w:proofErr w:type="spellStart"/>
+      <w:r>
+        <w:t>akan</w:t>
+      </w:r>
+      <w:proofErr w:type="spellEnd"/>
+      <w:r>
+        <w:t xml:space="preserve"> </w:t>
+      </w:r>
+      <w:proofErr w:type="spellStart"/>
+      <w:r>
+        <w:t>menjadi</w:t>
+      </w:r>
+      <w:proofErr w:type="spellEnd"/>
+      <w:r>
+        <w:t xml:space="preserve"> </w:t>
+      </w:r>
+      <w:proofErr w:type="spellStart"/>
+      <w:r>
+        <w:t>acuan</w:t>
+      </w:r>
+      <w:proofErr w:type="spellEnd"/>
+      <w:r>
+        <w:t xml:space="preserve"> </w:t>
+      </w:r>
+      <w:proofErr w:type="spellStart"/>
+      <w:r>
+        <w:t>dalam</w:t>
+      </w:r>
+      <w:proofErr w:type="spellEnd"/>
+      <w:r>
+        <w:t xml:space="preserve"> </w:t>
+      </w:r>
+      <w:proofErr w:type="spellStart"/>
+      <w:r>
+        <w:t>menentukan</w:t>
+      </w:r>
+      <w:proofErr w:type="spellEnd"/>
+      <w:r>
+        <w:t xml:space="preserve"> </w:t>
+      </w:r>
+      <w:proofErr w:type="spellStart"/>
+      <w:r>
+        <w:t>penyakit</w:t>
+      </w:r>
+      <w:proofErr w:type="spellEnd"/>
+      <w:r>
+        <w:t xml:space="preserve"> yang </w:t>
+      </w:r>
+      <w:proofErr w:type="spellStart"/>
+      <w:r>
+        <w:t>dialami</w:t>
+      </w:r>
+      <w:proofErr w:type="spellEnd"/>
+      <w:r>
+        <w:t xml:space="preserve"> oleh </w:t>
+      </w:r>
+      <w:proofErr w:type="spellStart"/>
+      <w:r>
+        <w:t>pasien</w:t>
+      </w:r>
+      <w:proofErr w:type="spellEnd"/>
+      <w:r>
+        <w:t xml:space="preserve">. </w:t>
+      </w:r>
+      <w:proofErr w:type="spellStart"/>
+      <w:r>
+        <w:t>Dalam</w:t>
+      </w:r>
+      <w:proofErr w:type="spellEnd"/>
+      <w:r>
+        <w:t xml:space="preserve"> </w:t>
+      </w:r>
+      <w:proofErr w:type="spellStart"/>
+      <w:r>
+        <w:t>menentukan</w:t>
+      </w:r>
+      <w:proofErr w:type="spellEnd"/>
+      <w:r>
+        <w:t xml:space="preserve"> </w:t>
+      </w:r>
+      <w:proofErr w:type="spellStart"/>
+      <w:r>
+        <w:t>penyakit</w:t>
+      </w:r>
+      <w:proofErr w:type="spellEnd"/>
+      <w:r>
+        <w:t xml:space="preserve"> yang </w:t>
+      </w:r>
+      <w:proofErr w:type="spellStart"/>
+      <w:r>
+        <w:t>dialami</w:t>
+      </w:r>
+      <w:proofErr w:type="spellEnd"/>
+      <w:r>
+        <w:t xml:space="preserve"> oleh </w:t>
+      </w:r>
+      <w:proofErr w:type="spellStart"/>
+      <w:r>
+        <w:t>pasien</w:t>
+      </w:r>
+      <w:proofErr w:type="spellEnd"/>
+      <w:r>
+        <w:t xml:space="preserve">, </w:t>
+      </w:r>
+      <w:proofErr w:type="spellStart"/>
+      <w:r>
+        <w:t>dilakukan</w:t>
+      </w:r>
+      <w:proofErr w:type="spellEnd"/>
+      <w:r>
+        <w:t xml:space="preserve"> </w:t>
+      </w:r>
+      <w:proofErr w:type="spellStart"/>
+      <w:r>
+        <w:t>pelatihan</w:t>
+      </w:r>
+      <w:proofErr w:type="spellEnd"/>
+      <w:r>
+        <w:t xml:space="preserve"> </w:t>
+      </w:r>
+      <w:proofErr w:type="spellStart"/>
+      <w:r>
+        <w:t>menggunakan</w:t>
+      </w:r>
+      <w:proofErr w:type="spellEnd"/>
+      <w:r>
+        <w:t xml:space="preserve"> data yang </w:t>
+      </w:r>
+      <w:proofErr w:type="spellStart"/>
+      <w:r>
+        <w:t>sudah</w:t>
+      </w:r>
+      <w:proofErr w:type="spellEnd"/>
+      <w:r>
+        <w:t xml:space="preserve"> </w:t>
+      </w:r>
+      <w:proofErr w:type="spellStart"/>
+      <w:r>
+        <w:t>ada</w:t>
+      </w:r>
+      <w:proofErr w:type="spellEnd"/>
+      <w:r>
+        <w:t xml:space="preserve"> </w:t>
+      </w:r>
+      <w:proofErr w:type="spellStart"/>
+      <w:r>
+        <w:t>dengan</w:t>
+      </w:r>
+      <w:proofErr w:type="spellEnd"/>
+      <w:r>
+        <w:t xml:space="preserve"> neural network. Hasil </w:t>
+      </w:r>
+      <w:proofErr w:type="spellStart"/>
+      <w:r>
+        <w:t>dari</w:t>
+      </w:r>
+      <w:proofErr w:type="spellEnd"/>
+      <w:r>
+        <w:t xml:space="preserve"> </w:t>
+      </w:r>
+      <w:proofErr w:type="spellStart"/>
+      <w:r>
+        <w:t>pelatihan</w:t>
+      </w:r>
+      <w:proofErr w:type="spellEnd"/>
+      <w:r>
+        <w:t xml:space="preserve"> </w:t>
+      </w:r>
+      <w:proofErr w:type="spellStart"/>
+      <w:r>
+        <w:t>akan</w:t>
+      </w:r>
+      <w:proofErr w:type="spellEnd"/>
+      <w:r>
+        <w:t xml:space="preserve"> </w:t>
+      </w:r>
+      <w:proofErr w:type="spellStart"/>
+      <w:r>
+        <w:t>menghasilkan</w:t>
+      </w:r>
+      <w:proofErr w:type="spellEnd"/>
+      <w:r>
+        <w:t xml:space="preserve"> model yang </w:t>
+      </w:r>
+      <w:proofErr w:type="spellStart"/>
+      <w:r>
+        <w:t>dapat</w:t>
+      </w:r>
+      <w:proofErr w:type="spellEnd"/>
+      <w:r>
+        <w:t xml:space="preserve"> </w:t>
+      </w:r>
+      <w:proofErr w:type="spellStart"/>
+      <w:r>
+        <w:t>mengklasifikasikan</w:t>
+      </w:r>
+      <w:proofErr w:type="spellEnd"/>
+      <w:r>
+        <w:t xml:space="preserve"> 41 </w:t>
+      </w:r>
+      <w:proofErr w:type="spellStart"/>
+      <w:r>
+        <w:t>penyakit</w:t>
+      </w:r>
+      <w:proofErr w:type="spellEnd"/>
+      <w:r>
+        <w:t xml:space="preserve"> </w:t>
+      </w:r>
+      <w:proofErr w:type="spellStart"/>
+      <w:r>
+        <w:t>dengan</w:t>
+      </w:r>
+      <w:proofErr w:type="spellEnd"/>
+      <w:r>
+        <w:t xml:space="preserve"> </w:t>
+      </w:r>
+      <w:proofErr w:type="spellStart"/>
+      <w:r>
+        <w:t>gejala</w:t>
+      </w:r>
+      <w:proofErr w:type="spellEnd"/>
+      <w:r>
+        <w:t xml:space="preserve"> yang di </w:t>
+      </w:r>
+      <w:proofErr w:type="spellStart"/>
+      <w:r>
+        <w:t>inputkan</w:t>
+      </w:r>
+      <w:proofErr w:type="spellEnd"/>
+      <w:r>
+        <w:t>.</w:t>
+      </w:r>
+    </w:p>
+    <w:p>
+      <w:pPr>
+        <w:spacing w:line="360" w:lineRule="auto"/>
+        <w:ind w:firstLine="720"/>
+        <w:jc w:val="both"/>
+      </w:pPr>
+    </w:p>
+    <w:p>
+      <w:pPr>
+        <w:spacing w:line="360" w:lineRule="auto"/>
+        <w:ind w:firstLine="720"/>
+        <w:jc w:val="both"/>
+      </w:pPr>
+    </w:p>
+    <w:p>
+      <w:pPr>
+        <w:spacing w:line="360" w:lineRule="auto"/>
+        <w:ind w:firstLine="720"/>
+        <w:jc w:val="both"/>
+      </w:pPr>
+    </w:p>
+    <w:p>
+      <w:pPr>
+        <w:spacing w:line="360" w:lineRule="auto"/>
+        <w:ind w:firstLine="720"/>
+        <w:jc w:val="both"/>
       </w:pPr>
     </w:p>
     <w:p>
       <w:pPr>
         <w:spacing w:line="360" w:lineRule="auto"/>
         <w:jc w:val="both"/>
-        <w:rPr>
-          <w:b/>
-        </w:rPr>
-      </w:pPr>
-      <w:r>
-        <w:rPr>
-          <w:b/>
-        </w:rPr>
-        <w:t>Pertanyaan Penelitian</w:t>
-      </w:r>
-    </w:p>
-    <w:p>
-      <w:pPr>
-        <w:spacing w:line="360" w:lineRule="auto"/>
-        <w:jc w:val="both"/>
-        <w:rPr>
-          <w:bCs/>
-        </w:rPr>
-      </w:pPr>
-      <w:r>
-        <w:rPr>
-          <w:bCs/>
-        </w:rPr>
-        <w:t>Bagaimana Menentukan 41 penyakit berdasarkan gejala yang yang dialami dan</w:t>
-      </w:r>
-      <w:r>
-        <w:rPr>
-          <w:bCs/>
-        </w:rPr>
-        <w:t xml:space="preserve"> memberikan saran</w:t>
-      </w:r>
-      <w:r>
-        <w:rPr>
-          <w:bCs/>
-        </w:rPr>
-        <w:t xml:space="preserve"> pengobatan yang diberikan </w:t>
-      </w:r>
-    </w:p>
-    <w:p>
-      <w:pPr>
-        <w:spacing w:line="360" w:lineRule="auto"/>
-        <w:jc w:val="both"/>
-        <w:rPr>
-          <w:b/>
-        </w:rPr>
       </w:pPr>
     </w:p>
     <w:p>
@@ -747,6 +2785,377 @@
           <w:b/>
         </w:rPr>
       </w:pPr>
+      <w:proofErr w:type="spellStart"/>
+      <w:r>
+        <w:rPr>
+          <w:b/>
+        </w:rPr>
+        <w:lastRenderedPageBreak/>
+        <w:t>Pernyataan</w:t>
+      </w:r>
+      <w:proofErr w:type="spellEnd"/>
+      <w:r>
+        <w:rPr>
+          <w:b/>
+        </w:rPr>
+        <w:t xml:space="preserve"> </w:t>
+      </w:r>
+      <w:proofErr w:type="spellStart"/>
+      <w:r>
+        <w:rPr>
+          <w:b/>
+        </w:rPr>
+        <w:t>Masalah</w:t>
+      </w:r>
+      <w:proofErr w:type="spellEnd"/>
+    </w:p>
+    <w:p>
+      <w:pPr>
+        <w:spacing w:line="360" w:lineRule="auto"/>
+        <w:jc w:val="both"/>
+        <w:rPr>
+          <w:bCs/>
+        </w:rPr>
+      </w:pPr>
+      <w:proofErr w:type="spellStart"/>
+      <w:r>
+        <w:rPr>
+          <w:bCs/>
+        </w:rPr>
+        <w:t>M</w:t>
+      </w:r>
+      <w:r>
+        <w:rPr>
+          <w:bCs/>
+        </w:rPr>
+        <w:t>enentukan</w:t>
+      </w:r>
+      <w:proofErr w:type="spellEnd"/>
+      <w:r>
+        <w:rPr>
+          <w:bCs/>
+        </w:rPr>
+        <w:t xml:space="preserve"> </w:t>
+      </w:r>
+      <w:proofErr w:type="spellStart"/>
+      <w:r>
+        <w:rPr>
+          <w:bCs/>
+        </w:rPr>
+        <w:t>penyakit</w:t>
+      </w:r>
+      <w:proofErr w:type="spellEnd"/>
+      <w:r>
+        <w:rPr>
+          <w:bCs/>
+        </w:rPr>
+        <w:t xml:space="preserve"> </w:t>
+      </w:r>
+      <w:proofErr w:type="spellStart"/>
+      <w:r>
+        <w:rPr>
+          <w:bCs/>
+        </w:rPr>
+        <w:t>berdasarkan</w:t>
+      </w:r>
+      <w:proofErr w:type="spellEnd"/>
+      <w:r>
+        <w:rPr>
+          <w:bCs/>
+        </w:rPr>
+        <w:t xml:space="preserve"> </w:t>
+      </w:r>
+      <w:proofErr w:type="spellStart"/>
+      <w:r>
+        <w:rPr>
+          <w:bCs/>
+        </w:rPr>
+        <w:t>gejala</w:t>
+      </w:r>
+      <w:proofErr w:type="spellEnd"/>
+      <w:r>
+        <w:rPr>
+          <w:bCs/>
+        </w:rPr>
+        <w:t xml:space="preserve"> yang </w:t>
+      </w:r>
+      <w:proofErr w:type="spellStart"/>
+      <w:proofErr w:type="gramStart"/>
+      <w:r>
+        <w:rPr>
+          <w:bCs/>
+        </w:rPr>
+        <w:t>dialami</w:t>
+      </w:r>
+      <w:proofErr w:type="spellEnd"/>
+      <w:r>
+        <w:rPr>
+          <w:bCs/>
+        </w:rPr>
+        <w:t xml:space="preserve">  dan</w:t>
+      </w:r>
+      <w:proofErr w:type="gramEnd"/>
+      <w:r>
+        <w:rPr>
+          <w:bCs/>
+        </w:rPr>
+        <w:t xml:space="preserve"> </w:t>
+      </w:r>
+      <w:proofErr w:type="spellStart"/>
+      <w:r>
+        <w:rPr>
+          <w:bCs/>
+        </w:rPr>
+        <w:t>memberikan</w:t>
+      </w:r>
+      <w:proofErr w:type="spellEnd"/>
+      <w:r>
+        <w:rPr>
+          <w:bCs/>
+        </w:rPr>
+        <w:t xml:space="preserve"> saran </w:t>
+      </w:r>
+      <w:proofErr w:type="spellStart"/>
+      <w:r>
+        <w:rPr>
+          <w:bCs/>
+        </w:rPr>
+        <w:t>pengobatan</w:t>
+      </w:r>
+      <w:proofErr w:type="spellEnd"/>
+      <w:r>
+        <w:rPr>
+          <w:bCs/>
+        </w:rPr>
+        <w:t xml:space="preserve"> yang </w:t>
+      </w:r>
+      <w:proofErr w:type="spellStart"/>
+      <w:r>
+        <w:rPr>
+          <w:bCs/>
+        </w:rPr>
+        <w:t>diberikan</w:t>
+      </w:r>
+      <w:proofErr w:type="spellEnd"/>
+    </w:p>
+    <w:p>
+      <w:pPr>
+        <w:spacing w:line="360" w:lineRule="auto"/>
+        <w:jc w:val="both"/>
+        <w:rPr>
+          <w:b/>
+        </w:rPr>
+      </w:pPr>
+    </w:p>
+    <w:p>
+      <w:pPr>
+        <w:spacing w:line="360" w:lineRule="auto"/>
+        <w:jc w:val="both"/>
+        <w:rPr>
+          <w:b/>
+        </w:rPr>
+      </w:pPr>
+      <w:proofErr w:type="spellStart"/>
+      <w:r>
+        <w:rPr>
+          <w:b/>
+        </w:rPr>
+        <w:t>Pertanyaan</w:t>
+      </w:r>
+      <w:proofErr w:type="spellEnd"/>
+      <w:r>
+        <w:rPr>
+          <w:b/>
+        </w:rPr>
+        <w:t xml:space="preserve"> </w:t>
+      </w:r>
+      <w:proofErr w:type="spellStart"/>
+      <w:r>
+        <w:rPr>
+          <w:b/>
+        </w:rPr>
+        <w:t>Penelitian</w:t>
+      </w:r>
+      <w:proofErr w:type="spellEnd"/>
+    </w:p>
+    <w:p>
+      <w:pPr>
+        <w:spacing w:line="360" w:lineRule="auto"/>
+        <w:jc w:val="both"/>
+        <w:rPr>
+          <w:bCs/>
+        </w:rPr>
+      </w:pPr>
+      <w:proofErr w:type="spellStart"/>
+      <w:r>
+        <w:rPr>
+          <w:bCs/>
+        </w:rPr>
+        <w:t>Bagaimana</w:t>
+      </w:r>
+      <w:proofErr w:type="spellEnd"/>
+      <w:r>
+        <w:rPr>
+          <w:bCs/>
+        </w:rPr>
+        <w:t xml:space="preserve"> </w:t>
+      </w:r>
+      <w:proofErr w:type="spellStart"/>
+      <w:r>
+        <w:rPr>
+          <w:bCs/>
+        </w:rPr>
+        <w:t>Menentukan</w:t>
+      </w:r>
+      <w:proofErr w:type="spellEnd"/>
+      <w:r>
+        <w:rPr>
+          <w:bCs/>
+        </w:rPr>
+        <w:t xml:space="preserve"> 41 </w:t>
+      </w:r>
+      <w:proofErr w:type="spellStart"/>
+      <w:r>
+        <w:rPr>
+          <w:bCs/>
+        </w:rPr>
+        <w:t>penyakit</w:t>
+      </w:r>
+      <w:proofErr w:type="spellEnd"/>
+      <w:r>
+        <w:rPr>
+          <w:bCs/>
+        </w:rPr>
+        <w:t xml:space="preserve"> </w:t>
+      </w:r>
+      <w:proofErr w:type="spellStart"/>
+      <w:r>
+        <w:rPr>
+          <w:bCs/>
+        </w:rPr>
+        <w:t>berdasarkan</w:t>
+      </w:r>
+      <w:proofErr w:type="spellEnd"/>
+      <w:r>
+        <w:rPr>
+          <w:bCs/>
+        </w:rPr>
+        <w:t xml:space="preserve"> </w:t>
+      </w:r>
+      <w:proofErr w:type="spellStart"/>
+      <w:r>
+        <w:rPr>
+          <w:bCs/>
+        </w:rPr>
+        <w:t>gejala</w:t>
+      </w:r>
+      <w:proofErr w:type="spellEnd"/>
+      <w:r>
+        <w:rPr>
+          <w:bCs/>
+        </w:rPr>
+        <w:t xml:space="preserve"> yang </w:t>
+      </w:r>
+      <w:proofErr w:type="spellStart"/>
+      <w:r>
+        <w:rPr>
+          <w:bCs/>
+        </w:rPr>
+        <w:t>yang</w:t>
+      </w:r>
+      <w:proofErr w:type="spellEnd"/>
+      <w:r>
+        <w:rPr>
+          <w:bCs/>
+        </w:rPr>
+        <w:t xml:space="preserve"> </w:t>
+      </w:r>
+      <w:proofErr w:type="spellStart"/>
+      <w:r>
+        <w:rPr>
+          <w:bCs/>
+        </w:rPr>
+        <w:t>dialami</w:t>
+      </w:r>
+      <w:proofErr w:type="spellEnd"/>
+      <w:r>
+        <w:rPr>
+          <w:bCs/>
+        </w:rPr>
+        <w:t xml:space="preserve"> dan</w:t>
+      </w:r>
+      <w:r>
+        <w:rPr>
+          <w:bCs/>
+        </w:rPr>
+        <w:t xml:space="preserve"> </w:t>
+      </w:r>
+      <w:proofErr w:type="spellStart"/>
+      <w:r>
+        <w:rPr>
+          <w:bCs/>
+        </w:rPr>
+        <w:t>memberikan</w:t>
+      </w:r>
+      <w:proofErr w:type="spellEnd"/>
+      <w:r>
+        <w:rPr>
+          <w:bCs/>
+        </w:rPr>
+        <w:t xml:space="preserve"> saran</w:t>
+      </w:r>
+      <w:r>
+        <w:rPr>
+          <w:bCs/>
+        </w:rPr>
+        <w:t xml:space="preserve"> </w:t>
+      </w:r>
+      <w:proofErr w:type="spellStart"/>
+      <w:r>
+        <w:rPr>
+          <w:bCs/>
+        </w:rPr>
+        <w:t>pengobatan</w:t>
+      </w:r>
+      <w:proofErr w:type="spellEnd"/>
+      <w:r>
+        <w:rPr>
+          <w:bCs/>
+        </w:rPr>
+        <w:t xml:space="preserve"> yang </w:t>
+      </w:r>
+      <w:proofErr w:type="spellStart"/>
+      <w:r>
+        <w:rPr>
+          <w:bCs/>
+        </w:rPr>
+        <w:t>diberikan</w:t>
+      </w:r>
+      <w:proofErr w:type="spellEnd"/>
+      <w:r>
+        <w:rPr>
+          <w:bCs/>
+        </w:rPr>
+        <w:t xml:space="preserve"> </w:t>
+      </w:r>
+    </w:p>
+    <w:p>
+      <w:pPr>
+        <w:spacing w:line="360" w:lineRule="auto"/>
+        <w:jc w:val="both"/>
+        <w:rPr>
+          <w:b/>
+        </w:rPr>
+      </w:pPr>
+    </w:p>
+    <w:p>
+      <w:pPr>
+        <w:spacing w:line="360" w:lineRule="auto"/>
+        <w:jc w:val="both"/>
+        <w:rPr>
+          <w:b/>
+        </w:rPr>
+      </w:pPr>
       <w:r>
         <w:rPr>
           <w:b/>
@@ -767,7 +3176,49 @@
         <w:rPr>
           <w:bCs/>
         </w:rPr>
-        <w:t>Masing masing anggota membuat data cleaning</w:t>
+        <w:t xml:space="preserve">Masing </w:t>
+      </w:r>
+      <w:proofErr w:type="spellStart"/>
+      <w:r>
+        <w:rPr>
+          <w:bCs/>
+        </w:rPr>
+        <w:t>masing</w:t>
+      </w:r>
+      <w:proofErr w:type="spellEnd"/>
+      <w:r>
+        <w:rPr>
+          <w:bCs/>
+        </w:rPr>
+        <w:t xml:space="preserve"> </w:t>
+      </w:r>
+      <w:proofErr w:type="spellStart"/>
+      <w:r>
+        <w:rPr>
+          <w:bCs/>
+        </w:rPr>
+        <w:t>anggota</w:t>
+      </w:r>
+      <w:proofErr w:type="spellEnd"/>
+      <w:r>
+        <w:rPr>
+          <w:bCs/>
+        </w:rPr>
+        <w:t xml:space="preserve"> </w:t>
+      </w:r>
+      <w:proofErr w:type="spellStart"/>
+      <w:r>
+        <w:rPr>
+          <w:bCs/>
+        </w:rPr>
+        <w:t>membuat</w:t>
+      </w:r>
+      <w:proofErr w:type="spellEnd"/>
+      <w:r>
+        <w:rPr>
+          <w:bCs/>
+        </w:rPr>
+        <w:t xml:space="preserve"> data cleaning</w:t>
       </w:r>
       <w:r>
         <w:rPr>
@@ -779,55 +3230,659 @@
         <w:rPr>
           <w:bCs/>
         </w:rPr>
-        <w:t xml:space="preserve">, hasil data </w:t>
-      </w:r>
-      <w:r>
-        <w:rPr>
-          <w:bCs/>
-        </w:rPr>
-        <w:t xml:space="preserve">yang sudah </w:t>
-      </w:r>
-      <w:r>
-        <w:rPr>
-          <w:bCs/>
-        </w:rPr>
-        <w:t>clean dari masing masing anggota akan didiskusikan dan akan disepakati yang akan digunakan untuk tahap selanjutnya.</w:t>
-      </w:r>
-      <w:r>
-        <w:rPr>
-          <w:bCs/>
-        </w:rPr>
-        <w:t xml:space="preserve"> </w:t>
-      </w:r>
-      <w:r>
-        <w:rPr>
-          <w:bCs/>
-        </w:rPr>
-        <w:t xml:space="preserve">Tahap selanjutnya </w:t>
-      </w:r>
-      <w:r>
-        <w:rPr>
-          <w:bCs/>
-        </w:rPr>
-        <w:t xml:space="preserve">akan dilakukan pelatihan neural network menggunakan tensorflow. </w:t>
-      </w:r>
-      <w:r>
-        <w:rPr>
-          <w:bCs/>
-        </w:rPr>
-        <w:t>Hasil akhir dari penelitian ini dapat melakukan klasifikasi penyakit dari gejala yang di inputkan oleh user.</w:t>
-      </w:r>
-      <w:r>
-        <w:rPr>
-          <w:bCs/>
-        </w:rPr>
-        <w:t xml:space="preserve"> Performa model akan diukur saat melakukan testing.</w:t>
-      </w:r>
-      <w:r>
-        <w:rPr>
-          <w:bCs/>
-        </w:rPr>
-        <w:t xml:space="preserve"> Penjelasan diatas dapat digambarkan dalam flowchart seperti dibawah ini.</w:t>
+        <w:t xml:space="preserve">, </w:t>
+      </w:r>
+      <w:proofErr w:type="spellStart"/>
+      <w:r>
+        <w:rPr>
+          <w:bCs/>
+        </w:rPr>
+        <w:t>hasil</w:t>
+      </w:r>
+      <w:proofErr w:type="spellEnd"/>
+      <w:r>
+        <w:rPr>
+          <w:bCs/>
+        </w:rPr>
+        <w:t xml:space="preserve"> data </w:t>
+      </w:r>
+      <w:r>
+        <w:rPr>
+          <w:bCs/>
+        </w:rPr>
+        <w:t xml:space="preserve">yang </w:t>
+      </w:r>
+      <w:proofErr w:type="spellStart"/>
+      <w:r>
+        <w:rPr>
+          <w:bCs/>
+        </w:rPr>
+        <w:t>sudah</w:t>
+      </w:r>
+      <w:proofErr w:type="spellEnd"/>
+      <w:r>
+        <w:rPr>
+          <w:bCs/>
+        </w:rPr>
+        <w:t xml:space="preserve"> </w:t>
+      </w:r>
+      <w:r>
+        <w:rPr>
+          <w:bCs/>
+        </w:rPr>
+        <w:t xml:space="preserve">clean </w:t>
+      </w:r>
+      <w:proofErr w:type="spellStart"/>
+      <w:r>
+        <w:rPr>
+          <w:bCs/>
+        </w:rPr>
+        <w:t>dari</w:t>
+      </w:r>
+      <w:proofErr w:type="spellEnd"/>
+      <w:r>
+        <w:rPr>
+          <w:bCs/>
+        </w:rPr>
+        <w:t xml:space="preserve"> masing </w:t>
+      </w:r>
+      <w:proofErr w:type="spellStart"/>
+      <w:r>
+        <w:rPr>
+          <w:bCs/>
+        </w:rPr>
+        <w:t>masing</w:t>
+      </w:r>
+      <w:proofErr w:type="spellEnd"/>
+      <w:r>
+        <w:rPr>
+          <w:bCs/>
+        </w:rPr>
+        <w:t xml:space="preserve"> </w:t>
+      </w:r>
+      <w:proofErr w:type="spellStart"/>
+      <w:r>
+        <w:rPr>
+          <w:bCs/>
+        </w:rPr>
+        <w:t>anggota</w:t>
+      </w:r>
+      <w:proofErr w:type="spellEnd"/>
+      <w:r>
+        <w:rPr>
+          <w:bCs/>
+        </w:rPr>
+        <w:t xml:space="preserve"> </w:t>
+      </w:r>
+      <w:proofErr w:type="spellStart"/>
+      <w:r>
+        <w:rPr>
+          <w:bCs/>
+        </w:rPr>
+        <w:t>akan</w:t>
+      </w:r>
+      <w:proofErr w:type="spellEnd"/>
+      <w:r>
+        <w:rPr>
+          <w:bCs/>
+        </w:rPr>
+        <w:t xml:space="preserve"> </w:t>
+      </w:r>
+      <w:proofErr w:type="spellStart"/>
+      <w:r>
+        <w:rPr>
+          <w:bCs/>
+        </w:rPr>
+        <w:t>didiskusikan</w:t>
+      </w:r>
+      <w:proofErr w:type="spellEnd"/>
+      <w:r>
+        <w:rPr>
+          <w:bCs/>
+        </w:rPr>
+        <w:t xml:space="preserve"> dan </w:t>
+      </w:r>
+      <w:proofErr w:type="spellStart"/>
+      <w:r>
+        <w:rPr>
+          <w:bCs/>
+        </w:rPr>
+        <w:t>akan</w:t>
+      </w:r>
+      <w:proofErr w:type="spellEnd"/>
+      <w:r>
+        <w:rPr>
+          <w:bCs/>
+        </w:rPr>
+        <w:t xml:space="preserve"> </w:t>
+      </w:r>
+      <w:proofErr w:type="spellStart"/>
+      <w:r>
+        <w:rPr>
+          <w:bCs/>
+        </w:rPr>
+        <w:t>disepakati</w:t>
+      </w:r>
+      <w:proofErr w:type="spellEnd"/>
+      <w:r>
+        <w:rPr>
+          <w:bCs/>
+        </w:rPr>
+        <w:t xml:space="preserve"> yang </w:t>
+      </w:r>
+      <w:proofErr w:type="spellStart"/>
+      <w:r>
+        <w:rPr>
+          <w:bCs/>
+        </w:rPr>
+        <w:t>akan</w:t>
+      </w:r>
+      <w:proofErr w:type="spellEnd"/>
+      <w:r>
+        <w:rPr>
+          <w:bCs/>
+        </w:rPr>
+        <w:t xml:space="preserve"> </w:t>
+      </w:r>
+      <w:proofErr w:type="spellStart"/>
+      <w:r>
+        <w:rPr>
+          <w:bCs/>
+        </w:rPr>
+        <w:t>digunakan</w:t>
+      </w:r>
+      <w:proofErr w:type="spellEnd"/>
+      <w:r>
+        <w:rPr>
+          <w:bCs/>
+        </w:rPr>
+        <w:t xml:space="preserve"> </w:t>
+      </w:r>
+      <w:proofErr w:type="spellStart"/>
+      <w:r>
+        <w:rPr>
+          <w:bCs/>
+        </w:rPr>
+        <w:t>untuk</w:t>
+      </w:r>
+      <w:proofErr w:type="spellEnd"/>
+      <w:r>
+        <w:rPr>
+          <w:bCs/>
+        </w:rPr>
+        <w:t xml:space="preserve"> </w:t>
+      </w:r>
+      <w:proofErr w:type="spellStart"/>
+      <w:r>
+        <w:rPr>
+          <w:bCs/>
+        </w:rPr>
+        <w:t>tahap</w:t>
+      </w:r>
+      <w:proofErr w:type="spellEnd"/>
+      <w:r>
+        <w:rPr>
+          <w:bCs/>
+        </w:rPr>
+        <w:t xml:space="preserve"> </w:t>
+      </w:r>
+      <w:proofErr w:type="spellStart"/>
+      <w:r>
+        <w:rPr>
+          <w:bCs/>
+        </w:rPr>
+        <w:t>selanjutnya</w:t>
+      </w:r>
+      <w:proofErr w:type="spellEnd"/>
+      <w:r>
+        <w:rPr>
+          <w:bCs/>
+        </w:rPr>
+        <w:t>.</w:t>
+      </w:r>
+      <w:r>
+        <w:rPr>
+          <w:bCs/>
+        </w:rPr>
+        <w:t xml:space="preserve"> </w:t>
+      </w:r>
+      <w:proofErr w:type="spellStart"/>
+      <w:r>
+        <w:rPr>
+          <w:bCs/>
+        </w:rPr>
+        <w:t>Tahap</w:t>
+      </w:r>
+      <w:proofErr w:type="spellEnd"/>
+      <w:r>
+        <w:rPr>
+          <w:bCs/>
+        </w:rPr>
+        <w:t xml:space="preserve"> </w:t>
+      </w:r>
+      <w:proofErr w:type="spellStart"/>
+      <w:r>
+        <w:rPr>
+          <w:bCs/>
+        </w:rPr>
+        <w:t>selanjutnya</w:t>
+      </w:r>
+      <w:proofErr w:type="spellEnd"/>
+      <w:r>
+        <w:rPr>
+          <w:bCs/>
+        </w:rPr>
+        <w:t xml:space="preserve"> </w:t>
+      </w:r>
+      <w:proofErr w:type="spellStart"/>
+      <w:r>
+        <w:rPr>
+          <w:bCs/>
+        </w:rPr>
+        <w:t>akan</w:t>
+      </w:r>
+      <w:proofErr w:type="spellEnd"/>
+      <w:r>
+        <w:rPr>
+          <w:bCs/>
+        </w:rPr>
+        <w:t xml:space="preserve"> </w:t>
+      </w:r>
+      <w:proofErr w:type="spellStart"/>
+      <w:r>
+        <w:rPr>
+          <w:bCs/>
+        </w:rPr>
+        <w:t>dilakukan</w:t>
+      </w:r>
+      <w:proofErr w:type="spellEnd"/>
+      <w:r>
+        <w:rPr>
+          <w:bCs/>
+        </w:rPr>
+        <w:t xml:space="preserve"> </w:t>
+      </w:r>
+      <w:proofErr w:type="spellStart"/>
+      <w:r>
+        <w:rPr>
+          <w:bCs/>
+        </w:rPr>
+        <w:t>pelatihan</w:t>
+      </w:r>
+      <w:proofErr w:type="spellEnd"/>
+      <w:r>
+        <w:rPr>
+          <w:bCs/>
+        </w:rPr>
+        <w:t xml:space="preserve"> neural network </w:t>
+      </w:r>
+      <w:proofErr w:type="spellStart"/>
+      <w:r>
+        <w:rPr>
+          <w:bCs/>
+        </w:rPr>
+        <w:t>menggunakan</w:t>
+      </w:r>
+      <w:proofErr w:type="spellEnd"/>
+      <w:r>
+        <w:rPr>
+          <w:bCs/>
+        </w:rPr>
+        <w:t xml:space="preserve"> </w:t>
+      </w:r>
+      <w:proofErr w:type="spellStart"/>
+      <w:r>
+        <w:rPr>
+          <w:bCs/>
+        </w:rPr>
+        <w:t>tensorflow</w:t>
+      </w:r>
+      <w:proofErr w:type="spellEnd"/>
+      <w:r>
+        <w:rPr>
+          <w:bCs/>
+        </w:rPr>
+        <w:t xml:space="preserve">. </w:t>
+      </w:r>
+      <w:r>
+        <w:rPr>
+          <w:bCs/>
+        </w:rPr>
+        <w:t xml:space="preserve">Hasil </w:t>
+      </w:r>
+      <w:proofErr w:type="spellStart"/>
+      <w:r>
+        <w:rPr>
+          <w:bCs/>
+        </w:rPr>
+        <w:t>akhir</w:t>
+      </w:r>
+      <w:proofErr w:type="spellEnd"/>
+      <w:r>
+        <w:rPr>
+          <w:bCs/>
+        </w:rPr>
+        <w:t xml:space="preserve"> </w:t>
+      </w:r>
+      <w:proofErr w:type="spellStart"/>
+      <w:r>
+        <w:rPr>
+          <w:bCs/>
+        </w:rPr>
+        <w:t>dari</w:t>
+      </w:r>
+      <w:proofErr w:type="spellEnd"/>
+      <w:r>
+        <w:rPr>
+          <w:bCs/>
+        </w:rPr>
+        <w:t xml:space="preserve"> </w:t>
+      </w:r>
+      <w:proofErr w:type="spellStart"/>
+      <w:r>
+        <w:rPr>
+          <w:bCs/>
+        </w:rPr>
+        <w:t>penelitian</w:t>
+      </w:r>
+      <w:proofErr w:type="spellEnd"/>
+      <w:r>
+        <w:rPr>
+          <w:bCs/>
+        </w:rPr>
+        <w:t xml:space="preserve"> </w:t>
+      </w:r>
+      <w:proofErr w:type="spellStart"/>
+      <w:r>
+        <w:rPr>
+          <w:bCs/>
+        </w:rPr>
+        <w:t>ini</w:t>
+      </w:r>
+      <w:proofErr w:type="spellEnd"/>
+      <w:r>
+        <w:rPr>
+          <w:bCs/>
+        </w:rPr>
+        <w:t xml:space="preserve"> </w:t>
+      </w:r>
+      <w:proofErr w:type="spellStart"/>
+      <w:r>
+        <w:rPr>
+          <w:bCs/>
+        </w:rPr>
+        <w:t>dapat</w:t>
+      </w:r>
+      <w:proofErr w:type="spellEnd"/>
+      <w:r>
+        <w:rPr>
+          <w:bCs/>
+        </w:rPr>
+        <w:t xml:space="preserve"> </w:t>
+      </w:r>
+      <w:proofErr w:type="spellStart"/>
+      <w:r>
+        <w:rPr>
+          <w:bCs/>
+        </w:rPr>
+        <w:t>melakukan</w:t>
+      </w:r>
+      <w:proofErr w:type="spellEnd"/>
+      <w:r>
+        <w:rPr>
+          <w:bCs/>
+        </w:rPr>
+        <w:t xml:space="preserve"> </w:t>
+      </w:r>
+      <w:proofErr w:type="spellStart"/>
+      <w:r>
+        <w:rPr>
+          <w:bCs/>
+        </w:rPr>
+        <w:t>klasifikasi</w:t>
+      </w:r>
+      <w:proofErr w:type="spellEnd"/>
+      <w:r>
+        <w:rPr>
+          <w:bCs/>
+        </w:rPr>
+        <w:t xml:space="preserve"> </w:t>
+      </w:r>
+      <w:proofErr w:type="spellStart"/>
+      <w:r>
+        <w:rPr>
+          <w:bCs/>
+        </w:rPr>
+        <w:t>penyakit</w:t>
+      </w:r>
+      <w:proofErr w:type="spellEnd"/>
+      <w:r>
+        <w:rPr>
+          <w:bCs/>
+        </w:rPr>
+        <w:t xml:space="preserve"> </w:t>
+      </w:r>
+      <w:proofErr w:type="spellStart"/>
+      <w:r>
+        <w:rPr>
+          <w:bCs/>
+        </w:rPr>
+        <w:t>dari</w:t>
+      </w:r>
+      <w:proofErr w:type="spellEnd"/>
+      <w:r>
+        <w:rPr>
+          <w:bCs/>
+        </w:rPr>
+        <w:t xml:space="preserve"> </w:t>
+      </w:r>
+      <w:proofErr w:type="spellStart"/>
+      <w:r>
+        <w:rPr>
+          <w:bCs/>
+        </w:rPr>
+        <w:t>gejala</w:t>
+      </w:r>
+      <w:proofErr w:type="spellEnd"/>
+      <w:r>
+        <w:rPr>
+          <w:bCs/>
+        </w:rPr>
+        <w:t xml:space="preserve"> yang di </w:t>
+      </w:r>
+      <w:proofErr w:type="spellStart"/>
+      <w:r>
+        <w:rPr>
+          <w:bCs/>
+        </w:rPr>
+        <w:t>inputkan</w:t>
+      </w:r>
+      <w:proofErr w:type="spellEnd"/>
+      <w:r>
+        <w:rPr>
+          <w:bCs/>
+        </w:rPr>
+        <w:t xml:space="preserve"> oleh user.</w:t>
+      </w:r>
+      <w:r>
+        <w:rPr>
+          <w:bCs/>
+        </w:rPr>
+        <w:t xml:space="preserve"> Performa model </w:t>
+      </w:r>
+      <w:proofErr w:type="spellStart"/>
+      <w:r>
+        <w:rPr>
+          <w:bCs/>
+        </w:rPr>
+        <w:t>akan</w:t>
+      </w:r>
+      <w:proofErr w:type="spellEnd"/>
+      <w:r>
+        <w:rPr>
+          <w:bCs/>
+        </w:rPr>
+        <w:t xml:space="preserve"> </w:t>
+      </w:r>
+      <w:proofErr w:type="spellStart"/>
+      <w:r>
+        <w:rPr>
+          <w:bCs/>
+        </w:rPr>
+        <w:t>diukur</w:t>
+      </w:r>
+      <w:proofErr w:type="spellEnd"/>
+      <w:r>
+        <w:rPr>
+          <w:bCs/>
+        </w:rPr>
+        <w:t xml:space="preserve"> </w:t>
+      </w:r>
+      <w:proofErr w:type="spellStart"/>
+      <w:r>
+        <w:rPr>
+          <w:bCs/>
+        </w:rPr>
+        <w:t>saat</w:t>
+      </w:r>
+      <w:proofErr w:type="spellEnd"/>
+      <w:r>
+        <w:rPr>
+          <w:bCs/>
+        </w:rPr>
+        <w:t xml:space="preserve"> </w:t>
+      </w:r>
+      <w:proofErr w:type="spellStart"/>
+      <w:r>
+        <w:rPr>
+          <w:bCs/>
+        </w:rPr>
+        <w:t>melakukan</w:t>
+      </w:r>
+      <w:proofErr w:type="spellEnd"/>
+      <w:r>
+        <w:rPr>
+          <w:bCs/>
+        </w:rPr>
+        <w:t xml:space="preserve"> testing.</w:t>
+      </w:r>
+      <w:r>
+        <w:rPr>
+          <w:bCs/>
+        </w:rPr>
+        <w:t xml:space="preserve"> </w:t>
+      </w:r>
+      <w:proofErr w:type="spellStart"/>
+      <w:r>
+        <w:rPr>
+          <w:bCs/>
+        </w:rPr>
+        <w:t>Penjelasan</w:t>
+      </w:r>
+      <w:proofErr w:type="spellEnd"/>
+      <w:r>
+        <w:rPr>
+          <w:bCs/>
+        </w:rPr>
+        <w:t xml:space="preserve"> </w:t>
+      </w:r>
+      <w:proofErr w:type="spellStart"/>
+      <w:r>
+        <w:rPr>
+          <w:bCs/>
+        </w:rPr>
+        <w:t>diatas</w:t>
+      </w:r>
+      <w:proofErr w:type="spellEnd"/>
+      <w:r>
+        <w:rPr>
+          <w:bCs/>
+        </w:rPr>
+        <w:t xml:space="preserve"> </w:t>
+      </w:r>
+      <w:proofErr w:type="spellStart"/>
+      <w:r>
+        <w:rPr>
+          <w:bCs/>
+        </w:rPr>
+        <w:t>dapat</w:t>
+      </w:r>
+      <w:proofErr w:type="spellEnd"/>
+      <w:r>
+        <w:rPr>
+          <w:bCs/>
+        </w:rPr>
+        <w:t xml:space="preserve"> </w:t>
+      </w:r>
+      <w:proofErr w:type="spellStart"/>
+      <w:r>
+        <w:rPr>
+          <w:bCs/>
+        </w:rPr>
+        <w:t>digambarkan</w:t>
+      </w:r>
+      <w:proofErr w:type="spellEnd"/>
+      <w:r>
+        <w:rPr>
+          <w:bCs/>
+        </w:rPr>
+        <w:t xml:space="preserve"> </w:t>
+      </w:r>
+      <w:proofErr w:type="spellStart"/>
+      <w:r>
+        <w:rPr>
+          <w:bCs/>
+        </w:rPr>
+        <w:t>dalam</w:t>
+      </w:r>
+      <w:proofErr w:type="spellEnd"/>
+      <w:r>
+        <w:rPr>
+          <w:bCs/>
+        </w:rPr>
+        <w:t xml:space="preserve"> flowchart </w:t>
+      </w:r>
+      <w:proofErr w:type="spellStart"/>
+      <w:r>
+        <w:rPr>
+          <w:bCs/>
+        </w:rPr>
+        <w:t>seperti</w:t>
+      </w:r>
+      <w:proofErr w:type="spellEnd"/>
+      <w:r>
+        <w:rPr>
+          <w:bCs/>
+        </w:rPr>
+        <w:t xml:space="preserve"> </w:t>
+      </w:r>
+      <w:proofErr w:type="spellStart"/>
+      <w:r>
+        <w:rPr>
+          <w:bCs/>
+        </w:rPr>
+        <w:t>dibawah</w:t>
+      </w:r>
+      <w:proofErr w:type="spellEnd"/>
+      <w:r>
+        <w:rPr>
+          <w:bCs/>
+        </w:rPr>
+        <w:t xml:space="preserve"> </w:t>
+      </w:r>
+      <w:proofErr w:type="spellStart"/>
+      <w:r>
+        <w:rPr>
+          <w:bCs/>
+        </w:rPr>
+        <w:t>ini</w:t>
+      </w:r>
+      <w:proofErr w:type="spellEnd"/>
+      <w:r>
+        <w:rPr>
+          <w:bCs/>
+        </w:rPr>
+        <w:t>.</w:t>
       </w:r>
     </w:p>
     <w:p>
@@ -905,25 +3960,551 @@
         <w:rPr>
           <w:bCs/>
         </w:rPr>
-        <w:t>Dataset yang dimiliki memiliki 4 tabel, yaitu tabel dataset, precaution, description dan severity.</w:t>
-      </w:r>
-      <w:r>
-        <w:rPr>
-          <w:bCs/>
-        </w:rPr>
-        <w:t xml:space="preserve"> </w:t>
-      </w:r>
-      <w:r>
-        <w:rPr>
-          <w:bCs/>
-        </w:rPr>
-        <w:t>Tabel dataset berisi record dari pasien, tabel precaution berisi pencegahan dari disease yang dialami pasien, tabel description berisi deskripsi dari penyakit/disease dan tabel severity merupakan tabel yang berisi bobot dari symptom/gejala yang dialami.</w:t>
-      </w:r>
-      <w:r>
-        <w:rPr>
-          <w:bCs/>
-        </w:rPr>
-        <w:t xml:space="preserve"> Relasi antar tabel dapat dibuat kardinalitasnya seperti gambar dibawah ini.</w:t>
+        <w:t xml:space="preserve">Dataset yang </w:t>
+      </w:r>
+      <w:proofErr w:type="spellStart"/>
+      <w:r>
+        <w:rPr>
+          <w:bCs/>
+        </w:rPr>
+        <w:t>dimiliki</w:t>
+      </w:r>
+      <w:proofErr w:type="spellEnd"/>
+      <w:r>
+        <w:rPr>
+          <w:bCs/>
+        </w:rPr>
+        <w:t xml:space="preserve"> </w:t>
+      </w:r>
+      <w:proofErr w:type="spellStart"/>
+      <w:r>
+        <w:rPr>
+          <w:bCs/>
+        </w:rPr>
+        <w:t>memiliki</w:t>
+      </w:r>
+      <w:proofErr w:type="spellEnd"/>
+      <w:r>
+        <w:rPr>
+          <w:bCs/>
+        </w:rPr>
+        <w:t xml:space="preserve"> 4 </w:t>
+      </w:r>
+      <w:proofErr w:type="spellStart"/>
+      <w:r>
+        <w:rPr>
+          <w:bCs/>
+        </w:rPr>
+        <w:t>tabel</w:t>
+      </w:r>
+      <w:proofErr w:type="spellEnd"/>
+      <w:r>
+        <w:rPr>
+          <w:bCs/>
+        </w:rPr>
+        <w:t xml:space="preserve">, </w:t>
+      </w:r>
+      <w:proofErr w:type="spellStart"/>
+      <w:r>
+        <w:rPr>
+          <w:bCs/>
+        </w:rPr>
+        <w:t>yaitu</w:t>
+      </w:r>
+      <w:proofErr w:type="spellEnd"/>
+      <w:r>
+        <w:rPr>
+          <w:bCs/>
+        </w:rPr>
+        <w:t xml:space="preserve"> </w:t>
+      </w:r>
+      <w:proofErr w:type="spellStart"/>
+      <w:r>
+        <w:rPr>
+          <w:bCs/>
+        </w:rPr>
+        <w:t>tabel</w:t>
+      </w:r>
+      <w:proofErr w:type="spellEnd"/>
+      <w:r>
+        <w:rPr>
+          <w:bCs/>
+        </w:rPr>
+        <w:t xml:space="preserve"> dataset, precaution, description dan severity.</w:t>
+      </w:r>
+      <w:r>
+        <w:rPr>
+          <w:bCs/>
+        </w:rPr>
+        <w:t xml:space="preserve"> </w:t>
+      </w:r>
+      <w:proofErr w:type="spellStart"/>
+      <w:r>
+        <w:rPr>
+          <w:bCs/>
+        </w:rPr>
+        <w:t>Tabel</w:t>
+      </w:r>
+      <w:proofErr w:type="spellEnd"/>
+      <w:r>
+        <w:rPr>
+          <w:bCs/>
+        </w:rPr>
+        <w:t xml:space="preserve"> dataset </w:t>
+      </w:r>
+      <w:proofErr w:type="spellStart"/>
+      <w:r>
+        <w:rPr>
+          <w:bCs/>
+        </w:rPr>
+        <w:t>berisi</w:t>
+      </w:r>
+      <w:proofErr w:type="spellEnd"/>
+      <w:r>
+        <w:rPr>
+          <w:bCs/>
+        </w:rPr>
+        <w:t xml:space="preserve"> record </w:t>
+      </w:r>
+      <w:proofErr w:type="spellStart"/>
+      <w:r>
+        <w:rPr>
+          <w:bCs/>
+        </w:rPr>
+        <w:t>dari</w:t>
+      </w:r>
+      <w:proofErr w:type="spellEnd"/>
+      <w:r>
+        <w:rPr>
+          <w:bCs/>
+        </w:rPr>
+        <w:t xml:space="preserve"> </w:t>
+      </w:r>
+      <w:proofErr w:type="spellStart"/>
+      <w:r>
+        <w:rPr>
+          <w:bCs/>
+        </w:rPr>
+        <w:t>pasien</w:t>
+      </w:r>
+      <w:proofErr w:type="spellEnd"/>
+      <w:r>
+        <w:rPr>
+          <w:bCs/>
+        </w:rPr>
+        <w:t xml:space="preserve">, </w:t>
+      </w:r>
+      <w:proofErr w:type="spellStart"/>
+      <w:r>
+        <w:rPr>
+          <w:bCs/>
+        </w:rPr>
+        <w:t>tabel</w:t>
+      </w:r>
+      <w:proofErr w:type="spellEnd"/>
+      <w:r>
+        <w:rPr>
+          <w:bCs/>
+        </w:rPr>
+        <w:t xml:space="preserve"> precaution </w:t>
+      </w:r>
+      <w:proofErr w:type="spellStart"/>
+      <w:r>
+        <w:rPr>
+          <w:bCs/>
+        </w:rPr>
+        <w:t>berisi</w:t>
+      </w:r>
+      <w:proofErr w:type="spellEnd"/>
+      <w:r>
+        <w:rPr>
+          <w:bCs/>
+        </w:rPr>
+        <w:t xml:space="preserve"> </w:t>
+      </w:r>
+      <w:proofErr w:type="spellStart"/>
+      <w:r>
+        <w:rPr>
+          <w:bCs/>
+        </w:rPr>
+        <w:t>pencegahan</w:t>
+      </w:r>
+      <w:proofErr w:type="spellEnd"/>
+      <w:r>
+        <w:rPr>
+          <w:bCs/>
+        </w:rPr>
+        <w:t xml:space="preserve"> </w:t>
+      </w:r>
+      <w:proofErr w:type="spellStart"/>
+      <w:r>
+        <w:rPr>
+          <w:bCs/>
+        </w:rPr>
+        <w:t>dari</w:t>
+      </w:r>
+      <w:proofErr w:type="spellEnd"/>
+      <w:r>
+        <w:rPr>
+          <w:bCs/>
+        </w:rPr>
+        <w:t xml:space="preserve"> disease yang </w:t>
+      </w:r>
+      <w:proofErr w:type="spellStart"/>
+      <w:r>
+        <w:rPr>
+          <w:bCs/>
+        </w:rPr>
+        <w:t>dialami</w:t>
+      </w:r>
+      <w:proofErr w:type="spellEnd"/>
+      <w:r>
+        <w:rPr>
+          <w:bCs/>
+        </w:rPr>
+        <w:t xml:space="preserve"> </w:t>
+      </w:r>
+      <w:proofErr w:type="spellStart"/>
+      <w:r>
+        <w:rPr>
+          <w:bCs/>
+        </w:rPr>
+        <w:t>pasien</w:t>
+      </w:r>
+      <w:proofErr w:type="spellEnd"/>
+      <w:r>
+        <w:rPr>
+          <w:bCs/>
+        </w:rPr>
+        <w:t xml:space="preserve">, </w:t>
+      </w:r>
+      <w:proofErr w:type="spellStart"/>
+      <w:r>
+        <w:rPr>
+          <w:bCs/>
+        </w:rPr>
+        <w:t>tabel</w:t>
+      </w:r>
+      <w:proofErr w:type="spellEnd"/>
+      <w:r>
+        <w:rPr>
+          <w:bCs/>
+        </w:rPr>
+        <w:t xml:space="preserve"> description </w:t>
+      </w:r>
+      <w:proofErr w:type="spellStart"/>
+      <w:r>
+        <w:rPr>
+          <w:bCs/>
+        </w:rPr>
+        <w:t>berisi</w:t>
+      </w:r>
+      <w:proofErr w:type="spellEnd"/>
+      <w:r>
+        <w:rPr>
+          <w:bCs/>
+        </w:rPr>
+        <w:t xml:space="preserve"> </w:t>
+      </w:r>
+      <w:proofErr w:type="spellStart"/>
+      <w:r>
+        <w:rPr>
+          <w:bCs/>
+        </w:rPr>
+        <w:t>deskripsi</w:t>
+      </w:r>
+      <w:proofErr w:type="spellEnd"/>
+      <w:r>
+        <w:rPr>
+          <w:bCs/>
+        </w:rPr>
+        <w:t xml:space="preserve"> </w:t>
+      </w:r>
+      <w:proofErr w:type="spellStart"/>
+      <w:r>
+        <w:rPr>
+          <w:bCs/>
+        </w:rPr>
+        <w:t>dari</w:t>
+      </w:r>
+      <w:proofErr w:type="spellEnd"/>
+      <w:r>
+        <w:rPr>
+          <w:bCs/>
+        </w:rPr>
+        <w:t xml:space="preserve"> </w:t>
+      </w:r>
+      <w:proofErr w:type="spellStart"/>
+      <w:r>
+        <w:rPr>
+          <w:bCs/>
+        </w:rPr>
+        <w:t>penyakit</w:t>
+      </w:r>
+      <w:proofErr w:type="spellEnd"/>
+      <w:r>
+        <w:rPr>
+          <w:bCs/>
+        </w:rPr>
+        <w:t xml:space="preserve">/disease dan </w:t>
+      </w:r>
+      <w:proofErr w:type="spellStart"/>
+      <w:r>
+        <w:rPr>
+          <w:bCs/>
+        </w:rPr>
+        <w:t>tabel</w:t>
+      </w:r>
+      <w:proofErr w:type="spellEnd"/>
+      <w:r>
+        <w:rPr>
+          <w:bCs/>
+        </w:rPr>
+        <w:t xml:space="preserve"> severity </w:t>
+      </w:r>
+      <w:proofErr w:type="spellStart"/>
+      <w:r>
+        <w:rPr>
+          <w:bCs/>
+        </w:rPr>
+        <w:t>merupakan</w:t>
+      </w:r>
+      <w:proofErr w:type="spellEnd"/>
+      <w:r>
+        <w:rPr>
+          <w:bCs/>
+        </w:rPr>
+        <w:t xml:space="preserve"> </w:t>
+      </w:r>
+      <w:proofErr w:type="spellStart"/>
+      <w:r>
+        <w:rPr>
+          <w:bCs/>
+        </w:rPr>
+        <w:t>tabel</w:t>
+      </w:r>
+      <w:proofErr w:type="spellEnd"/>
+      <w:r>
+        <w:rPr>
+          <w:bCs/>
+        </w:rPr>
+        <w:t xml:space="preserve"> yang </w:t>
+      </w:r>
+      <w:proofErr w:type="spellStart"/>
+      <w:r>
+        <w:rPr>
+          <w:bCs/>
+        </w:rPr>
+        <w:t>berisi</w:t>
+      </w:r>
+      <w:proofErr w:type="spellEnd"/>
+      <w:r>
+        <w:rPr>
+          <w:bCs/>
+        </w:rPr>
+        <w:t xml:space="preserve"> </w:t>
+      </w:r>
+      <w:proofErr w:type="spellStart"/>
+      <w:r>
+        <w:rPr>
+          <w:bCs/>
+        </w:rPr>
+        <w:t>bobot</w:t>
+      </w:r>
+      <w:proofErr w:type="spellEnd"/>
+      <w:r>
+        <w:rPr>
+          <w:bCs/>
+        </w:rPr>
+        <w:t xml:space="preserve"> </w:t>
+      </w:r>
+      <w:proofErr w:type="spellStart"/>
+      <w:r>
+        <w:rPr>
+          <w:bCs/>
+        </w:rPr>
+        <w:t>dari</w:t>
+      </w:r>
+      <w:proofErr w:type="spellEnd"/>
+      <w:r>
+        <w:rPr>
+          <w:bCs/>
+        </w:rPr>
+        <w:t xml:space="preserve"> symptom/</w:t>
+      </w:r>
+      <w:proofErr w:type="spellStart"/>
+      <w:r>
+        <w:rPr>
+          <w:bCs/>
+        </w:rPr>
+        <w:t>gejala</w:t>
+      </w:r>
+      <w:proofErr w:type="spellEnd"/>
+      <w:r>
+        <w:rPr>
+          <w:bCs/>
+        </w:rPr>
+        <w:t xml:space="preserve"> yang </w:t>
+      </w:r>
+      <w:proofErr w:type="spellStart"/>
+      <w:r>
+        <w:rPr>
+          <w:bCs/>
+        </w:rPr>
+        <w:t>dialami</w:t>
+      </w:r>
+      <w:proofErr w:type="spellEnd"/>
+      <w:r>
+        <w:rPr>
+          <w:bCs/>
+        </w:rPr>
+        <w:t>.</w:t>
+      </w:r>
+      <w:r>
+        <w:rPr>
+          <w:bCs/>
+        </w:rPr>
+        <w:t xml:space="preserve"> </w:t>
+      </w:r>
+      <w:proofErr w:type="spellStart"/>
+      <w:r>
+        <w:rPr>
+          <w:bCs/>
+        </w:rPr>
+        <w:t>Relasi</w:t>
+      </w:r>
+      <w:proofErr w:type="spellEnd"/>
+      <w:r>
+        <w:rPr>
+          <w:bCs/>
+        </w:rPr>
+        <w:t xml:space="preserve"> </w:t>
+      </w:r>
+      <w:proofErr w:type="spellStart"/>
+      <w:r>
+        <w:rPr>
+          <w:bCs/>
+        </w:rPr>
+        <w:t>antar</w:t>
+      </w:r>
+      <w:proofErr w:type="spellEnd"/>
+      <w:r>
+        <w:rPr>
+          <w:bCs/>
+        </w:rPr>
+        <w:t xml:space="preserve"> </w:t>
+      </w:r>
+      <w:proofErr w:type="spellStart"/>
+      <w:r>
+        <w:rPr>
+          <w:bCs/>
+        </w:rPr>
+        <w:t>tabel</w:t>
+      </w:r>
+      <w:proofErr w:type="spellEnd"/>
+      <w:r>
+        <w:rPr>
+          <w:bCs/>
+        </w:rPr>
+        <w:t xml:space="preserve"> </w:t>
+      </w:r>
+      <w:proofErr w:type="spellStart"/>
+      <w:r>
+        <w:rPr>
+          <w:bCs/>
+        </w:rPr>
+        <w:t>dapat</w:t>
+      </w:r>
+      <w:proofErr w:type="spellEnd"/>
+      <w:r>
+        <w:rPr>
+          <w:bCs/>
+        </w:rPr>
+        <w:t xml:space="preserve"> </w:t>
+      </w:r>
+      <w:proofErr w:type="spellStart"/>
+      <w:r>
+        <w:rPr>
+          <w:bCs/>
+        </w:rPr>
+        <w:t>dibuat</w:t>
+      </w:r>
+      <w:proofErr w:type="spellEnd"/>
+      <w:r>
+        <w:rPr>
+          <w:bCs/>
+        </w:rPr>
+        <w:t xml:space="preserve"> </w:t>
+      </w:r>
+      <w:proofErr w:type="spellStart"/>
+      <w:r>
+        <w:rPr>
+          <w:bCs/>
+        </w:rPr>
+        <w:t>kardinalitasnya</w:t>
+      </w:r>
+      <w:proofErr w:type="spellEnd"/>
+      <w:r>
+        <w:rPr>
+          <w:bCs/>
+        </w:rPr>
+        <w:t xml:space="preserve"> </w:t>
+      </w:r>
+      <w:proofErr w:type="spellStart"/>
+      <w:r>
+        <w:rPr>
+          <w:bCs/>
+        </w:rPr>
+        <w:t>seperti</w:t>
+      </w:r>
+      <w:proofErr w:type="spellEnd"/>
+      <w:r>
+        <w:rPr>
+          <w:bCs/>
+        </w:rPr>
+        <w:t xml:space="preserve"> </w:t>
+      </w:r>
+      <w:proofErr w:type="spellStart"/>
+      <w:r>
+        <w:rPr>
+          <w:bCs/>
+        </w:rPr>
+        <w:t>gambar</w:t>
+      </w:r>
+      <w:proofErr w:type="spellEnd"/>
+      <w:r>
+        <w:rPr>
+          <w:bCs/>
+        </w:rPr>
+        <w:t xml:space="preserve"> </w:t>
+      </w:r>
+      <w:proofErr w:type="spellStart"/>
+      <w:r>
+        <w:rPr>
+          <w:bCs/>
+        </w:rPr>
+        <w:t>dibawah</w:t>
+      </w:r>
+      <w:proofErr w:type="spellEnd"/>
+      <w:r>
+        <w:rPr>
+          <w:bCs/>
+        </w:rPr>
+        <w:t xml:space="preserve"> </w:t>
+      </w:r>
+      <w:proofErr w:type="spellStart"/>
+      <w:r>
+        <w:rPr>
+          <w:bCs/>
+        </w:rPr>
+        <w:t>ini</w:t>
+      </w:r>
+      <w:proofErr w:type="spellEnd"/>
+      <w:r>
+        <w:rPr>
+          <w:bCs/>
+        </w:rPr>
+        <w:t>.</w:t>
       </w:r>
     </w:p>
     <w:p>
@@ -935,13 +4516,23 @@
           <w:bCs/>
         </w:rPr>
       </w:pPr>
+    </w:p>
+    <w:p>
+      <w:pPr>
+        <w:spacing w:line="360" w:lineRule="auto"/>
+        <w:ind w:firstLine="720"/>
+        <w:jc w:val="center"/>
+        <w:rPr>
+          <w:bCs/>
+        </w:rPr>
+      </w:pPr>
       <w:r>
         <w:rPr>
           <w:noProof/>
         </w:rPr>
         <w:drawing>
-          <wp:inline distT="0" distB="0" distL="0" distR="0" wp14:anchorId="10ACF169" wp14:editId="72319082">
-            <wp:extent cx="4695567" cy="2426858"/>
+          <wp:inline distT="0" distB="0" distL="0" distR="0" wp14:anchorId="10ACF169" wp14:editId="2F54DD11">
+            <wp:extent cx="5455072" cy="2819400"/>
             <wp:effectExtent l="0" t="0" r="0" b="0"/>
             <wp:docPr id="2" name="Picture 2"/>
             <wp:cNvGraphicFramePr>
@@ -972,7 +4563,7 @@
                   <pic:spPr bwMode="auto">
                     <a:xfrm>
                       <a:off x="0" y="0"/>
-                      <a:ext cx="4805826" cy="2483844"/>
+                      <a:ext cx="5588708" cy="2888469"/>
                     </a:xfrm>
                     <a:prstGeom prst="rect">
                       <a:avLst/>
@@ -988,6 +4579,16 @@
           </wp:inline>
         </w:drawing>
       </w:r>
+    </w:p>
+    <w:p>
+      <w:pPr>
+        <w:spacing w:line="360" w:lineRule="auto"/>
+        <w:ind w:firstLine="720"/>
+        <w:jc w:val="center"/>
+        <w:rPr>
+          <w:bCs/>
+        </w:rPr>
+      </w:pPr>
     </w:p>
     <w:p>
       <w:pPr>
@@ -2487,11 +6088,19 @@
           <w:b/>
         </w:rPr>
       </w:pPr>
+      <w:proofErr w:type="spellStart"/>
       <w:r>
         <w:rPr>
           <w:b/>
         </w:rPr>
-        <w:t xml:space="preserve">Keterangan </w:t>
+        <w:t>Keterangan</w:t>
+      </w:r>
+      <w:proofErr w:type="spellEnd"/>
+      <w:r>
+        <w:rPr>
+          <w:b/>
+        </w:rPr>
+        <w:t xml:space="preserve"> </w:t>
       </w:r>
     </w:p>
     <w:p>
@@ -2502,12 +6111,21 @@
           <w:bCs/>
         </w:rPr>
       </w:pPr>
-      <w:r>
-        <w:rPr>
-          <w:bCs/>
-        </w:rPr>
-        <w:t xml:space="preserve">kuning </w:t>
-      </w:r>
+      <w:proofErr w:type="spellStart"/>
+      <w:r>
+        <w:rPr>
+          <w:bCs/>
+        </w:rPr>
+        <w:t>kuning</w:t>
+      </w:r>
+      <w:proofErr w:type="spellEnd"/>
+      <w:r>
+        <w:rPr>
+          <w:bCs/>
+        </w:rPr>
+        <w:t xml:space="preserve"> </w:t>
+      </w:r>
+      <w:proofErr w:type="gramStart"/>
       <w:r>
         <w:rPr>
           <w:bCs/>
@@ -2519,7 +6137,14 @@
         <w:rPr>
           <w:bCs/>
         </w:rPr>
-        <w:t xml:space="preserve">: </w:t>
+        <w:t>:</w:t>
+      </w:r>
+      <w:proofErr w:type="gramEnd"/>
+      <w:r>
+        <w:rPr>
+          <w:bCs/>
+        </w:rPr>
+        <w:t xml:space="preserve"> </w:t>
       </w:r>
       <w:r>
         <w:rPr>
@@ -2557,6 +6182,7 @@
         </w:rPr>
         <w:t xml:space="preserve">Hijau </w:t>
       </w:r>
+      <w:proofErr w:type="gramStart"/>
       <w:r>
         <w:rPr>
           <w:bCs/>
@@ -2568,8 +6194,16 @@
         <w:rPr>
           <w:bCs/>
         </w:rPr>
-        <w:t xml:space="preserve">: </w:t>
-      </w:r>
+        <w:t>:</w:t>
+      </w:r>
+      <w:proofErr w:type="gramEnd"/>
+      <w:r>
+        <w:rPr>
+          <w:bCs/>
+        </w:rPr>
+        <w:t xml:space="preserve"> </w:t>
+      </w:r>
+      <w:proofErr w:type="spellStart"/>
       <w:r>
         <w:rPr>
           <w:bCs/>
@@ -2580,7 +6214,14 @@
         <w:rPr>
           <w:bCs/>
         </w:rPr>
-        <w:t xml:space="preserve">engumpulan </w:t>
+        <w:t>engumpulan</w:t>
+      </w:r>
+      <w:proofErr w:type="spellEnd"/>
+      <w:r>
+        <w:rPr>
+          <w:bCs/>
+        </w:rPr>
+        <w:t xml:space="preserve"> </w:t>
       </w:r>
     </w:p>
     <w:p>
@@ -2591,11 +6232,20 @@
           <w:bCs/>
         </w:rPr>
       </w:pPr>
-      <w:r>
-        <w:rPr>
-          <w:bCs/>
-        </w:rPr>
-        <w:t xml:space="preserve">Cokelat </w:t>
+      <w:proofErr w:type="spellStart"/>
+      <w:proofErr w:type="gramStart"/>
+      <w:r>
+        <w:rPr>
+          <w:bCs/>
+        </w:rPr>
+        <w:t>Cokelat</w:t>
+      </w:r>
+      <w:proofErr w:type="spellEnd"/>
+      <w:r>
+        <w:rPr>
+          <w:bCs/>
+        </w:rPr>
+        <w:t xml:space="preserve"> </w:t>
       </w:r>
       <w:r>
         <w:rPr>
@@ -2609,12 +6259,14 @@
         </w:rPr>
         <w:t>:</w:t>
       </w:r>
-      <w:r>
-        <w:rPr>
-          <w:bCs/>
-        </w:rPr>
-        <w:t xml:space="preserve"> </w:t>
-      </w:r>
+      <w:proofErr w:type="gramEnd"/>
+      <w:r>
+        <w:rPr>
+          <w:bCs/>
+        </w:rPr>
+        <w:t xml:space="preserve"> </w:t>
+      </w:r>
+      <w:proofErr w:type="spellStart"/>
       <w:r>
         <w:rPr>
           <w:bCs/>
@@ -2627,6 +6279,7 @@
         </w:rPr>
         <w:t>engerjaan</w:t>
       </w:r>
+      <w:proofErr w:type="spellEnd"/>
     </w:p>
     <w:p>
       <w:pPr>
@@ -2666,8 +6319,44 @@
         <w:rPr>
           <w:bCs/>
         </w:rPr>
-        <w:t>Fitur yang tidak ada bobotnya</w:t>
-      </w:r>
+        <w:t xml:space="preserve">Fitur yang </w:t>
+      </w:r>
+      <w:proofErr w:type="spellStart"/>
+      <w:r>
+        <w:rPr>
+          <w:bCs/>
+        </w:rPr>
+        <w:t>tidak</w:t>
+      </w:r>
+      <w:proofErr w:type="spellEnd"/>
+      <w:r>
+        <w:rPr>
+          <w:bCs/>
+        </w:rPr>
+        <w:t xml:space="preserve"> </w:t>
+      </w:r>
+      <w:proofErr w:type="spellStart"/>
+      <w:r>
+        <w:rPr>
+          <w:bCs/>
+        </w:rPr>
+        <w:t>ada</w:t>
+      </w:r>
+      <w:proofErr w:type="spellEnd"/>
+      <w:r>
+        <w:rPr>
+          <w:bCs/>
+        </w:rPr>
+        <w:t xml:space="preserve"> </w:t>
+      </w:r>
+      <w:proofErr w:type="spellStart"/>
+      <w:r>
+        <w:rPr>
+          <w:bCs/>
+        </w:rPr>
+        <w:t>bobotnya</w:t>
+      </w:r>
+      <w:proofErr w:type="spellEnd"/>
     </w:p>
     <w:p>
       <w:pPr>
@@ -2686,280 +6375,63 @@
         <w:rPr>
           <w:bCs/>
         </w:rPr>
-        <w:t>Fitur yang memiliki bobot ganda atau redundant</w:t>
-      </w:r>
-    </w:p>
-    <w:p>
-      <w:pPr>
-        <w:spacing w:line="360" w:lineRule="auto"/>
-        <w:jc w:val="both"/>
-        <w:rPr>
-          <w:b/>
-        </w:rPr>
-      </w:pPr>
-    </w:p>
-    <w:p>
-      <w:pPr>
-        <w:spacing w:line="360" w:lineRule="auto"/>
-        <w:jc w:val="both"/>
-        <w:rPr>
-          <w:b/>
-        </w:rPr>
-      </w:pPr>
-      <w:r>
-        <w:rPr>
-          <w:b/>
-        </w:rPr>
-        <w:t>Latar belakang masalah</w:t>
-      </w:r>
-    </w:p>
-    <w:p>
-      <w:pPr>
-        <w:spacing w:line="360" w:lineRule="auto"/>
-        <w:ind w:firstLine="720"/>
-        <w:jc w:val="both"/>
-        <w:rPr>
-          <w:bCs/>
-        </w:rPr>
-      </w:pPr>
-      <w:r>
-        <w:rPr>
-          <w:bCs/>
-        </w:rPr>
-        <w:t xml:space="preserve">Perkembangan teknologi AI sangat pesat </w:t>
-      </w:r>
-      <w:r>
-        <w:rPr>
-          <w:bCs/>
-        </w:rPr>
-        <w:t>khususnya dalam bidang data. Data dipandang mulai berguna dalam membantu menentukan pilihan.</w:t>
-      </w:r>
-      <w:r>
-        <w:rPr>
-          <w:bCs/>
-        </w:rPr>
-        <w:t xml:space="preserve"> </w:t>
-      </w:r>
-      <w:r>
-        <w:t>B</w:t>
-      </w:r>
-      <w:r>
-        <w:t>eberapa tahun terakhir perkembangan teknologi mempercepat proses terjadinya inovasi di berbagai lini, termasuk inovasi teknologi di bidang kesehatan. Salah satu platform memiliki banyak peminat perkembangan teknologi kesehatan masa depan adalah kecerdasan buatan atau </w:t>
-      </w:r>
-      <w:r>
-        <w:rPr>
-          <w:rStyle w:val="Emphasis"/>
-        </w:rPr>
-        <w:t>artificial intelligence</w:t>
-      </w:r>
-      <w:r>
-        <w:t> (AI)</w:t>
-      </w:r>
-      <w:r>
-        <w:t>. Perkembangan dalam dunia medis ini dapat membantu manusia untuk mendapatkan insight baru yang yang membantu pekerja medis.</w:t>
-      </w:r>
-    </w:p>
-    <w:p>
-      <w:pPr>
-        <w:spacing w:line="360" w:lineRule="auto"/>
-        <w:ind w:firstLine="720"/>
-        <w:jc w:val="both"/>
-      </w:pPr>
-      <w:r>
-        <w:t xml:space="preserve">Di bidang kedokteran, </w:t>
-      </w:r>
-      <w:r>
-        <w:t>kecerdasan buatan</w:t>
-      </w:r>
-      <w:r>
-        <w:t xml:space="preserve"> dapat diaplikasikan dalam hal diagnosis, tatalaksana, dan prediksi risiko. </w:t>
-      </w:r>
-      <w:r>
-        <w:t>Kecerdasan buatan</w:t>
-      </w:r>
-      <w:r>
-        <w:t xml:space="preserve"> diharapkan dapat melakukan hal-hal berikut:</w:t>
-      </w:r>
-    </w:p>
-    <w:p>
-      <w:pPr>
-        <w:spacing w:line="360" w:lineRule="auto"/>
-        <w:ind w:left="720"/>
-        <w:jc w:val="both"/>
-        <w:rPr>
-          <w:rFonts w:ascii="Times New Roman" w:eastAsia="Times New Roman" w:hAnsi="Times New Roman" w:cs="Times New Roman"/>
-          <w:sz w:val="24"/>
-          <w:szCs w:val="24"/>
-          <w:lang w:val="en-ID"/>
-        </w:rPr>
-      </w:pPr>
-      <w:r>
-        <w:rPr>
-          <w:rFonts w:ascii="Times New Roman" w:eastAsia="Times New Roman" w:hAnsi="Symbol" w:cs="Times New Roman"/>
-          <w:sz w:val="24"/>
-          <w:szCs w:val="24"/>
-          <w:lang w:val="en-ID"/>
-        </w:rPr>
-        <w:t></w:t>
-      </w:r>
-      <w:r>
-        <w:rPr>
-          <w:rFonts w:ascii="Times New Roman" w:eastAsia="Times New Roman" w:hAnsi="Times New Roman" w:cs="Times New Roman"/>
-          <w:sz w:val="24"/>
-          <w:szCs w:val="24"/>
-          <w:lang w:val="en-ID"/>
-        </w:rPr>
-        <w:t xml:space="preserve">  Membantu klinisi mendiagnosis suatu penyakit dan mengoptimalkan proses tatalaksana </w:t>
-      </w:r>
-    </w:p>
-    <w:p>
-      <w:pPr>
-        <w:spacing w:line="360" w:lineRule="auto"/>
-        <w:ind w:left="720"/>
-        <w:jc w:val="both"/>
-        <w:rPr>
-          <w:rFonts w:ascii="Times New Roman" w:eastAsia="Times New Roman" w:hAnsi="Times New Roman" w:cs="Times New Roman"/>
-          <w:sz w:val="24"/>
-          <w:szCs w:val="24"/>
-          <w:lang w:val="en-ID"/>
-        </w:rPr>
-      </w:pPr>
-      <w:r>
-        <w:rPr>
-          <w:rFonts w:ascii="Times New Roman" w:eastAsia="Times New Roman" w:hAnsi="Symbol" w:cs="Times New Roman"/>
-          <w:sz w:val="24"/>
-          <w:szCs w:val="24"/>
-          <w:lang w:val="en-ID"/>
-        </w:rPr>
-        <w:t></w:t>
-      </w:r>
-      <w:r>
-        <w:rPr>
-          <w:rFonts w:ascii="Times New Roman" w:eastAsia="Times New Roman" w:hAnsi="Times New Roman" w:cs="Times New Roman"/>
-          <w:sz w:val="24"/>
-          <w:szCs w:val="24"/>
-          <w:lang w:val="en-ID"/>
-        </w:rPr>
-        <w:t xml:space="preserve">  Mengurangi angka misdiagnosis dan meningkatkan efisiensi diagnostik </w:t>
-      </w:r>
-    </w:p>
-    <w:p>
-      <w:pPr>
-        <w:spacing w:line="360" w:lineRule="auto"/>
-        <w:ind w:left="720"/>
-        <w:jc w:val="both"/>
-        <w:rPr>
-          <w:rFonts w:ascii="Times New Roman" w:eastAsia="Times New Roman" w:hAnsi="Times New Roman" w:cs="Times New Roman"/>
-          <w:sz w:val="24"/>
-          <w:szCs w:val="24"/>
-          <w:lang w:val="en-ID"/>
-        </w:rPr>
-      </w:pPr>
-      <w:r>
-        <w:rPr>
-          <w:rFonts w:ascii="Times New Roman" w:eastAsia="Times New Roman" w:hAnsi="Symbol" w:cs="Times New Roman"/>
-          <w:sz w:val="24"/>
-          <w:szCs w:val="24"/>
-          <w:lang w:val="en-ID"/>
-        </w:rPr>
-        <w:t></w:t>
-      </w:r>
-      <w:r>
-        <w:rPr>
-          <w:rFonts w:ascii="Times New Roman" w:eastAsia="Times New Roman" w:hAnsi="Times New Roman" w:cs="Times New Roman"/>
-          <w:sz w:val="24"/>
-          <w:szCs w:val="24"/>
-          <w:lang w:val="en-ID"/>
-        </w:rPr>
-        <w:t xml:space="preserve">  Mengenali hasil pencitraan dan memberi informasi diagnostik pencitraan yang lebih akurat </w:t>
-      </w:r>
-    </w:p>
-    <w:p>
-      <w:pPr>
-        <w:spacing w:line="360" w:lineRule="auto"/>
-        <w:ind w:left="720"/>
-        <w:jc w:val="both"/>
-        <w:rPr>
-          <w:rFonts w:ascii="Times New Roman" w:eastAsia="Times New Roman" w:hAnsi="Times New Roman" w:cs="Times New Roman"/>
-          <w:sz w:val="24"/>
-          <w:szCs w:val="24"/>
-          <w:lang w:val="en-ID"/>
-        </w:rPr>
-      </w:pPr>
-      <w:r>
-        <w:rPr>
-          <w:rFonts w:ascii="Times New Roman" w:eastAsia="Times New Roman" w:hAnsi="Symbol" w:cs="Times New Roman"/>
-          <w:sz w:val="24"/>
-          <w:szCs w:val="24"/>
-          <w:lang w:val="en-ID"/>
-        </w:rPr>
-        <w:t></w:t>
-      </w:r>
-      <w:r>
-        <w:rPr>
-          <w:rFonts w:ascii="Times New Roman" w:eastAsia="Times New Roman" w:hAnsi="Times New Roman" w:cs="Times New Roman"/>
-          <w:sz w:val="24"/>
-          <w:szCs w:val="24"/>
-          <w:lang w:val="en-ID"/>
-        </w:rPr>
-        <w:t xml:space="preserve">  Menyediakan hasil analisis prediksi pasien yang lebih akurat menggunakan analisis big data </w:t>
-      </w:r>
-    </w:p>
-    <w:p>
-      <w:pPr>
-        <w:spacing w:line="360" w:lineRule="auto"/>
-        <w:ind w:left="720"/>
-        <w:jc w:val="both"/>
-        <w:rPr>
-          <w:rFonts w:ascii="Times New Roman" w:eastAsia="Times New Roman" w:hAnsi="Times New Roman" w:cs="Times New Roman"/>
-          <w:sz w:val="24"/>
-          <w:szCs w:val="24"/>
-          <w:lang w:val="en-ID"/>
-        </w:rPr>
-      </w:pPr>
-      <w:r>
-        <w:rPr>
-          <w:rFonts w:ascii="Times New Roman" w:eastAsia="Times New Roman" w:hAnsi="Symbol" w:cs="Times New Roman"/>
-          <w:sz w:val="24"/>
-          <w:szCs w:val="24"/>
-          <w:lang w:val="en-ID"/>
-        </w:rPr>
-        <w:lastRenderedPageBreak/>
-        <w:t></w:t>
-      </w:r>
-      <w:r>
-        <w:rPr>
-          <w:rFonts w:ascii="Times New Roman" w:eastAsia="Times New Roman" w:hAnsi="Times New Roman" w:cs="Times New Roman"/>
-          <w:sz w:val="24"/>
-          <w:szCs w:val="24"/>
-          <w:lang w:val="en-ID"/>
-        </w:rPr>
-        <w:t xml:space="preserve">  Mendukung penelitian obat-obatan dan meningkatkan efisiensi pengembangan obat baru</w:t>
-      </w:r>
-    </w:p>
-    <w:p>
-      <w:pPr>
-        <w:spacing w:line="360" w:lineRule="auto"/>
-        <w:ind w:firstLine="720"/>
-        <w:jc w:val="both"/>
-      </w:pPr>
-      <w:r>
-        <w:t>Pada penelitian ini mencoba me</w:t>
-      </w:r>
-      <w:r>
-        <w:t>lakukan</w:t>
-      </w:r>
-      <w:r>
-        <w:t xml:space="preserve"> </w:t>
-      </w:r>
-      <w:r>
-        <w:t>klasifikasi 41 penyakit dari 132 gejala yang yang dialami oleh pasien</w:t>
-      </w:r>
-      <w:r>
-        <w:t>. Data gejala penyakit memiliki bobot sudah disediakan yang akan menjadi acuan dalam menentukan penyakit yang dialami oleh pasien. Dalam menentukan penyakit yang dialami oleh pasien, dilakukan pelatihan menggunakan data yang sudah ada dengan neural network.</w:t>
-      </w:r>
-      <w:r>
-        <w:t xml:space="preserve"> Hasil dari pelatihan akan menghasilkan model yang dapat mengklasifikasikan 41 penyakit dengan gejala yang di inputkan.</w:t>
+        <w:t xml:space="preserve">Fitur yang </w:t>
+      </w:r>
+      <w:proofErr w:type="spellStart"/>
+      <w:r>
+        <w:rPr>
+          <w:bCs/>
+        </w:rPr>
+        <w:t>memiliki</w:t>
+      </w:r>
+      <w:proofErr w:type="spellEnd"/>
+      <w:r>
+        <w:rPr>
+          <w:bCs/>
+        </w:rPr>
+        <w:t xml:space="preserve"> </w:t>
+      </w:r>
+      <w:proofErr w:type="spellStart"/>
+      <w:r>
+        <w:rPr>
+          <w:bCs/>
+        </w:rPr>
+        <w:t>bobot</w:t>
+      </w:r>
+      <w:proofErr w:type="spellEnd"/>
+      <w:r>
+        <w:rPr>
+          <w:bCs/>
+        </w:rPr>
+        <w:t xml:space="preserve"> </w:t>
+      </w:r>
+      <w:proofErr w:type="spellStart"/>
+      <w:r>
+        <w:rPr>
+          <w:bCs/>
+        </w:rPr>
+        <w:t>ganda</w:t>
+      </w:r>
+      <w:proofErr w:type="spellEnd"/>
+      <w:r>
+        <w:rPr>
+          <w:bCs/>
+        </w:rPr>
+        <w:t xml:space="preserve"> </w:t>
+      </w:r>
+      <w:proofErr w:type="spellStart"/>
+      <w:r>
+        <w:rPr>
+          <w:bCs/>
+        </w:rPr>
+        <w:t>atau</w:t>
+      </w:r>
+      <w:proofErr w:type="spellEnd"/>
+      <w:r>
+        <w:rPr>
+          <w:bCs/>
+        </w:rPr>
+        <w:t xml:space="preserve"> redundant</w:t>
       </w:r>
     </w:p>
     <w:p>
@@ -3757,6 +7229,7 @@
   <w:style w:type="character" w:default="1" w:styleId="DefaultParagraphFont">
     <w:name w:val="Default Paragraph Font"/>
     <w:uiPriority w:val="1"/>
+    <w:semiHidden/>
     <w:unhideWhenUsed/>
   </w:style>
   <w:style w:type="table" w:default="1" w:styleId="TableNormal">

</xml_diff>